<commit_message>
relative standard deviation formula
</commit_message>
<xml_diff>
--- a/Documentation/Szakdolgozat_RozsenichBalázs.docx
+++ b/Documentation/Szakdolgozat_RozsenichBalázs.docx
@@ -7314,7 +7314,7 @@
             <v:path o:extrusionok="f" gradientshapeok="t" o:connecttype="rect"/>
             <o:lock v:ext="edit" aspectratio="t"/>
           </v:shapetype>
-          <v:shape id="_x0000_i1027" type="#_x0000_t75" style="width:404.85pt;height:345.75pt" o:ole="">
+          <v:shape id="_x0000_i1027" type="#_x0000_t75" style="width:405pt;height:345.75pt" o:ole="">
             <v:imagedata r:id="rId8" o:title=""/>
           </v:shape>
           <o:OLEObject Type="Link" ProgID="Visio.Drawing.15" ShapeID="_x0000_i1027" DrawAspect="Content" r:id="rId9" UpdateMode="Always">
@@ -7478,7 +7478,7 @@
       </w:pPr>
       <w:r>
         <w:object w:dxaOrig="7546" w:dyaOrig="7006">
-          <v:shape id="_x0000_i1028" type="#_x0000_t75" style="width:377pt;height:350.5pt" o:ole="">
+          <v:shape id="_x0000_i1028" type="#_x0000_t75" style="width:377.25pt;height:350.25pt" o:ole="">
             <v:imagedata r:id="rId10" o:title=""/>
           </v:shape>
           <o:OLEObject Type="Link" ProgID="Visio.Drawing.15" ShapeID="_x0000_i1028" DrawAspect="Content" r:id="rId11" UpdateMode="Always">
@@ -7639,7 +7639,6 @@
         <w:t>Az intelligens keresés háttérfolyamatát a rendszer a szálláskereső által megadott keresési feltételek alapján végzi el. A folyamat lépéseit részletezi az alábbi ábra.</w:t>
       </w:r>
     </w:p>
-    <w:bookmarkStart w:id="41" w:name="_GoBack"/>
     <w:p>
       <w:pPr>
         <w:pStyle w:val="ThesisSzvegElsBekezds"/>
@@ -7648,7 +7647,7 @@
       </w:pPr>
       <w:r>
         <w:object w:dxaOrig="9045" w:dyaOrig="4260">
-          <v:shape id="_x0000_i1029" type="#_x0000_t75" style="width:404.85pt;height:190.85pt" o:ole="">
+          <v:shape id="_x0000_i1029" type="#_x0000_t75" style="width:405pt;height:190.5pt" o:ole="">
             <v:imagedata r:id="rId12" o:title=""/>
           </v:shape>
           <o:OLEObject Type="Link" ProgID="Visio.Drawing.15" ShapeID="_x0000_i1029" DrawAspect="Content" r:id="rId13" UpdateMode="Always">
@@ -7658,7 +7657,6 @@
           </o:OLEObject>
         </w:object>
       </w:r>
-      <w:bookmarkEnd w:id="41"/>
     </w:p>
     <w:p>
       <w:pPr>
@@ -7806,14 +7804,14 @@
           <w:szCs w:val="24"/>
         </w:rPr>
       </w:pPr>
-      <w:bookmarkStart w:id="42" w:name="_Toc416185807"/>
+      <w:bookmarkStart w:id="41" w:name="_Toc416185807"/>
       <w:r>
         <w:rPr>
           <w:szCs w:val="24"/>
         </w:rPr>
         <w:t>Nemlineáris programozási modellek</w:t>
       </w:r>
-      <w:bookmarkEnd w:id="42"/>
+      <w:bookmarkEnd w:id="41"/>
     </w:p>
     <w:p>
       <w:pPr>
@@ -7859,10 +7857,10 @@
       </w:pPr>
       <w:r>
         <w:object w:dxaOrig="9796" w:dyaOrig="600">
-          <v:shape id="_x0000_i1025" type="#_x0000_t75" style="width:404.85pt;height:24.45pt" o:ole="">
+          <v:shape id="_x0000_i1025" type="#_x0000_t75" style="width:405pt;height:24.75pt" o:ole="">
             <v:imagedata r:id="rId14" o:title=""/>
           </v:shape>
-          <o:OLEObject Type="Embed" ProgID="Visio.Drawing.15" ShapeID="_x0000_i1025" DrawAspect="Content" ObjectID="_1489935733" r:id="rId15"/>
+          <o:OLEObject Type="Embed" ProgID="Visio.Drawing.15" ShapeID="_x0000_i1025" DrawAspect="Content" ObjectID="_1489938057" r:id="rId15"/>
         </w:object>
       </w:r>
     </w:p>
@@ -8007,10 +8005,10 @@
       </w:pPr>
       <w:r>
         <w:object w:dxaOrig="6901" w:dyaOrig="600">
-          <v:shape id="_x0000_i1026" type="#_x0000_t75" style="width:275.75pt;height:23.75pt" o:ole="">
+          <v:shape id="_x0000_i1026" type="#_x0000_t75" style="width:276pt;height:24pt" o:ole="">
             <v:imagedata r:id="rId16" o:title=""/>
           </v:shape>
-          <o:OLEObject Type="Embed" ProgID="Visio.Drawing.15" ShapeID="_x0000_i1026" DrawAspect="Content" ObjectID="_1489935734" r:id="rId17"/>
+          <o:OLEObject Type="Embed" ProgID="Visio.Drawing.15" ShapeID="_x0000_i1026" DrawAspect="Content" ObjectID="_1489938058" r:id="rId17"/>
         </w:object>
       </w:r>
     </w:p>
@@ -8167,13 +8165,507 @@
         <w:t>speciális, mert nem a középértékhez közelítem, hanem az ár- és távolságkategóriák esetében a legkisebb, 1 értékhez, míg az értékelések esetében, a legnagyobb 10 értékhez. A relatív szórás eredménye egy százalékos szám. A célfüggvény tehát három százalékérték összegét minimalizálja.</w:t>
       </w:r>
       <w:r>
-        <w:t xml:space="preserve"> Az alábbi képlet az alkalmazott relatív szórási képletet mutatja be.</w:t>
+        <w:t xml:space="preserve"> Az alábbi képlet az alkalmazott rela</w:t>
+      </w:r>
+      <w:r>
+        <w:t xml:space="preserve">tív szórási képletet mutatja be, ahol </w:t>
+      </w:r>
+      <w:proofErr w:type="spellStart"/>
+      <w:r>
+        <w:rPr>
+          <w:i/>
+        </w:rPr>
+        <w:t>s</w:t>
+      </w:r>
+      <w:r>
+        <w:rPr>
+          <w:i/>
+          <w:vertAlign w:val="subscript"/>
+        </w:rPr>
+        <w:t>i</w:t>
+      </w:r>
+      <w:proofErr w:type="spellEnd"/>
+      <w:r>
+        <w:t xml:space="preserve"> a vizsgált sokaság egy értéke, </w:t>
+      </w:r>
+      <w:r>
+        <w:rPr>
+          <w:i/>
+        </w:rPr>
+        <w:t>f</w:t>
+      </w:r>
+      <w:r>
+        <w:rPr>
+          <w:i/>
+          <w:vertAlign w:val="subscript"/>
+        </w:rPr>
+        <w:t>i</w:t>
+      </w:r>
+      <w:r>
+        <w:t xml:space="preserve"> a bináris súly, </w:t>
+      </w:r>
+      <w:proofErr w:type="spellStart"/>
+      <w:r>
+        <w:rPr>
+          <w:i/>
+        </w:rPr>
+        <w:t>s</w:t>
+      </w:r>
+      <w:r>
+        <w:rPr>
+          <w:i/>
+          <w:vertAlign w:val="subscript"/>
+        </w:rPr>
+        <w:t>min</w:t>
+      </w:r>
+      <w:proofErr w:type="spellEnd"/>
+      <w:r>
+        <w:rPr>
+          <w:i/>
+        </w:rPr>
+        <w:t xml:space="preserve"> </w:t>
+      </w:r>
+      <w:r>
+        <w:t>a vizsgált sokaság lehetséges legkisebb értéke.</w:t>
       </w:r>
     </w:p>
     <w:p>
       <w:pPr>
         <w:pStyle w:val="ThesisSzveg"/>
-      </w:pPr>
+        <w:keepNext/>
+      </w:pPr>
+      <m:oMathPara>
+        <m:oMath>
+          <m:sSub>
+            <m:sSubPr>
+              <m:ctrlPr>
+                <w:rPr>
+                  <w:rFonts w:ascii="Cambria Math" w:eastAsiaTheme="minorEastAsia" w:hAnsi="Cambria Math"/>
+                  <w:i/>
+                </w:rPr>
+              </m:ctrlPr>
+            </m:sSubPr>
+            <m:e>
+              <m:r>
+                <w:rPr>
+                  <w:rFonts w:ascii="Cambria Math" w:eastAsiaTheme="minorEastAsia" w:hAnsi="Cambria Math"/>
+                </w:rPr>
+                <m:t>V</m:t>
+              </m:r>
+            </m:e>
+            <m:sub>
+              <m:r>
+                <w:rPr>
+                  <w:rFonts w:ascii="Cambria Math" w:eastAsiaTheme="minorEastAsia" w:hAnsi="Cambria Math"/>
+                </w:rPr>
+                <m:t>s</m:t>
+              </m:r>
+            </m:sub>
+          </m:sSub>
+          <m:r>
+            <w:rPr>
+              <w:rFonts w:ascii="Cambria Math" w:eastAsiaTheme="minorEastAsia" w:hAnsi="Cambria Math"/>
+            </w:rPr>
+            <m:t>=</m:t>
+          </m:r>
+          <m:f>
+            <m:fPr>
+              <m:ctrlPr>
+                <w:rPr>
+                  <w:rFonts w:ascii="Cambria Math" w:eastAsiaTheme="minorEastAsia" w:hAnsi="Cambria Math"/>
+                  <w:i/>
+                </w:rPr>
+              </m:ctrlPr>
+            </m:fPr>
+            <m:num>
+              <m:rad>
+                <m:radPr>
+                  <m:degHide m:val="1"/>
+                  <m:ctrlPr>
+                    <w:rPr>
+                      <w:rFonts w:ascii="Cambria Math" w:eastAsiaTheme="minorEastAsia" w:hAnsi="Cambria Math"/>
+                      <w:i/>
+                    </w:rPr>
+                  </m:ctrlPr>
+                </m:radPr>
+                <m:deg/>
+                <m:e>
+                  <m:f>
+                    <m:fPr>
+                      <m:ctrlPr>
+                        <w:rPr>
+                          <w:rFonts w:ascii="Cambria Math" w:eastAsiaTheme="minorEastAsia" w:hAnsi="Cambria Math"/>
+                          <w:i/>
+                        </w:rPr>
+                      </m:ctrlPr>
+                    </m:fPr>
+                    <m:num>
+                      <m:nary>
+                        <m:naryPr>
+                          <m:chr m:val="∑"/>
+                          <m:limLoc m:val="undOvr"/>
+                          <m:ctrlPr>
+                            <w:rPr>
+                              <w:rFonts w:ascii="Cambria Math" w:eastAsiaTheme="minorEastAsia" w:hAnsi="Cambria Math"/>
+                              <w:i/>
+                            </w:rPr>
+                          </m:ctrlPr>
+                        </m:naryPr>
+                        <m:sub>
+                          <m:r>
+                            <w:rPr>
+                              <w:rFonts w:ascii="Cambria Math" w:eastAsiaTheme="minorEastAsia" w:hAnsi="Cambria Math"/>
+                            </w:rPr>
+                            <m:t>i=1</m:t>
+                          </m:r>
+                        </m:sub>
+                        <m:sup>
+                          <m:r>
+                            <w:rPr>
+                              <w:rFonts w:ascii="Cambria Math" w:eastAsiaTheme="minorEastAsia" w:hAnsi="Cambria Math"/>
+                            </w:rPr>
+                            <m:t>n</m:t>
+                          </m:r>
+                        </m:sup>
+                        <m:e>
+                          <m:sSup>
+                            <m:sSupPr>
+                              <m:ctrlPr>
+                                <w:rPr>
+                                  <w:rFonts w:ascii="Cambria Math" w:eastAsiaTheme="minorEastAsia" w:hAnsi="Cambria Math"/>
+                                  <w:i/>
+                                </w:rPr>
+                              </m:ctrlPr>
+                            </m:sSupPr>
+                            <m:e>
+                              <m:sSub>
+                                <m:sSubPr>
+                                  <m:ctrlPr>
+                                    <w:rPr>
+                                      <w:rFonts w:ascii="Cambria Math" w:eastAsiaTheme="minorEastAsia" w:hAnsi="Cambria Math"/>
+                                      <w:i/>
+                                    </w:rPr>
+                                  </m:ctrlPr>
+                                </m:sSubPr>
+                                <m:e>
+                                  <m:r>
+                                    <w:rPr>
+                                      <w:rFonts w:ascii="Cambria Math" w:eastAsiaTheme="minorEastAsia" w:hAnsi="Cambria Math"/>
+                                    </w:rPr>
+                                    <m:t>f</m:t>
+                                  </m:r>
+                                </m:e>
+                                <m:sub>
+                                  <m:r>
+                                    <w:rPr>
+                                      <w:rFonts w:ascii="Cambria Math" w:eastAsiaTheme="minorEastAsia" w:hAnsi="Cambria Math"/>
+                                    </w:rPr>
+                                    <m:t>i</m:t>
+                                  </m:r>
+                                </m:sub>
+                              </m:sSub>
+                              <m:r>
+                                <w:rPr>
+                                  <w:rFonts w:ascii="Cambria Math" w:eastAsiaTheme="minorEastAsia" w:hAnsi="Cambria Math"/>
+                                </w:rPr>
+                                <m:t>(</m:t>
+                              </m:r>
+                              <m:sSub>
+                                <m:sSubPr>
+                                  <m:ctrlPr>
+                                    <w:rPr>
+                                      <w:rFonts w:ascii="Cambria Math" w:eastAsiaTheme="minorEastAsia" w:hAnsi="Cambria Math"/>
+                                      <w:i/>
+                                    </w:rPr>
+                                  </m:ctrlPr>
+                                </m:sSubPr>
+                                <m:e>
+                                  <m:r>
+                                    <w:rPr>
+                                      <w:rFonts w:ascii="Cambria Math" w:eastAsiaTheme="minorEastAsia" w:hAnsi="Cambria Math"/>
+                                    </w:rPr>
+                                    <m:t>s</m:t>
+                                  </m:r>
+                                </m:e>
+                                <m:sub>
+                                  <m:r>
+                                    <w:rPr>
+                                      <w:rFonts w:ascii="Cambria Math" w:eastAsiaTheme="minorEastAsia" w:hAnsi="Cambria Math"/>
+                                    </w:rPr>
+                                    <m:t>i</m:t>
+                                  </m:r>
+                                </m:sub>
+                              </m:sSub>
+                              <m:r>
+                                <w:rPr>
+                                  <w:rFonts w:ascii="Cambria Math" w:eastAsiaTheme="minorEastAsia" w:hAnsi="Cambria Math"/>
+                                </w:rPr>
+                                <m:t>-</m:t>
+                              </m:r>
+                              <m:sSub>
+                                <m:sSubPr>
+                                  <m:ctrlPr>
+                                    <w:rPr>
+                                      <w:rFonts w:ascii="Cambria Math" w:eastAsiaTheme="minorEastAsia" w:hAnsi="Cambria Math"/>
+                                      <w:i/>
+                                    </w:rPr>
+                                  </m:ctrlPr>
+                                </m:sSubPr>
+                                <m:e>
+                                  <m:r>
+                                    <w:rPr>
+                                      <w:rFonts w:ascii="Cambria Math" w:eastAsiaTheme="minorEastAsia" w:hAnsi="Cambria Math"/>
+                                    </w:rPr>
+                                    <m:t>s</m:t>
+                                  </m:r>
+                                </m:e>
+                                <m:sub>
+                                  <m:r>
+                                    <w:rPr>
+                                      <w:rFonts w:ascii="Cambria Math" w:eastAsiaTheme="minorEastAsia" w:hAnsi="Cambria Math"/>
+                                    </w:rPr>
+                                    <m:t>min</m:t>
+                                  </m:r>
+                                </m:sub>
+                              </m:sSub>
+                              <m:r>
+                                <w:rPr>
+                                  <w:rFonts w:ascii="Cambria Math" w:eastAsiaTheme="minorEastAsia" w:hAnsi="Cambria Math"/>
+                                </w:rPr>
+                                <m:t>)</m:t>
+                              </m:r>
+                            </m:e>
+                            <m:sup>
+                              <m:r>
+                                <w:rPr>
+                                  <w:rFonts w:ascii="Cambria Math" w:eastAsiaTheme="minorEastAsia" w:hAnsi="Cambria Math"/>
+                                </w:rPr>
+                                <m:t>2</m:t>
+                              </m:r>
+                            </m:sup>
+                          </m:sSup>
+                        </m:e>
+                      </m:nary>
+                    </m:num>
+                    <m:den>
+                      <m:nary>
+                        <m:naryPr>
+                          <m:chr m:val="∑"/>
+                          <m:limLoc m:val="subSup"/>
+                          <m:ctrlPr>
+                            <w:rPr>
+                              <w:rFonts w:ascii="Cambria Math" w:eastAsiaTheme="minorEastAsia" w:hAnsi="Cambria Math"/>
+                              <w:i/>
+                            </w:rPr>
+                          </m:ctrlPr>
+                        </m:naryPr>
+                        <m:sub>
+                          <m:r>
+                            <w:rPr>
+                              <w:rFonts w:ascii="Cambria Math" w:eastAsiaTheme="minorEastAsia" w:hAnsi="Cambria Math"/>
+                            </w:rPr>
+                            <m:t>i=1</m:t>
+                          </m:r>
+                        </m:sub>
+                        <m:sup>
+                          <m:r>
+                            <w:rPr>
+                              <w:rFonts w:ascii="Cambria Math" w:eastAsiaTheme="minorEastAsia" w:hAnsi="Cambria Math"/>
+                            </w:rPr>
+                            <m:t>n</m:t>
+                          </m:r>
+                        </m:sup>
+                        <m:e>
+                          <m:sSub>
+                            <m:sSubPr>
+                              <m:ctrlPr>
+                                <w:rPr>
+                                  <w:rFonts w:ascii="Cambria Math" w:eastAsiaTheme="minorEastAsia" w:hAnsi="Cambria Math"/>
+                                  <w:i/>
+                                </w:rPr>
+                              </m:ctrlPr>
+                            </m:sSubPr>
+                            <m:e>
+                              <m:r>
+                                <w:rPr>
+                                  <w:rFonts w:ascii="Cambria Math" w:eastAsiaTheme="minorEastAsia" w:hAnsi="Cambria Math"/>
+                                </w:rPr>
+                                <m:t>f</m:t>
+                              </m:r>
+                            </m:e>
+                            <m:sub>
+                              <m:r>
+                                <w:rPr>
+                                  <w:rFonts w:ascii="Cambria Math" w:eastAsiaTheme="minorEastAsia" w:hAnsi="Cambria Math"/>
+                                </w:rPr>
+                                <m:t>i</m:t>
+                              </m:r>
+                            </m:sub>
+                          </m:sSub>
+                        </m:e>
+                      </m:nary>
+                    </m:den>
+                  </m:f>
+                </m:e>
+              </m:rad>
+            </m:num>
+            <m:den>
+              <m:sSub>
+                <m:sSubPr>
+                  <m:ctrlPr>
+                    <w:rPr>
+                      <w:rFonts w:ascii="Cambria Math" w:eastAsiaTheme="minorEastAsia" w:hAnsi="Cambria Math"/>
+                      <w:i/>
+                    </w:rPr>
+                  </m:ctrlPr>
+                </m:sSubPr>
+                <m:e>
+                  <m:r>
+                    <w:rPr>
+                      <w:rFonts w:ascii="Cambria Math" w:eastAsiaTheme="minorEastAsia" w:hAnsi="Cambria Math"/>
+                    </w:rPr>
+                    <m:t>s</m:t>
+                  </m:r>
+                </m:e>
+                <m:sub>
+                  <m:r>
+                    <w:rPr>
+                      <w:rFonts w:ascii="Cambria Math" w:eastAsiaTheme="minorEastAsia" w:hAnsi="Cambria Math"/>
+                    </w:rPr>
+                    <m:t>min</m:t>
+                  </m:r>
+                </m:sub>
+              </m:sSub>
+            </m:den>
+          </m:f>
+        </m:oMath>
+      </m:oMathPara>
+    </w:p>
+    <w:bookmarkStart w:id="42" w:name="_Ref416195882"/>
+    <w:bookmarkStart w:id="43" w:name="_Ref416195890"/>
+    <w:p>
+      <w:pPr>
+        <w:pStyle w:val="Kpalrs"/>
+        <w:jc w:val="center"/>
+        <w:rPr>
+          <w:rFonts w:ascii="Times New Roman" w:eastAsiaTheme="minorEastAsia" w:hAnsi="Times New Roman" w:cs="Times New Roman"/>
+          <w:i w:val="0"/>
+          <w:color w:val="auto"/>
+          <w:sz w:val="20"/>
+        </w:rPr>
+      </w:pPr>
+      <w:r>
+        <w:rPr>
+          <w:rFonts w:ascii="Times New Roman" w:eastAsiaTheme="minorEastAsia" w:hAnsi="Times New Roman" w:cs="Times New Roman"/>
+          <w:i w:val="0"/>
+          <w:color w:val="auto"/>
+          <w:sz w:val="20"/>
+        </w:rPr>
+        <w:fldChar w:fldCharType="begin"/>
+      </w:r>
+      <w:r>
+        <w:rPr>
+          <w:rFonts w:ascii="Times New Roman" w:eastAsiaTheme="minorEastAsia" w:hAnsi="Times New Roman" w:cs="Times New Roman"/>
+          <w:i w:val="0"/>
+          <w:color w:val="auto"/>
+          <w:sz w:val="20"/>
+        </w:rPr>
+        <w:instrText xml:space="preserve"> STYLEREF 1 \s </w:instrText>
+      </w:r>
+      <w:r>
+        <w:rPr>
+          <w:rFonts w:ascii="Times New Roman" w:eastAsiaTheme="minorEastAsia" w:hAnsi="Times New Roman" w:cs="Times New Roman"/>
+          <w:i w:val="0"/>
+          <w:color w:val="auto"/>
+          <w:sz w:val="20"/>
+        </w:rPr>
+        <w:fldChar w:fldCharType="separate"/>
+      </w:r>
+      <w:r>
+        <w:rPr>
+          <w:rFonts w:ascii="Times New Roman" w:eastAsiaTheme="minorEastAsia" w:hAnsi="Times New Roman" w:cs="Times New Roman"/>
+          <w:i w:val="0"/>
+          <w:noProof/>
+          <w:color w:val="auto"/>
+          <w:sz w:val="20"/>
+        </w:rPr>
+        <w:t>6</w:t>
+      </w:r>
+      <w:r>
+        <w:rPr>
+          <w:rFonts w:ascii="Times New Roman" w:eastAsiaTheme="minorEastAsia" w:hAnsi="Times New Roman" w:cs="Times New Roman"/>
+          <w:i w:val="0"/>
+          <w:color w:val="auto"/>
+          <w:sz w:val="20"/>
+        </w:rPr>
+        <w:fldChar w:fldCharType="end"/>
+      </w:r>
+      <w:r>
+        <w:rPr>
+          <w:rFonts w:ascii="Times New Roman" w:eastAsiaTheme="minorEastAsia" w:hAnsi="Times New Roman" w:cs="Times New Roman"/>
+          <w:i w:val="0"/>
+          <w:color w:val="auto"/>
+          <w:sz w:val="20"/>
+        </w:rPr>
+        <w:t>.</w:t>
+      </w:r>
+      <w:r>
+        <w:rPr>
+          <w:rFonts w:ascii="Times New Roman" w:eastAsiaTheme="minorEastAsia" w:hAnsi="Times New Roman" w:cs="Times New Roman"/>
+          <w:i w:val="0"/>
+          <w:color w:val="auto"/>
+          <w:sz w:val="20"/>
+        </w:rPr>
+        <w:fldChar w:fldCharType="begin"/>
+      </w:r>
+      <w:r>
+        <w:rPr>
+          <w:rFonts w:ascii="Times New Roman" w:eastAsiaTheme="minorEastAsia" w:hAnsi="Times New Roman" w:cs="Times New Roman"/>
+          <w:i w:val="0"/>
+          <w:color w:val="auto"/>
+          <w:sz w:val="20"/>
+        </w:rPr>
+        <w:instrText xml:space="preserve"> SEQ egyenlet \* ARABIC \s 1 </w:instrText>
+      </w:r>
+      <w:r>
+        <w:rPr>
+          <w:rFonts w:ascii="Times New Roman" w:eastAsiaTheme="minorEastAsia" w:hAnsi="Times New Roman" w:cs="Times New Roman"/>
+          <w:i w:val="0"/>
+          <w:color w:val="auto"/>
+          <w:sz w:val="20"/>
+        </w:rPr>
+        <w:fldChar w:fldCharType="separate"/>
+      </w:r>
+      <w:r>
+        <w:rPr>
+          <w:rFonts w:ascii="Times New Roman" w:eastAsiaTheme="minorEastAsia" w:hAnsi="Times New Roman" w:cs="Times New Roman"/>
+          <w:i w:val="0"/>
+          <w:noProof/>
+          <w:color w:val="auto"/>
+          <w:sz w:val="20"/>
+        </w:rPr>
+        <w:t>1</w:t>
+      </w:r>
+      <w:r>
+        <w:rPr>
+          <w:rFonts w:ascii="Times New Roman" w:eastAsiaTheme="minorEastAsia" w:hAnsi="Times New Roman" w:cs="Times New Roman"/>
+          <w:i w:val="0"/>
+          <w:color w:val="auto"/>
+          <w:sz w:val="20"/>
+        </w:rPr>
+        <w:fldChar w:fldCharType="end"/>
+      </w:r>
+      <w:bookmarkEnd w:id="43"/>
+      <w:r>
+        <w:rPr>
+          <w:rFonts w:ascii="Times New Roman" w:hAnsi="Times New Roman" w:cs="Times New Roman"/>
+          <w:i w:val="0"/>
+          <w:color w:val="auto"/>
+          <w:sz w:val="20"/>
+        </w:rPr>
+        <w:t xml:space="preserve"> Speciális relatív szórás képlet</w:t>
+      </w:r>
+      <w:bookmarkEnd w:id="42"/>
     </w:p>
     <w:p>
       <w:pPr>
@@ -8188,13 +8680,86 @@
     </w:p>
     <w:p>
       <w:pPr>
+        <w:pStyle w:val="ThesisSzveg"/>
+      </w:pPr>
+      <w:r>
+        <w:t xml:space="preserve">A </w:t>
+      </w:r>
+      <w:r>
+        <w:fldChar w:fldCharType="begin"/>
+      </w:r>
+      <w:r>
+        <w:instrText xml:space="preserve"> REF _Ref416195890 \h </w:instrText>
+      </w:r>
+      <w:r>
+        <w:fldChar w:fldCharType="separate"/>
+      </w:r>
+      <w:r>
+        <w:rPr>
+          <w:rFonts w:eastAsiaTheme="minorEastAsia" w:cs="Times New Roman"/>
+          <w:i/>
+          <w:noProof/>
+          <w:sz w:val="20"/>
+        </w:rPr>
+        <w:t>6</w:t>
+      </w:r>
+      <w:r>
+        <w:rPr>
+          <w:rFonts w:eastAsiaTheme="minorEastAsia" w:cs="Times New Roman"/>
+          <w:i/>
+          <w:sz w:val="20"/>
+        </w:rPr>
+        <w:t>.</w:t>
+      </w:r>
+      <w:r>
+        <w:rPr>
+          <w:rFonts w:eastAsiaTheme="minorEastAsia" w:cs="Times New Roman"/>
+          <w:i/>
+          <w:noProof/>
+          <w:sz w:val="20"/>
+        </w:rPr>
+        <w:t>1</w:t>
+      </w:r>
+      <w:r>
+        <w:fldChar w:fldCharType="end"/>
+      </w:r>
+      <w:r>
+        <w:t xml:space="preserve"> ábrán bemutatott képlett miatt szükséges, hogy az </w:t>
+      </w:r>
+      <w:proofErr w:type="spellStart"/>
+      <w:r>
+        <w:t>optimalizációt</w:t>
+      </w:r>
+      <w:proofErr w:type="spellEnd"/>
+      <w:r>
+        <w:t xml:space="preserve"> nemlineáris megoldóval végezze a rendszer. A linearitást a bináris súllyal – ami változóként szerepel a modellben – </w:t>
+      </w:r>
+      <w:r>
+        <w:t xml:space="preserve">való szorzással </w:t>
+      </w:r>
+      <w:r>
+        <w:t>lépi át a modell.</w:t>
+      </w:r>
+    </w:p>
+    <w:p>
+      <w:pPr>
+        <w:pStyle w:val="ThesisSzveg"/>
+      </w:pPr>
+      <w:r>
+        <w:t>Mindegyik modell bináris változókat használ, amik azt mutatják, hogy mely szobákat kell a megoldáshalmazba beválasztani.</w:t>
+      </w:r>
+      <w:bookmarkStart w:id="44" w:name="_GoBack"/>
+      <w:bookmarkEnd w:id="44"/>
+    </w:p>
+    <w:p>
+      <w:pPr>
         <w:pStyle w:val="Cmsor3"/>
       </w:pPr>
-      <w:bookmarkStart w:id="43" w:name="_Toc416185808"/>
+      <w:bookmarkStart w:id="45" w:name="_Toc416185808"/>
       <w:r>
         <w:t xml:space="preserve">Olcsó </w:t>
       </w:r>
-      <w:bookmarkEnd w:id="43"/>
+      <w:bookmarkEnd w:id="45"/>
       <w:r>
         <w:t>modell</w:t>
       </w:r>
@@ -8208,11 +8773,11 @@
       <w:pPr>
         <w:pStyle w:val="Cmsor3"/>
       </w:pPr>
-      <w:bookmarkStart w:id="44" w:name="_Toc416185809"/>
+      <w:bookmarkStart w:id="46" w:name="_Toc416185809"/>
       <w:r>
         <w:t xml:space="preserve">Közeli </w:t>
       </w:r>
-      <w:bookmarkEnd w:id="44"/>
+      <w:bookmarkEnd w:id="46"/>
       <w:r>
         <w:t>modell</w:t>
       </w:r>
@@ -8226,11 +8791,11 @@
       <w:pPr>
         <w:pStyle w:val="Cmsor3"/>
       </w:pPr>
-      <w:bookmarkStart w:id="45" w:name="_Toc416185810"/>
+      <w:bookmarkStart w:id="47" w:name="_Toc416185810"/>
       <w:r>
         <w:t xml:space="preserve">Olcsó és közeli </w:t>
       </w:r>
-      <w:bookmarkEnd w:id="45"/>
+      <w:bookmarkEnd w:id="47"/>
       <w:r>
         <w:t>modell</w:t>
       </w:r>
@@ -8247,14 +8812,14 @@
           <w:szCs w:val="24"/>
         </w:rPr>
       </w:pPr>
-      <w:bookmarkStart w:id="46" w:name="_Toc416185811"/>
+      <w:bookmarkStart w:id="48" w:name="_Toc416185811"/>
       <w:r>
         <w:rPr>
           <w:szCs w:val="24"/>
         </w:rPr>
         <w:t>Adatbázis tervezet</w:t>
       </w:r>
-      <w:bookmarkEnd w:id="46"/>
+      <w:bookmarkEnd w:id="48"/>
     </w:p>
     <w:p>
       <w:pPr>
@@ -8268,14 +8833,15 @@
           <w:szCs w:val="24"/>
         </w:rPr>
       </w:pPr>
-      <w:bookmarkStart w:id="47" w:name="_Toc416185812"/>
-      <w:r>
-        <w:rPr>
-          <w:szCs w:val="24"/>
-        </w:rPr>
+      <w:bookmarkStart w:id="49" w:name="_Toc416185812"/>
+      <w:r>
+        <w:rPr>
+          <w:szCs w:val="24"/>
+        </w:rPr>
+        <w:lastRenderedPageBreak/>
         <w:t>Technológia</w:t>
       </w:r>
-      <w:bookmarkEnd w:id="47"/>
+      <w:bookmarkEnd w:id="49"/>
     </w:p>
     <w:p>
       <w:pPr>
@@ -8286,11 +8852,11 @@
       <w:pPr>
         <w:pStyle w:val="Cmsor3"/>
       </w:pPr>
-      <w:bookmarkStart w:id="48" w:name="_Toc416185813"/>
+      <w:bookmarkStart w:id="50" w:name="_Toc416185813"/>
       <w:r>
         <w:t>Ruby on Rails</w:t>
       </w:r>
-      <w:bookmarkEnd w:id="48"/>
+      <w:bookmarkEnd w:id="50"/>
     </w:p>
     <w:p>
       <w:pPr>
@@ -8301,11 +8867,11 @@
       <w:pPr>
         <w:pStyle w:val="Cmsor3"/>
       </w:pPr>
-      <w:bookmarkStart w:id="49" w:name="_Toc416185814"/>
+      <w:bookmarkStart w:id="51" w:name="_Toc416185814"/>
       <w:r>
         <w:t>PostgreSQL</w:t>
       </w:r>
-      <w:bookmarkEnd w:id="49"/>
+      <w:bookmarkEnd w:id="51"/>
     </w:p>
     <w:p>
       <w:pPr>
@@ -8316,11 +8882,11 @@
       <w:pPr>
         <w:pStyle w:val="Cmsor3"/>
       </w:pPr>
-      <w:bookmarkStart w:id="50" w:name="_Toc416185815"/>
+      <w:bookmarkStart w:id="52" w:name="_Toc416185815"/>
       <w:r>
         <w:t>AMPL</w:t>
       </w:r>
-      <w:bookmarkEnd w:id="50"/>
+      <w:bookmarkEnd w:id="52"/>
     </w:p>
     <w:p>
       <w:pPr>
@@ -8331,14 +8897,158 @@
       <w:pPr>
         <w:pStyle w:val="Cmsor3"/>
       </w:pPr>
-      <w:bookmarkStart w:id="51" w:name="_Toc416185816"/>
+      <w:bookmarkStart w:id="53" w:name="_Toc416185816"/>
       <w:proofErr w:type="spellStart"/>
       <w:r>
+        <w:t>Bonmin</w:t>
+      </w:r>
+      <w:bookmarkEnd w:id="53"/>
+      <w:proofErr w:type="spellEnd"/>
+    </w:p>
+    <w:p>
+      <w:pPr>
+        <w:pStyle w:val="ThesisSzvegElsBekezds"/>
+      </w:pPr>
+    </w:p>
+    <w:p>
+      <w:pPr>
+        <w:pStyle w:val="Cmsor3"/>
+      </w:pPr>
+      <w:bookmarkStart w:id="54" w:name="_Toc416185817"/>
+      <w:r>
+        <w:t xml:space="preserve">HTML, CSS, </w:t>
+      </w:r>
+      <w:proofErr w:type="spellStart"/>
+      <w:r>
+        <w:t>Javascript</w:t>
+      </w:r>
+      <w:bookmarkEnd w:id="54"/>
+      <w:proofErr w:type="spellEnd"/>
+    </w:p>
+    <w:p>
+      <w:pPr>
+        <w:pStyle w:val="ThesisSzvegElsBekezds"/>
+      </w:pPr>
+    </w:p>
+    <w:p>
+      <w:pPr>
+        <w:pStyle w:val="Cmsor3"/>
+      </w:pPr>
+      <w:bookmarkStart w:id="55" w:name="_Toc416185818"/>
+      <w:proofErr w:type="spellStart"/>
+      <w:r>
+        <w:t>Gems</w:t>
+      </w:r>
+      <w:proofErr w:type="spellEnd"/>
+      <w:r>
+        <w:t>…</w:t>
+      </w:r>
+      <w:bookmarkEnd w:id="55"/>
+    </w:p>
+    <w:p>
+      <w:pPr>
+        <w:pStyle w:val="ThesisSzvegElsBekezds"/>
+      </w:pPr>
+    </w:p>
+    <w:p>
+      <w:pPr>
+        <w:pStyle w:val="Cmsor1"/>
+      </w:pPr>
+      <w:bookmarkStart w:id="56" w:name="_Toc416185819"/>
+      <w:r>
+        <w:t>Megvalósítás</w:t>
+      </w:r>
+      <w:bookmarkEnd w:id="56"/>
+    </w:p>
+    <w:p>
+      <w:pPr>
+        <w:pStyle w:val="ThesisSzvegElsBekezds"/>
+      </w:pPr>
+    </w:p>
+    <w:p>
+      <w:pPr>
+        <w:pStyle w:val="Cmsor2"/>
+      </w:pPr>
+      <w:bookmarkStart w:id="57" w:name="_Toc416185820"/>
+      <w:r>
+        <w:t xml:space="preserve">Autentikáció és </w:t>
+      </w:r>
+      <w:proofErr w:type="spellStart"/>
+      <w:r>
+        <w:t>autorizáció</w:t>
+      </w:r>
+      <w:bookmarkEnd w:id="57"/>
+      <w:proofErr w:type="spellEnd"/>
+    </w:p>
+    <w:p>
+      <w:pPr>
+        <w:pStyle w:val="ThesisSzvegElsBekezds"/>
+      </w:pPr>
+    </w:p>
+    <w:p>
+      <w:pPr>
+        <w:pStyle w:val="Cmsor2"/>
+        <w:rPr>
+          <w:szCs w:val="24"/>
+        </w:rPr>
+      </w:pPr>
+      <w:bookmarkStart w:id="58" w:name="_Toc416185821"/>
+      <w:r>
+        <w:rPr>
+          <w:szCs w:val="24"/>
+        </w:rPr>
+        <w:t>Sz</w:t>
+      </w:r>
+      <w:r>
+        <w:rPr>
+          <w:szCs w:val="24"/>
+        </w:rPr>
+        <w:t>obák szűrése</w:t>
+      </w:r>
+      <w:bookmarkEnd w:id="58"/>
+    </w:p>
+    <w:p>
+      <w:pPr>
+        <w:pStyle w:val="ThesisSzvegElsBekezds"/>
+      </w:pPr>
+    </w:p>
+    <w:p>
+      <w:pPr>
+        <w:pStyle w:val="Cmsor2"/>
+        <w:rPr>
+          <w:szCs w:val="24"/>
+        </w:rPr>
+      </w:pPr>
+      <w:bookmarkStart w:id="59" w:name="_Toc416185822"/>
+      <w:r>
+        <w:rPr>
+          <w:szCs w:val="24"/>
+        </w:rPr>
+        <w:t>Intelligens keresés</w:t>
+      </w:r>
+      <w:bookmarkEnd w:id="59"/>
+    </w:p>
+    <w:p>
+      <w:pPr>
+        <w:pStyle w:val="ThesisSzvegElsBekezds"/>
+      </w:pPr>
+    </w:p>
+    <w:p>
+      <w:pPr>
+        <w:pStyle w:val="Cmsor2"/>
+        <w:rPr>
+          <w:szCs w:val="24"/>
+        </w:rPr>
+      </w:pPr>
+      <w:bookmarkStart w:id="60" w:name="_Toc416185823"/>
+      <w:r>
+        <w:rPr>
+          <w:szCs w:val="24"/>
+        </w:rPr>
         <w:lastRenderedPageBreak/>
-        <w:t>Bonmin</w:t>
-      </w:r>
-      <w:bookmarkEnd w:id="51"/>
-      <w:proofErr w:type="spellEnd"/>
+        <w:t>Szobafoglalás</w:t>
+      </w:r>
+      <w:bookmarkEnd w:id="60"/>
     </w:p>
     <w:p>
       <w:pPr>
@@ -8347,18 +9057,13 @@
     </w:p>
     <w:p>
       <w:pPr>
-        <w:pStyle w:val="Cmsor3"/>
-      </w:pPr>
-      <w:bookmarkStart w:id="52" w:name="_Toc416185817"/>
-      <w:r>
-        <w:t xml:space="preserve">HTML, CSS, </w:t>
-      </w:r>
-      <w:proofErr w:type="spellStart"/>
-      <w:r>
-        <w:t>Javascript</w:t>
-      </w:r>
-      <w:bookmarkEnd w:id="52"/>
-      <w:proofErr w:type="spellEnd"/>
+        <w:pStyle w:val="Cmsor1"/>
+      </w:pPr>
+      <w:bookmarkStart w:id="61" w:name="_Toc416185824"/>
+      <w:r>
+        <w:t>Felületek és használat</w:t>
+      </w:r>
+      <w:bookmarkEnd w:id="61"/>
     </w:p>
     <w:p>
       <w:pPr>
@@ -8367,18 +9072,19 @@
     </w:p>
     <w:p>
       <w:pPr>
-        <w:pStyle w:val="Cmsor3"/>
-      </w:pPr>
-      <w:bookmarkStart w:id="53" w:name="_Toc416185818"/>
-      <w:proofErr w:type="spellStart"/>
-      <w:r>
-        <w:t>Gems</w:t>
-      </w:r>
-      <w:proofErr w:type="spellEnd"/>
-      <w:r>
-        <w:t>…</w:t>
-      </w:r>
-      <w:bookmarkEnd w:id="53"/>
+        <w:pStyle w:val="Cmsor2"/>
+        <w:rPr>
+          <w:szCs w:val="24"/>
+        </w:rPr>
+      </w:pPr>
+      <w:bookmarkStart w:id="62" w:name="_Toc416185825"/>
+      <w:r>
+        <w:rPr>
+          <w:szCs w:val="24"/>
+        </w:rPr>
+        <w:t>Menüsáv</w:t>
+      </w:r>
+      <w:bookmarkEnd w:id="62"/>
     </w:p>
     <w:p>
       <w:pPr>
@@ -8387,13 +9093,139 @@
     </w:p>
     <w:p>
       <w:pPr>
+        <w:pStyle w:val="Cmsor2"/>
+        <w:rPr>
+          <w:szCs w:val="24"/>
+        </w:rPr>
+      </w:pPr>
+      <w:bookmarkStart w:id="63" w:name="_Toc416185826"/>
+      <w:r>
+        <w:rPr>
+          <w:szCs w:val="24"/>
+        </w:rPr>
+        <w:t>Szobák</w:t>
+      </w:r>
+      <w:bookmarkEnd w:id="63"/>
+    </w:p>
+    <w:p>
+      <w:pPr>
+        <w:pStyle w:val="ThesisSzvegElsBekezds"/>
+      </w:pPr>
+    </w:p>
+    <w:p>
+      <w:pPr>
+        <w:pStyle w:val="Cmsor2"/>
+        <w:rPr>
+          <w:szCs w:val="24"/>
+        </w:rPr>
+      </w:pPr>
+      <w:bookmarkStart w:id="64" w:name="_Toc416185827"/>
+      <w:r>
+        <w:rPr>
+          <w:szCs w:val="24"/>
+        </w:rPr>
+        <w:t>Szálláshelyek</w:t>
+      </w:r>
+      <w:bookmarkEnd w:id="64"/>
+    </w:p>
+    <w:p>
+      <w:pPr>
+        <w:pStyle w:val="ThesisSzvegElsBekezds"/>
+      </w:pPr>
+    </w:p>
+    <w:p>
+      <w:pPr>
+        <w:pStyle w:val="Cmsor2"/>
+        <w:rPr>
+          <w:szCs w:val="24"/>
+        </w:rPr>
+      </w:pPr>
+      <w:bookmarkStart w:id="65" w:name="_Toc416185828"/>
+      <w:r>
+        <w:rPr>
+          <w:szCs w:val="24"/>
+        </w:rPr>
+        <w:t>Foglalások</w:t>
+      </w:r>
+      <w:bookmarkEnd w:id="65"/>
+    </w:p>
+    <w:p>
+      <w:pPr>
+        <w:pStyle w:val="ThesisSzvegElsBekezds"/>
+      </w:pPr>
+    </w:p>
+    <w:p>
+      <w:pPr>
+        <w:pStyle w:val="Cmsor2"/>
+        <w:rPr>
+          <w:szCs w:val="24"/>
+        </w:rPr>
+      </w:pPr>
+      <w:bookmarkStart w:id="66" w:name="_Toc416185829"/>
+      <w:r>
+        <w:rPr>
+          <w:szCs w:val="24"/>
+        </w:rPr>
+        <w:t>Intelligens keresés</w:t>
+      </w:r>
+      <w:bookmarkEnd w:id="66"/>
+    </w:p>
+    <w:p>
+      <w:pPr>
+        <w:pStyle w:val="ThesisSzvegElsBekezds"/>
+      </w:pPr>
+    </w:p>
+    <w:p>
+      <w:pPr>
+        <w:pStyle w:val="Cmsor2"/>
+        <w:rPr>
+          <w:szCs w:val="24"/>
+        </w:rPr>
+      </w:pPr>
+      <w:bookmarkStart w:id="67" w:name="_Toc416185830"/>
+      <w:r>
+        <w:rPr>
+          <w:szCs w:val="24"/>
+        </w:rPr>
+        <w:t>Kosár</w:t>
+      </w:r>
+      <w:bookmarkEnd w:id="67"/>
+    </w:p>
+    <w:p>
+      <w:pPr>
+        <w:pStyle w:val="ThesisSzvegElsBekezds"/>
+      </w:pPr>
+    </w:p>
+    <w:p>
+      <w:pPr>
+        <w:pStyle w:val="Cmsor2"/>
+        <w:rPr>
+          <w:szCs w:val="24"/>
+        </w:rPr>
+      </w:pPr>
+      <w:bookmarkStart w:id="68" w:name="_Toc416185831"/>
+      <w:r>
+        <w:rPr>
+          <w:szCs w:val="24"/>
+        </w:rPr>
+        <w:t>Adminisztrációs felületek</w:t>
+      </w:r>
+      <w:bookmarkEnd w:id="68"/>
+    </w:p>
+    <w:p>
+      <w:pPr>
+        <w:pStyle w:val="ThesisSzvegElsBekezds"/>
+      </w:pPr>
+    </w:p>
+    <w:p>
+      <w:pPr>
         <w:pStyle w:val="Cmsor1"/>
       </w:pPr>
-      <w:bookmarkStart w:id="54" w:name="_Toc416185819"/>
-      <w:r>
-        <w:t>Megvalósítás</w:t>
-      </w:r>
-      <w:bookmarkEnd w:id="54"/>
+      <w:bookmarkStart w:id="69" w:name="_Toc416185832"/>
+      <w:r>
+        <w:t>Tesztelés</w:t>
+      </w:r>
+      <w:bookmarkEnd w:id="69"/>
     </w:p>
     <w:p>
       <w:pPr>
@@ -8403,17 +9235,18 @@
     <w:p>
       <w:pPr>
         <w:pStyle w:val="Cmsor2"/>
-      </w:pPr>
-      <w:bookmarkStart w:id="55" w:name="_Toc416185820"/>
-      <w:r>
-        <w:t xml:space="preserve">Autentikáció és </w:t>
-      </w:r>
-      <w:proofErr w:type="spellStart"/>
-      <w:r>
-        <w:t>autorizáció</w:t>
-      </w:r>
-      <w:bookmarkEnd w:id="55"/>
-      <w:proofErr w:type="spellEnd"/>
+        <w:rPr>
+          <w:szCs w:val="24"/>
+        </w:rPr>
+      </w:pPr>
+      <w:bookmarkStart w:id="70" w:name="_Toc416185833"/>
+      <w:r>
+        <w:rPr>
+          <w:szCs w:val="24"/>
+        </w:rPr>
+        <w:t>Tesztelési környezet</w:t>
+      </w:r>
+      <w:bookmarkEnd w:id="70"/>
     </w:p>
     <w:p>
       <w:pPr>
@@ -8427,20 +9260,15 @@
           <w:szCs w:val="24"/>
         </w:rPr>
       </w:pPr>
-      <w:bookmarkStart w:id="56" w:name="_Toc416185821"/>
-      <w:r>
-        <w:rPr>
-          <w:szCs w:val="24"/>
-        </w:rPr>
-        <w:t>Sz</w:t>
-      </w:r>
-      <w:r>
-        <w:rPr>
-          <w:szCs w:val="24"/>
-        </w:rPr>
-        <w:t>obák szűrése</w:t>
-      </w:r>
-      <w:bookmarkEnd w:id="56"/>
+      <w:bookmarkStart w:id="71" w:name="_Toc416185834"/>
+      <w:r>
+        <w:rPr>
+          <w:szCs w:val="24"/>
+        </w:rPr>
+        <w:lastRenderedPageBreak/>
+        <w:t>Teszt adatok</w:t>
+      </w:r>
+      <w:bookmarkEnd w:id="71"/>
     </w:p>
     <w:p>
       <w:pPr>
@@ -8454,14 +9282,14 @@
           <w:szCs w:val="24"/>
         </w:rPr>
       </w:pPr>
-      <w:bookmarkStart w:id="57" w:name="_Toc416185822"/>
-      <w:r>
-        <w:rPr>
-          <w:szCs w:val="24"/>
-        </w:rPr>
-        <w:t>Intelligens keresés</w:t>
-      </w:r>
-      <w:bookmarkEnd w:id="57"/>
+      <w:bookmarkStart w:id="72" w:name="_Toc416185835"/>
+      <w:r>
+        <w:rPr>
+          <w:szCs w:val="24"/>
+        </w:rPr>
+        <w:t>Teszt eredmények</w:t>
+      </w:r>
+      <w:bookmarkEnd w:id="72"/>
     </w:p>
     <w:p>
       <w:pPr>
@@ -8470,275 +9298,13 @@
     </w:p>
     <w:p>
       <w:pPr>
-        <w:pStyle w:val="Cmsor2"/>
-        <w:rPr>
-          <w:szCs w:val="24"/>
-        </w:rPr>
-      </w:pPr>
-      <w:bookmarkStart w:id="58" w:name="_Toc416185823"/>
-      <w:r>
-        <w:rPr>
-          <w:szCs w:val="24"/>
-        </w:rPr>
-        <w:t>Szobafoglalás</w:t>
-      </w:r>
-      <w:bookmarkEnd w:id="58"/>
-    </w:p>
-    <w:p>
-      <w:pPr>
-        <w:pStyle w:val="ThesisSzvegElsBekezds"/>
-      </w:pPr>
-    </w:p>
-    <w:p>
-      <w:pPr>
         <w:pStyle w:val="Cmsor1"/>
       </w:pPr>
-      <w:bookmarkStart w:id="59" w:name="_Toc416185824"/>
-      <w:r>
-        <w:t>Felületek és használat</w:t>
-      </w:r>
-      <w:bookmarkEnd w:id="59"/>
-    </w:p>
-    <w:p>
-      <w:pPr>
-        <w:pStyle w:val="ThesisSzvegElsBekezds"/>
-      </w:pPr>
-    </w:p>
-    <w:p>
-      <w:pPr>
-        <w:pStyle w:val="Cmsor2"/>
-        <w:rPr>
-          <w:szCs w:val="24"/>
-        </w:rPr>
-      </w:pPr>
-      <w:bookmarkStart w:id="60" w:name="_Toc416185825"/>
-      <w:r>
-        <w:rPr>
-          <w:szCs w:val="24"/>
-        </w:rPr>
-        <w:t>Menüsáv</w:t>
-      </w:r>
-      <w:bookmarkEnd w:id="60"/>
-    </w:p>
-    <w:p>
-      <w:pPr>
-        <w:pStyle w:val="ThesisSzvegElsBekezds"/>
-      </w:pPr>
-    </w:p>
-    <w:p>
-      <w:pPr>
-        <w:pStyle w:val="Cmsor2"/>
-        <w:rPr>
-          <w:szCs w:val="24"/>
-        </w:rPr>
-      </w:pPr>
-      <w:bookmarkStart w:id="61" w:name="_Toc416185826"/>
-      <w:r>
-        <w:rPr>
-          <w:szCs w:val="24"/>
-        </w:rPr>
-        <w:t>Szobák</w:t>
-      </w:r>
-      <w:bookmarkEnd w:id="61"/>
-    </w:p>
-    <w:p>
-      <w:pPr>
-        <w:pStyle w:val="ThesisSzvegElsBekezds"/>
-      </w:pPr>
-    </w:p>
-    <w:p>
-      <w:pPr>
-        <w:pStyle w:val="Cmsor2"/>
-        <w:rPr>
-          <w:szCs w:val="24"/>
-        </w:rPr>
-      </w:pPr>
-      <w:bookmarkStart w:id="62" w:name="_Toc416185827"/>
-      <w:r>
-        <w:rPr>
-          <w:szCs w:val="24"/>
-        </w:rPr>
-        <w:lastRenderedPageBreak/>
-        <w:t>Szálláshelyek</w:t>
-      </w:r>
-      <w:bookmarkEnd w:id="62"/>
-    </w:p>
-    <w:p>
-      <w:pPr>
-        <w:pStyle w:val="ThesisSzvegElsBekezds"/>
-      </w:pPr>
-    </w:p>
-    <w:p>
-      <w:pPr>
-        <w:pStyle w:val="Cmsor2"/>
-        <w:rPr>
-          <w:szCs w:val="24"/>
-        </w:rPr>
-      </w:pPr>
-      <w:bookmarkStart w:id="63" w:name="_Toc416185828"/>
-      <w:r>
-        <w:rPr>
-          <w:szCs w:val="24"/>
-        </w:rPr>
-        <w:t>Foglalások</w:t>
-      </w:r>
-      <w:bookmarkEnd w:id="63"/>
-    </w:p>
-    <w:p>
-      <w:pPr>
-        <w:pStyle w:val="ThesisSzvegElsBekezds"/>
-      </w:pPr>
-    </w:p>
-    <w:p>
-      <w:pPr>
-        <w:pStyle w:val="Cmsor2"/>
-        <w:rPr>
-          <w:szCs w:val="24"/>
-        </w:rPr>
-      </w:pPr>
-      <w:bookmarkStart w:id="64" w:name="_Toc416185829"/>
-      <w:r>
-        <w:rPr>
-          <w:szCs w:val="24"/>
-        </w:rPr>
-        <w:t>Intelligens keresés</w:t>
-      </w:r>
-      <w:bookmarkEnd w:id="64"/>
-    </w:p>
-    <w:p>
-      <w:pPr>
-        <w:pStyle w:val="ThesisSzvegElsBekezds"/>
-      </w:pPr>
-    </w:p>
-    <w:p>
-      <w:pPr>
-        <w:pStyle w:val="Cmsor2"/>
-        <w:rPr>
-          <w:szCs w:val="24"/>
-        </w:rPr>
-      </w:pPr>
-      <w:bookmarkStart w:id="65" w:name="_Toc416185830"/>
-      <w:r>
-        <w:rPr>
-          <w:szCs w:val="24"/>
-        </w:rPr>
-        <w:t>Kosár</w:t>
-      </w:r>
-      <w:bookmarkEnd w:id="65"/>
-    </w:p>
-    <w:p>
-      <w:pPr>
-        <w:pStyle w:val="ThesisSzvegElsBekezds"/>
-      </w:pPr>
-    </w:p>
-    <w:p>
-      <w:pPr>
-        <w:pStyle w:val="Cmsor2"/>
-        <w:rPr>
-          <w:szCs w:val="24"/>
-        </w:rPr>
-      </w:pPr>
-      <w:bookmarkStart w:id="66" w:name="_Toc416185831"/>
-      <w:r>
-        <w:rPr>
-          <w:szCs w:val="24"/>
-        </w:rPr>
-        <w:t>Adminisztrációs felületek</w:t>
-      </w:r>
-      <w:bookmarkEnd w:id="66"/>
-    </w:p>
-    <w:p>
-      <w:pPr>
-        <w:pStyle w:val="ThesisSzvegElsBekezds"/>
-      </w:pPr>
-    </w:p>
-    <w:p>
-      <w:pPr>
-        <w:pStyle w:val="Cmsor1"/>
-      </w:pPr>
-      <w:bookmarkStart w:id="67" w:name="_Toc416185832"/>
-      <w:r>
-        <w:t>Tesztelés</w:t>
-      </w:r>
-      <w:bookmarkEnd w:id="67"/>
-    </w:p>
-    <w:p>
-      <w:pPr>
-        <w:pStyle w:val="ThesisSzvegElsBekezds"/>
-      </w:pPr>
-    </w:p>
-    <w:p>
-      <w:pPr>
-        <w:pStyle w:val="Cmsor2"/>
-        <w:rPr>
-          <w:szCs w:val="24"/>
-        </w:rPr>
-      </w:pPr>
-      <w:bookmarkStart w:id="68" w:name="_Toc416185833"/>
-      <w:r>
-        <w:rPr>
-          <w:szCs w:val="24"/>
-        </w:rPr>
-        <w:t>Tesztelési környezet</w:t>
-      </w:r>
-      <w:bookmarkEnd w:id="68"/>
-    </w:p>
-    <w:p>
-      <w:pPr>
-        <w:pStyle w:val="ThesisSzvegElsBekezds"/>
-      </w:pPr>
-    </w:p>
-    <w:p>
-      <w:pPr>
-        <w:pStyle w:val="Cmsor2"/>
-        <w:rPr>
-          <w:szCs w:val="24"/>
-        </w:rPr>
-      </w:pPr>
-      <w:bookmarkStart w:id="69" w:name="_Toc416185834"/>
-      <w:r>
-        <w:rPr>
-          <w:szCs w:val="24"/>
-        </w:rPr>
-        <w:t>Teszt adatok</w:t>
-      </w:r>
-      <w:bookmarkEnd w:id="69"/>
-    </w:p>
-    <w:p>
-      <w:pPr>
-        <w:pStyle w:val="ThesisSzvegElsBekezds"/>
-      </w:pPr>
-    </w:p>
-    <w:p>
-      <w:pPr>
-        <w:pStyle w:val="Cmsor2"/>
-        <w:rPr>
-          <w:szCs w:val="24"/>
-        </w:rPr>
-      </w:pPr>
-      <w:bookmarkStart w:id="70" w:name="_Toc416185835"/>
-      <w:r>
-        <w:rPr>
-          <w:szCs w:val="24"/>
-        </w:rPr>
-        <w:t>Teszt eredmények</w:t>
-      </w:r>
-      <w:bookmarkEnd w:id="70"/>
-    </w:p>
-    <w:p>
-      <w:pPr>
-        <w:pStyle w:val="ThesisSzvegElsBekezds"/>
-      </w:pPr>
-    </w:p>
-    <w:p>
-      <w:pPr>
-        <w:pStyle w:val="Cmsor1"/>
-      </w:pPr>
-      <w:bookmarkStart w:id="71" w:name="_Toc416185836"/>
+      <w:bookmarkStart w:id="73" w:name="_Toc416185836"/>
       <w:r>
         <w:t>Összefoglalás</w:t>
       </w:r>
-      <w:bookmarkEnd w:id="71"/>
+      <w:bookmarkEnd w:id="73"/>
     </w:p>
     <w:p>
       <w:pPr>
@@ -8771,7 +9337,7 @@
           <w:szCs w:val="24"/>
         </w:rPr>
       </w:pPr>
-      <w:bookmarkStart w:id="72" w:name="_Toc416185837"/>
+      <w:bookmarkStart w:id="74" w:name="_Toc416185837"/>
       <w:r>
         <w:rPr>
           <w:szCs w:val="24"/>
@@ -8779,7 +9345,7 @@
         <w:lastRenderedPageBreak/>
         <w:t>Irodalomjegyzék</w:t>
       </w:r>
-      <w:bookmarkEnd w:id="72"/>
+      <w:bookmarkEnd w:id="74"/>
     </w:p>
     <w:p>
       <w:pPr>
@@ -9201,7 +9767,7 @@
           <w:szCs w:val="24"/>
         </w:rPr>
       </w:pPr>
-      <w:bookmarkStart w:id="73" w:name="_Toc416185838"/>
+      <w:bookmarkStart w:id="75" w:name="_Toc416185838"/>
       <w:r>
         <w:rPr>
           <w:szCs w:val="24"/>
@@ -9209,7 +9775,7 @@
         <w:lastRenderedPageBreak/>
         <w:t>Mellékletek</w:t>
       </w:r>
-      <w:bookmarkEnd w:id="73"/>
+      <w:bookmarkEnd w:id="75"/>
     </w:p>
     <w:p>
       <w:pPr>
@@ -9242,7 +9808,7 @@
           <w:szCs w:val="24"/>
         </w:rPr>
       </w:pPr>
-      <w:bookmarkStart w:id="74" w:name="_Toc416185839"/>
+      <w:bookmarkStart w:id="76" w:name="_Toc416185839"/>
       <w:r>
         <w:rPr>
           <w:szCs w:val="24"/>
@@ -9250,7 +9816,7 @@
         <w:lastRenderedPageBreak/>
         <w:t>CD Melléklet</w:t>
       </w:r>
-      <w:bookmarkEnd w:id="74"/>
+      <w:bookmarkEnd w:id="76"/>
     </w:p>
     <w:p>
       <w:pPr>
@@ -9355,7 +9921,6 @@
         <w:docPartUnique/>
       </w:docPartObj>
     </w:sdtPr>
-    <w:sdtEndPr/>
     <w:sdtContent>
       <w:p>
         <w:pPr>
@@ -9375,7 +9940,7 @@
           <w:rPr>
             <w:noProof/>
           </w:rPr>
-          <w:t>19</w:t>
+          <w:t>25</w:t>
         </w:r>
         <w:r>
           <w:fldChar w:fldCharType="end"/>
@@ -11145,6 +11710,536 @@
 </w:styles>
 </file>
 
+<file path=word/glossary/document.xml><?xml version="1.0" encoding="utf-8"?>
+<w:glossaryDocument xmlns:wpc="http://schemas.microsoft.com/office/word/2010/wordprocessingCanvas" xmlns:mc="http://schemas.openxmlformats.org/markup-compatibility/2006" xmlns:o="urn:schemas-microsoft-com:office:office" xmlns:r="http://schemas.openxmlformats.org/officeDocument/2006/relationships" xmlns:m="http://schemas.openxmlformats.org/officeDocument/2006/math" xmlns:v="urn:schemas-microsoft-com:vml" xmlns:wp14="http://schemas.microsoft.com/office/word/2010/wordprocessingDrawing" xmlns:wp="http://schemas.openxmlformats.org/drawingml/2006/wordprocessingDrawing" xmlns:w10="urn:schemas-microsoft-com:office:word" xmlns:w="http://schemas.openxmlformats.org/wordprocessingml/2006/main" xmlns:w14="http://schemas.microsoft.com/office/word/2010/wordml" xmlns:w15="http://schemas.microsoft.com/office/word/2012/wordml" xmlns:wpg="http://schemas.microsoft.com/office/word/2010/wordprocessingGroup" xmlns:wpi="http://schemas.microsoft.com/office/word/2010/wordprocessingInk" xmlns:wne="http://schemas.microsoft.com/office/word/2006/wordml" xmlns:wps="http://schemas.microsoft.com/office/word/2010/wordprocessingShape" mc:Ignorable="w14 w15 wp14"/>
+</file>
+
+<file path=word/glossary/fontTable.xml><?xml version="1.0" encoding="utf-8"?>
+<w:fonts xmlns:mc="http://schemas.openxmlformats.org/markup-compatibility/2006" xmlns:r="http://schemas.openxmlformats.org/officeDocument/2006/relationships" xmlns:w="http://schemas.openxmlformats.org/wordprocessingml/2006/main" xmlns:w14="http://schemas.microsoft.com/office/word/2010/wordml" xmlns:w15="http://schemas.microsoft.com/office/word/2012/wordml" mc:Ignorable="w14 w15">
+  <w:font w:name="Times New Roman">
+    <w:panose1 w:val="02020603050405020304"/>
+    <w:charset w:val="EE"/>
+    <w:family w:val="roman"/>
+    <w:pitch w:val="variable"/>
+    <w:sig w:usb0="E0002EFF" w:usb1="C0007843" w:usb2="00000009" w:usb3="00000000" w:csb0="000001FF" w:csb1="00000000"/>
+  </w:font>
+  <w:font w:name="Symbol">
+    <w:panose1 w:val="05050102010706020507"/>
+    <w:charset w:val="02"/>
+    <w:family w:val="roman"/>
+    <w:pitch w:val="variable"/>
+    <w:sig w:usb0="00000000" w:usb1="10000000" w:usb2="00000000" w:usb3="00000000" w:csb0="80000000" w:csb1="00000000"/>
+  </w:font>
+  <w:font w:name="Calibri">
+    <w:panose1 w:val="020F0502020204030204"/>
+    <w:charset w:val="EE"/>
+    <w:family w:val="swiss"/>
+    <w:pitch w:val="variable"/>
+    <w:sig w:usb0="E00002FF" w:usb1="4000ACFF" w:usb2="00000001" w:usb3="00000000" w:csb0="0000019F" w:csb1="00000000"/>
+  </w:font>
+  <w:font w:name="Arial">
+    <w:panose1 w:val="020B0604020202020204"/>
+    <w:charset w:val="EE"/>
+    <w:family w:val="swiss"/>
+    <w:pitch w:val="variable"/>
+    <w:sig w:usb0="E0002EFF" w:usb1="C0007843" w:usb2="00000009" w:usb3="00000000" w:csb0="000001FF" w:csb1="00000000"/>
+  </w:font>
+  <w:font w:name="Calibri Light">
+    <w:panose1 w:val="020F0302020204030204"/>
+    <w:charset w:val="EE"/>
+    <w:family w:val="swiss"/>
+    <w:pitch w:val="variable"/>
+    <w:sig w:usb0="A00002EF" w:usb1="4000207B" w:usb2="00000000" w:usb3="00000000" w:csb0="0000019F" w:csb1="00000000"/>
+  </w:font>
+  <w:font w:name="Cambria Math">
+    <w:panose1 w:val="02040503050406030204"/>
+    <w:charset w:val="EE"/>
+    <w:family w:val="roman"/>
+    <w:pitch w:val="variable"/>
+    <w:sig w:usb0="E00002FF" w:usb1="420024FF" w:usb2="00000000" w:usb3="00000000" w:csb0="0000019F" w:csb1="00000000"/>
+  </w:font>
+</w:fonts>
+</file>
+
+<file path=word/glossary/settings.xml><?xml version="1.0" encoding="utf-8"?>
+<w:settings xmlns:mc="http://schemas.openxmlformats.org/markup-compatibility/2006" xmlns:o="urn:schemas-microsoft-com:office:office" xmlns:r="http://schemas.openxmlformats.org/officeDocument/2006/relationships" xmlns:m="http://schemas.openxmlformats.org/officeDocument/2006/math" xmlns:v="urn:schemas-microsoft-com:vml" xmlns:w10="urn:schemas-microsoft-com:office:word" xmlns:w="http://schemas.openxmlformats.org/wordprocessingml/2006/main" xmlns:w14="http://schemas.microsoft.com/office/word/2010/wordml" xmlns:w15="http://schemas.microsoft.com/office/word/2012/wordml" xmlns:sl="http://schemas.openxmlformats.org/schemaLibrary/2006/main" mc:Ignorable="w14 w15">
+  <w:view w:val="normal"/>
+  <w:defaultTabStop w:val="720"/>
+  <w:characterSpacingControl w:val="doNotCompress"/>
+  <w:compat>
+    <w:useFELayout/>
+    <w:compatSetting w:name="compatibilityMode" w:uri="http://schemas.microsoft.com/office/word" w:val="15"/>
+    <w:compatSetting w:name="overrideTableStyleFontSizeAndJustification" w:uri="http://schemas.microsoft.com/office/word" w:val="1"/>
+    <w:compatSetting w:name="enableOpenTypeFeatures" w:uri="http://schemas.microsoft.com/office/word" w:val="1"/>
+    <w:compatSetting w:name="doNotFlipMirrorIndents" w:uri="http://schemas.microsoft.com/office/word" w:val="1"/>
+    <w:compatSetting w:name="differentiateMultirowTableHeaders" w:uri="http://schemas.microsoft.com/office/word" w:val="1"/>
+  </w:compat>
+  <w:rsids>
+    <w:rsidRoot w:val="00F62D56"/>
+    <w:rsid w:val="00F62D56"/>
+  </w:rsids>
+  <m:mathPr>
+    <m:mathFont m:val="Cambria Math"/>
+    <m:brkBin m:val="before"/>
+    <m:brkBinSub m:val="--"/>
+    <m:smallFrac m:val="0"/>
+    <m:dispDef/>
+    <m:lMargin m:val="0"/>
+    <m:rMargin m:val="0"/>
+    <m:defJc m:val="centerGroup"/>
+    <m:wrapIndent m:val="1440"/>
+    <m:intLim m:val="subSup"/>
+    <m:naryLim m:val="undOvr"/>
+  </m:mathPr>
+  <w:themeFontLang w:val="en-US"/>
+  <w:clrSchemeMapping w:bg1="light1" w:t1="dark1" w:bg2="light2" w:t2="dark2" w:accent1="accent1" w:accent2="accent2" w:accent3="accent3" w:accent4="accent4" w:accent5="accent5" w:accent6="accent6" w:hyperlink="hyperlink" w:followedHyperlink="followedHyperlink"/>
+  <w:decimalSymbol w:val=","/>
+  <w:listSeparator w:val=";"/>
+  <w15:chartTrackingRefBased/>
+</w:settings>
+</file>
+
+<file path=word/glossary/styles.xml><?xml version="1.0" encoding="utf-8"?>
+<w:styles xmlns:mc="http://schemas.openxmlformats.org/markup-compatibility/2006" xmlns:r="http://schemas.openxmlformats.org/officeDocument/2006/relationships" xmlns:w="http://schemas.openxmlformats.org/wordprocessingml/2006/main" xmlns:w14="http://schemas.microsoft.com/office/word/2010/wordml" xmlns:w15="http://schemas.microsoft.com/office/word/2012/wordml" mc:Ignorable="w14 w15">
+  <w:docDefaults>
+    <w:rPrDefault>
+      <w:rPr>
+        <w:rFonts w:asciiTheme="minorHAnsi" w:eastAsiaTheme="minorEastAsia" w:hAnsiTheme="minorHAnsi" w:cstheme="minorBidi"/>
+        <w:sz w:val="22"/>
+        <w:szCs w:val="22"/>
+        <w:lang w:val="en-US" w:eastAsia="en-US" w:bidi="ar-SA"/>
+      </w:rPr>
+    </w:rPrDefault>
+    <w:pPrDefault>
+      <w:pPr>
+        <w:spacing w:after="160" w:line="259" w:lineRule="auto"/>
+      </w:pPr>
+    </w:pPrDefault>
+  </w:docDefaults>
+  <w:latentStyles w:defLockedState="0" w:defUIPriority="99" w:defSemiHidden="0" w:defUnhideWhenUsed="0" w:defQFormat="0" w:count="371">
+    <w:lsdException w:name="Normal" w:uiPriority="0" w:qFormat="1"/>
+    <w:lsdException w:name="heading 1" w:uiPriority="9" w:qFormat="1"/>
+    <w:lsdException w:name="heading 2" w:semiHidden="1" w:uiPriority="9" w:unhideWhenUsed="1" w:qFormat="1"/>
+    <w:lsdException w:name="heading 3" w:semiHidden="1" w:uiPriority="9" w:unhideWhenUsed="1" w:qFormat="1"/>
+    <w:lsdException w:name="heading 4" w:semiHidden="1" w:uiPriority="9" w:unhideWhenUsed="1" w:qFormat="1"/>
+    <w:lsdException w:name="heading 5" w:semiHidden="1" w:uiPriority="9" w:unhideWhenUsed="1" w:qFormat="1"/>
+    <w:lsdException w:name="heading 6" w:semiHidden="1" w:uiPriority="9" w:unhideWhenUsed="1" w:qFormat="1"/>
+    <w:lsdException w:name="heading 7" w:semiHidden="1" w:uiPriority="9" w:unhideWhenUsed="1" w:qFormat="1"/>
+    <w:lsdException w:name="heading 8" w:semiHidden="1" w:uiPriority="9" w:unhideWhenUsed="1" w:qFormat="1"/>
+    <w:lsdException w:name="heading 9" w:semiHidden="1" w:uiPriority="9" w:unhideWhenUsed="1" w:qFormat="1"/>
+    <w:lsdException w:name="index 1" w:semiHidden="1" w:unhideWhenUsed="1"/>
+    <w:lsdException w:name="index 2" w:semiHidden="1" w:unhideWhenUsed="1"/>
+    <w:lsdException w:name="index 3" w:semiHidden="1" w:unhideWhenUsed="1"/>
+    <w:lsdException w:name="index 4" w:semiHidden="1" w:unhideWhenUsed="1"/>
+    <w:lsdException w:name="index 5" w:semiHidden="1" w:unhideWhenUsed="1"/>
+    <w:lsdException w:name="index 6" w:semiHidden="1" w:unhideWhenUsed="1"/>
+    <w:lsdException w:name="index 7" w:semiHidden="1" w:unhideWhenUsed="1"/>
+    <w:lsdException w:name="index 8" w:semiHidden="1" w:unhideWhenUsed="1"/>
+    <w:lsdException w:name="index 9" w:semiHidden="1" w:unhideWhenUsed="1"/>
+    <w:lsdException w:name="toc 1" w:semiHidden="1" w:uiPriority="39" w:unhideWhenUsed="1"/>
+    <w:lsdException w:name="toc 2" w:semiHidden="1" w:uiPriority="39" w:unhideWhenUsed="1"/>
+    <w:lsdException w:name="toc 3" w:semiHidden="1" w:uiPriority="39" w:unhideWhenUsed="1"/>
+    <w:lsdException w:name="toc 4" w:semiHidden="1" w:uiPriority="39" w:unhideWhenUsed="1"/>
+    <w:lsdException w:name="toc 5" w:semiHidden="1" w:uiPriority="39" w:unhideWhenUsed="1"/>
+    <w:lsdException w:name="toc 6" w:semiHidden="1" w:uiPriority="39" w:unhideWhenUsed="1"/>
+    <w:lsdException w:name="toc 7" w:semiHidden="1" w:uiPriority="39" w:unhideWhenUsed="1"/>
+    <w:lsdException w:name="toc 8" w:semiHidden="1" w:uiPriority="39" w:unhideWhenUsed="1"/>
+    <w:lsdException w:name="toc 9" w:semiHidden="1" w:uiPriority="39" w:unhideWhenUsed="1"/>
+    <w:lsdException w:name="Normal Indent" w:semiHidden="1" w:unhideWhenUsed="1"/>
+    <w:lsdException w:name="footnote text" w:semiHidden="1" w:unhideWhenUsed="1"/>
+    <w:lsdException w:name="annotation text" w:semiHidden="1" w:unhideWhenUsed="1"/>
+    <w:lsdException w:name="header" w:semiHidden="1" w:unhideWhenUsed="1"/>
+    <w:lsdException w:name="footer" w:semiHidden="1" w:unhideWhenUsed="1"/>
+    <w:lsdException w:name="index heading" w:semiHidden="1" w:unhideWhenUsed="1"/>
+    <w:lsdException w:name="caption" w:semiHidden="1" w:uiPriority="35" w:unhideWhenUsed="1" w:qFormat="1"/>
+    <w:lsdException w:name="table of figures" w:semiHidden="1" w:unhideWhenUsed="1"/>
+    <w:lsdException w:name="envelope address" w:semiHidden="1" w:unhideWhenUsed="1"/>
+    <w:lsdException w:name="envelope return" w:semiHidden="1" w:unhideWhenUsed="1"/>
+    <w:lsdException w:name="footnote reference" w:semiHidden="1" w:unhideWhenUsed="1"/>
+    <w:lsdException w:name="annotation reference" w:semiHidden="1" w:unhideWhenUsed="1"/>
+    <w:lsdException w:name="line number" w:semiHidden="1" w:unhideWhenUsed="1"/>
+    <w:lsdException w:name="page number" w:semiHidden="1" w:unhideWhenUsed="1"/>
+    <w:lsdException w:name="endnote reference" w:semiHidden="1" w:unhideWhenUsed="1"/>
+    <w:lsdException w:name="endnote text" w:semiHidden="1" w:unhideWhenUsed="1"/>
+    <w:lsdException w:name="table of authorities" w:semiHidden="1" w:unhideWhenUsed="1"/>
+    <w:lsdException w:name="macro" w:semiHidden="1" w:unhideWhenUsed="1"/>
+    <w:lsdException w:name="toa heading" w:semiHidden="1" w:unhideWhenUsed="1"/>
+    <w:lsdException w:name="List" w:semiHidden="1" w:unhideWhenUsed="1"/>
+    <w:lsdException w:name="List Bullet" w:semiHidden="1" w:unhideWhenUsed="1"/>
+    <w:lsdException w:name="List Number" w:semiHidden="1" w:unhideWhenUsed="1"/>
+    <w:lsdException w:name="List 2" w:semiHidden="1" w:unhideWhenUsed="1"/>
+    <w:lsdException w:name="List 3" w:semiHidden="1" w:unhideWhenUsed="1"/>
+    <w:lsdException w:name="List 4" w:semiHidden="1" w:unhideWhenUsed="1"/>
+    <w:lsdException w:name="List 5" w:semiHidden="1" w:unhideWhenUsed="1"/>
+    <w:lsdException w:name="List Bullet 2" w:semiHidden="1" w:unhideWhenUsed="1"/>
+    <w:lsdException w:name="List Bullet 3" w:semiHidden="1" w:unhideWhenUsed="1"/>
+    <w:lsdException w:name="List Bullet 4" w:semiHidden="1" w:unhideWhenUsed="1"/>
+    <w:lsdException w:name="List Bullet 5" w:semiHidden="1" w:unhideWhenUsed="1"/>
+    <w:lsdException w:name="List Number 2" w:semiHidden="1" w:unhideWhenUsed="1"/>
+    <w:lsdException w:name="List Number 3" w:semiHidden="1" w:unhideWhenUsed="1"/>
+    <w:lsdException w:name="List Number 4" w:semiHidden="1" w:unhideWhenUsed="1"/>
+    <w:lsdException w:name="List Number 5" w:semiHidden="1" w:unhideWhenUsed="1"/>
+    <w:lsdException w:name="Title" w:uiPriority="10" w:qFormat="1"/>
+    <w:lsdException w:name="Closing" w:semiHidden="1" w:unhideWhenUsed="1"/>
+    <w:lsdException w:name="Signature" w:semiHidden="1" w:unhideWhenUsed="1"/>
+    <w:lsdException w:name="Default Paragraph Font" w:semiHidden="1" w:uiPriority="1" w:unhideWhenUsed="1"/>
+    <w:lsdException w:name="Body Text" w:semiHidden="1" w:unhideWhenUsed="1"/>
+    <w:lsdException w:name="Body Text Indent" w:semiHidden="1" w:unhideWhenUsed="1"/>
+    <w:lsdException w:name="List Continue" w:semiHidden="1" w:unhideWhenUsed="1"/>
+    <w:lsdException w:name="List Continue 2" w:semiHidden="1" w:unhideWhenUsed="1"/>
+    <w:lsdException w:name="List Continue 3" w:semiHidden="1" w:unhideWhenUsed="1"/>
+    <w:lsdException w:name="List Continue 4" w:semiHidden="1" w:unhideWhenUsed="1"/>
+    <w:lsdException w:name="List Continue 5" w:semiHidden="1" w:unhideWhenUsed="1"/>
+    <w:lsdException w:name="Message Header" w:semiHidden="1" w:unhideWhenUsed="1"/>
+    <w:lsdException w:name="Subtitle" w:uiPriority="11" w:qFormat="1"/>
+    <w:lsdException w:name="Salutation" w:semiHidden="1" w:unhideWhenUsed="1"/>
+    <w:lsdException w:name="Date" w:semiHidden="1" w:unhideWhenUsed="1"/>
+    <w:lsdException w:name="Body Text First Indent" w:semiHidden="1" w:unhideWhenUsed="1"/>
+    <w:lsdException w:name="Body Text First Indent 2" w:semiHidden="1" w:unhideWhenUsed="1"/>
+    <w:lsdException w:name="Note Heading" w:semiHidden="1" w:unhideWhenUsed="1"/>
+    <w:lsdException w:name="Body Text 2" w:semiHidden="1" w:unhideWhenUsed="1"/>
+    <w:lsdException w:name="Body Text 3" w:semiHidden="1" w:unhideWhenUsed="1"/>
+    <w:lsdException w:name="Body Text Indent 2" w:semiHidden="1" w:unhideWhenUsed="1"/>
+    <w:lsdException w:name="Body Text Indent 3" w:semiHidden="1" w:unhideWhenUsed="1"/>
+    <w:lsdException w:name="Block Text" w:semiHidden="1" w:unhideWhenUsed="1"/>
+    <w:lsdException w:name="Hyperlink" w:semiHidden="1" w:unhideWhenUsed="1"/>
+    <w:lsdException w:name="FollowedHyperlink" w:semiHidden="1" w:unhideWhenUsed="1"/>
+    <w:lsdException w:name="Strong" w:uiPriority="22" w:qFormat="1"/>
+    <w:lsdException w:name="Emphasis" w:uiPriority="20" w:qFormat="1"/>
+    <w:lsdException w:name="Document Map" w:semiHidden="1" w:unhideWhenUsed="1"/>
+    <w:lsdException w:name="Plain Text" w:semiHidden="1" w:unhideWhenUsed="1"/>
+    <w:lsdException w:name="E-mail Signature" w:semiHidden="1" w:unhideWhenUsed="1"/>
+    <w:lsdException w:name="HTML Top of Form" w:semiHidden="1" w:unhideWhenUsed="1"/>
+    <w:lsdException w:name="HTML Bottom of Form" w:semiHidden="1" w:unhideWhenUsed="1"/>
+    <w:lsdException w:name="Normal (Web)" w:semiHidden="1" w:unhideWhenUsed="1"/>
+    <w:lsdException w:name="HTML Acronym" w:semiHidden="1" w:unhideWhenUsed="1"/>
+    <w:lsdException w:name="HTML Address" w:semiHidden="1" w:unhideWhenUsed="1"/>
+    <w:lsdException w:name="HTML Cite" w:semiHidden="1" w:unhideWhenUsed="1"/>
+    <w:lsdException w:name="HTML Code" w:semiHidden="1" w:unhideWhenUsed="1"/>
+    <w:lsdException w:name="HTML Definition" w:semiHidden="1" w:unhideWhenUsed="1"/>
+    <w:lsdException w:name="HTML Keyboard" w:semiHidden="1" w:unhideWhenUsed="1"/>
+    <w:lsdException w:name="HTML Preformatted" w:semiHidden="1" w:unhideWhenUsed="1"/>
+    <w:lsdException w:name="HTML Sample" w:semiHidden="1" w:unhideWhenUsed="1"/>
+    <w:lsdException w:name="HTML Typewriter" w:semiHidden="1" w:unhideWhenUsed="1"/>
+    <w:lsdException w:name="HTML Variable" w:semiHidden="1" w:unhideWhenUsed="1"/>
+    <w:lsdException w:name="Normal Table" w:semiHidden="1" w:unhideWhenUsed="1"/>
+    <w:lsdException w:name="annotation subject" w:semiHidden="1" w:unhideWhenUsed="1"/>
+    <w:lsdException w:name="No List" w:semiHidden="1" w:unhideWhenUsed="1"/>
+    <w:lsdException w:name="Outline List 1" w:semiHidden="1" w:unhideWhenUsed="1"/>
+    <w:lsdException w:name="Outline List 2" w:semiHidden="1" w:unhideWhenUsed="1"/>
+    <w:lsdException w:name="Outline List 3" w:semiHidden="1" w:unhideWhenUsed="1"/>
+    <w:lsdException w:name="Table Simple 1" w:semiHidden="1" w:unhideWhenUsed="1"/>
+    <w:lsdException w:name="Table Simple 2" w:semiHidden="1" w:unhideWhenUsed="1"/>
+    <w:lsdException w:name="Table Simple 3" w:semiHidden="1" w:unhideWhenUsed="1"/>
+    <w:lsdException w:name="Table Classic 1" w:semiHidden="1" w:unhideWhenUsed="1"/>
+    <w:lsdException w:name="Table Classic 2" w:semiHidden="1" w:unhideWhenUsed="1"/>
+    <w:lsdException w:name="Table Classic 3" w:semiHidden="1" w:unhideWhenUsed="1"/>
+    <w:lsdException w:name="Table Classic 4" w:semiHidden="1" w:unhideWhenUsed="1"/>
+    <w:lsdException w:name="Table Colorful 1" w:semiHidden="1" w:unhideWhenUsed="1"/>
+    <w:lsdException w:name="Table Colorful 2" w:semiHidden="1" w:unhideWhenUsed="1"/>
+    <w:lsdException w:name="Table Colorful 3" w:semiHidden="1" w:unhideWhenUsed="1"/>
+    <w:lsdException w:name="Table Columns 1" w:semiHidden="1" w:unhideWhenUsed="1"/>
+    <w:lsdException w:name="Table Columns 2" w:semiHidden="1" w:unhideWhenUsed="1"/>
+    <w:lsdException w:name="Table Columns 3" w:semiHidden="1" w:unhideWhenUsed="1"/>
+    <w:lsdException w:name="Table Columns 4" w:semiHidden="1" w:unhideWhenUsed="1"/>
+    <w:lsdException w:name="Table Columns 5" w:semiHidden="1" w:unhideWhenUsed="1"/>
+    <w:lsdException w:name="Table Grid 1" w:semiHidden="1" w:unhideWhenUsed="1"/>
+    <w:lsdException w:name="Table Grid 2" w:semiHidden="1" w:unhideWhenUsed="1"/>
+    <w:lsdException w:name="Table Grid 3" w:semiHidden="1" w:unhideWhenUsed="1"/>
+    <w:lsdException w:name="Table Grid 4" w:semiHidden="1" w:unhideWhenUsed="1"/>
+    <w:lsdException w:name="Table Grid 5" w:semiHidden="1" w:unhideWhenUsed="1"/>
+    <w:lsdException w:name="Table Grid 6" w:semiHidden="1" w:unhideWhenUsed="1"/>
+    <w:lsdException w:name="Table Grid 7" w:semiHidden="1" w:unhideWhenUsed="1"/>
+    <w:lsdException w:name="Table Grid 8" w:semiHidden="1" w:unhideWhenUsed="1"/>
+    <w:lsdException w:name="Table List 1" w:semiHidden="1" w:unhideWhenUsed="1"/>
+    <w:lsdException w:name="Table List 2" w:semiHidden="1" w:unhideWhenUsed="1"/>
+    <w:lsdException w:name="Table List 3" w:semiHidden="1" w:unhideWhenUsed="1"/>
+    <w:lsdException w:name="Table List 4" w:semiHidden="1" w:unhideWhenUsed="1"/>
+    <w:lsdException w:name="Table List 5" w:semiHidden="1" w:unhideWhenUsed="1"/>
+    <w:lsdException w:name="Table List 6" w:semiHidden="1" w:unhideWhenUsed="1"/>
+    <w:lsdException w:name="Table List 7" w:semiHidden="1" w:unhideWhenUsed="1"/>
+    <w:lsdException w:name="Table List 8" w:semiHidden="1" w:unhideWhenUsed="1"/>
+    <w:lsdException w:name="Table 3D effects 1" w:semiHidden="1" w:unhideWhenUsed="1"/>
+    <w:lsdException w:name="Table 3D effects 2" w:semiHidden="1" w:unhideWhenUsed="1"/>
+    <w:lsdException w:name="Table 3D effects 3" w:semiHidden="1" w:unhideWhenUsed="1"/>
+    <w:lsdException w:name="Table Contemporary" w:semiHidden="1" w:unhideWhenUsed="1"/>
+    <w:lsdException w:name="Table Elegant" w:semiHidden="1" w:unhideWhenUsed="1"/>
+    <w:lsdException w:name="Table Professional" w:semiHidden="1" w:unhideWhenUsed="1"/>
+    <w:lsdException w:name="Table Subtle 1" w:semiHidden="1" w:unhideWhenUsed="1"/>
+    <w:lsdException w:name="Table Subtle 2" w:semiHidden="1" w:unhideWhenUsed="1"/>
+    <w:lsdException w:name="Table Web 1" w:semiHidden="1" w:unhideWhenUsed="1"/>
+    <w:lsdException w:name="Table Web 2" w:semiHidden="1" w:unhideWhenUsed="1"/>
+    <w:lsdException w:name="Table Web 3" w:semiHidden="1" w:unhideWhenUsed="1"/>
+    <w:lsdException w:name="Balloon Text" w:semiHidden="1" w:unhideWhenUsed="1"/>
+    <w:lsdException w:name="Table Grid" w:uiPriority="39"/>
+    <w:lsdException w:name="Table Theme" w:semiHidden="1" w:unhideWhenUsed="1"/>
+    <w:lsdException w:name="Placeholder Text" w:semiHidden="1"/>
+    <w:lsdException w:name="No Spacing" w:uiPriority="1" w:qFormat="1"/>
+    <w:lsdException w:name="Light Shading" w:uiPriority="60"/>
+    <w:lsdException w:name="Light List" w:uiPriority="61"/>
+    <w:lsdException w:name="Light Grid" w:uiPriority="62"/>
+    <w:lsdException w:name="Medium Shading 1" w:uiPriority="63"/>
+    <w:lsdException w:name="Medium Shading 2" w:uiPriority="64"/>
+    <w:lsdException w:name="Medium List 1" w:uiPriority="65"/>
+    <w:lsdException w:name="Medium List 2" w:uiPriority="66"/>
+    <w:lsdException w:name="Medium Grid 1" w:uiPriority="67"/>
+    <w:lsdException w:name="Medium Grid 2" w:uiPriority="68"/>
+    <w:lsdException w:name="Medium Grid 3" w:uiPriority="69"/>
+    <w:lsdException w:name="Dark List" w:uiPriority="70"/>
+    <w:lsdException w:name="Colorful Shading" w:uiPriority="71"/>
+    <w:lsdException w:name="Colorful List" w:uiPriority="72"/>
+    <w:lsdException w:name="Colorful Grid" w:uiPriority="73"/>
+    <w:lsdException w:name="Light Shading Accent 1" w:uiPriority="60"/>
+    <w:lsdException w:name="Light List Accent 1" w:uiPriority="61"/>
+    <w:lsdException w:name="Light Grid Accent 1" w:uiPriority="62"/>
+    <w:lsdException w:name="Medium Shading 1 Accent 1" w:uiPriority="63"/>
+    <w:lsdException w:name="Medium Shading 2 Accent 1" w:uiPriority="64"/>
+    <w:lsdException w:name="Medium List 1 Accent 1" w:uiPriority="65"/>
+    <w:lsdException w:name="Revision" w:semiHidden="1"/>
+    <w:lsdException w:name="List Paragraph" w:uiPriority="34" w:qFormat="1"/>
+    <w:lsdException w:name="Quote" w:uiPriority="29" w:qFormat="1"/>
+    <w:lsdException w:name="Intense Quote" w:uiPriority="30" w:qFormat="1"/>
+    <w:lsdException w:name="Medium List 2 Accent 1" w:uiPriority="66"/>
+    <w:lsdException w:name="Medium Grid 1 Accent 1" w:uiPriority="67"/>
+    <w:lsdException w:name="Medium Grid 2 Accent 1" w:uiPriority="68"/>
+    <w:lsdException w:name="Medium Grid 3 Accent 1" w:uiPriority="69"/>
+    <w:lsdException w:name="Dark List Accent 1" w:uiPriority="70"/>
+    <w:lsdException w:name="Colorful Shading Accent 1" w:uiPriority="71"/>
+    <w:lsdException w:name="Colorful List Accent 1" w:uiPriority="72"/>
+    <w:lsdException w:name="Colorful Grid Accent 1" w:uiPriority="73"/>
+    <w:lsdException w:name="Light Shading Accent 2" w:uiPriority="60"/>
+    <w:lsdException w:name="Light List Accent 2" w:uiPriority="61"/>
+    <w:lsdException w:name="Light Grid Accent 2" w:uiPriority="62"/>
+    <w:lsdException w:name="Medium Shading 1 Accent 2" w:uiPriority="63"/>
+    <w:lsdException w:name="Medium Shading 2 Accent 2" w:uiPriority="64"/>
+    <w:lsdException w:name="Medium List 1 Accent 2" w:uiPriority="65"/>
+    <w:lsdException w:name="Medium List 2 Accent 2" w:uiPriority="66"/>
+    <w:lsdException w:name="Medium Grid 1 Accent 2" w:uiPriority="67"/>
+    <w:lsdException w:name="Medium Grid 2 Accent 2" w:uiPriority="68"/>
+    <w:lsdException w:name="Medium Grid 3 Accent 2" w:uiPriority="69"/>
+    <w:lsdException w:name="Dark List Accent 2" w:uiPriority="70"/>
+    <w:lsdException w:name="Colorful Shading Accent 2" w:uiPriority="71"/>
+    <w:lsdException w:name="Colorful List Accent 2" w:uiPriority="72"/>
+    <w:lsdException w:name="Colorful Grid Accent 2" w:uiPriority="73"/>
+    <w:lsdException w:name="Light Shading Accent 3" w:uiPriority="60"/>
+    <w:lsdException w:name="Light List Accent 3" w:uiPriority="61"/>
+    <w:lsdException w:name="Light Grid Accent 3" w:uiPriority="62"/>
+    <w:lsdException w:name="Medium Shading 1 Accent 3" w:uiPriority="63"/>
+    <w:lsdException w:name="Medium Shading 2 Accent 3" w:uiPriority="64"/>
+    <w:lsdException w:name="Medium List 1 Accent 3" w:uiPriority="65"/>
+    <w:lsdException w:name="Medium List 2 Accent 3" w:uiPriority="66"/>
+    <w:lsdException w:name="Medium Grid 1 Accent 3" w:uiPriority="67"/>
+    <w:lsdException w:name="Medium Grid 2 Accent 3" w:uiPriority="68"/>
+    <w:lsdException w:name="Medium Grid 3 Accent 3" w:uiPriority="69"/>
+    <w:lsdException w:name="Dark List Accent 3" w:uiPriority="70"/>
+    <w:lsdException w:name="Colorful Shading Accent 3" w:uiPriority="71"/>
+    <w:lsdException w:name="Colorful List Accent 3" w:uiPriority="72"/>
+    <w:lsdException w:name="Colorful Grid Accent 3" w:uiPriority="73"/>
+    <w:lsdException w:name="Light Shading Accent 4" w:uiPriority="60"/>
+    <w:lsdException w:name="Light List Accent 4" w:uiPriority="61"/>
+    <w:lsdException w:name="Light Grid Accent 4" w:uiPriority="62"/>
+    <w:lsdException w:name="Medium Shading 1 Accent 4" w:uiPriority="63"/>
+    <w:lsdException w:name="Medium Shading 2 Accent 4" w:uiPriority="64"/>
+    <w:lsdException w:name="Medium List 1 Accent 4" w:uiPriority="65"/>
+    <w:lsdException w:name="Medium List 2 Accent 4" w:uiPriority="66"/>
+    <w:lsdException w:name="Medium Grid 1 Accent 4" w:uiPriority="67"/>
+    <w:lsdException w:name="Medium Grid 2 Accent 4" w:uiPriority="68"/>
+    <w:lsdException w:name="Medium Grid 3 Accent 4" w:uiPriority="69"/>
+    <w:lsdException w:name="Dark List Accent 4" w:uiPriority="70"/>
+    <w:lsdException w:name="Colorful Shading Accent 4" w:uiPriority="71"/>
+    <w:lsdException w:name="Colorful List Accent 4" w:uiPriority="72"/>
+    <w:lsdException w:name="Colorful Grid Accent 4" w:uiPriority="73"/>
+    <w:lsdException w:name="Light Shading Accent 5" w:uiPriority="60"/>
+    <w:lsdException w:name="Light List Accent 5" w:uiPriority="61"/>
+    <w:lsdException w:name="Light Grid Accent 5" w:uiPriority="62"/>
+    <w:lsdException w:name="Medium Shading 1 Accent 5" w:uiPriority="63"/>
+    <w:lsdException w:name="Medium Shading 2 Accent 5" w:uiPriority="64"/>
+    <w:lsdException w:name="Medium List 1 Accent 5" w:uiPriority="65"/>
+    <w:lsdException w:name="Medium List 2 Accent 5" w:uiPriority="66"/>
+    <w:lsdException w:name="Medium Grid 1 Accent 5" w:uiPriority="67"/>
+    <w:lsdException w:name="Medium Grid 2 Accent 5" w:uiPriority="68"/>
+    <w:lsdException w:name="Medium Grid 3 Accent 5" w:uiPriority="69"/>
+    <w:lsdException w:name="Dark List Accent 5" w:uiPriority="70"/>
+    <w:lsdException w:name="Colorful Shading Accent 5" w:uiPriority="71"/>
+    <w:lsdException w:name="Colorful List Accent 5" w:uiPriority="72"/>
+    <w:lsdException w:name="Colorful Grid Accent 5" w:uiPriority="73"/>
+    <w:lsdException w:name="Light Shading Accent 6" w:uiPriority="60"/>
+    <w:lsdException w:name="Light List Accent 6" w:uiPriority="61"/>
+    <w:lsdException w:name="Light Grid Accent 6" w:uiPriority="62"/>
+    <w:lsdException w:name="Medium Shading 1 Accent 6" w:uiPriority="63"/>
+    <w:lsdException w:name="Medium Shading 2 Accent 6" w:uiPriority="64"/>
+    <w:lsdException w:name="Medium List 1 Accent 6" w:uiPriority="65"/>
+    <w:lsdException w:name="Medium List 2 Accent 6" w:uiPriority="66"/>
+    <w:lsdException w:name="Medium Grid 1 Accent 6" w:uiPriority="67"/>
+    <w:lsdException w:name="Medium Grid 2 Accent 6" w:uiPriority="68"/>
+    <w:lsdException w:name="Medium Grid 3 Accent 6" w:uiPriority="69"/>
+    <w:lsdException w:name="Dark List Accent 6" w:uiPriority="70"/>
+    <w:lsdException w:name="Colorful Shading Accent 6" w:uiPriority="71"/>
+    <w:lsdException w:name="Colorful List Accent 6" w:uiPriority="72"/>
+    <w:lsdException w:name="Colorful Grid Accent 6" w:uiPriority="73"/>
+    <w:lsdException w:name="Subtle Emphasis" w:uiPriority="19" w:qFormat="1"/>
+    <w:lsdException w:name="Intense Emphasis" w:uiPriority="21" w:qFormat="1"/>
+    <w:lsdException w:name="Subtle Reference" w:uiPriority="31" w:qFormat="1"/>
+    <w:lsdException w:name="Intense Reference" w:uiPriority="32" w:qFormat="1"/>
+    <w:lsdException w:name="Book Title" w:uiPriority="33" w:qFormat="1"/>
+    <w:lsdException w:name="Bibliography" w:semiHidden="1" w:uiPriority="37" w:unhideWhenUsed="1"/>
+    <w:lsdException w:name="TOC Heading" w:semiHidden="1" w:uiPriority="39" w:unhideWhenUsed="1" w:qFormat="1"/>
+    <w:lsdException w:name="Plain Table 1" w:uiPriority="41"/>
+    <w:lsdException w:name="Plain Table 2" w:uiPriority="42"/>
+    <w:lsdException w:name="Plain Table 3" w:uiPriority="43"/>
+    <w:lsdException w:name="Plain Table 4" w:uiPriority="44"/>
+    <w:lsdException w:name="Plain Table 5" w:uiPriority="45"/>
+    <w:lsdException w:name="Grid Table Light" w:uiPriority="40"/>
+    <w:lsdException w:name="Grid Table 1 Light" w:uiPriority="46"/>
+    <w:lsdException w:name="Grid Table 2" w:uiPriority="47"/>
+    <w:lsdException w:name="Grid Table 3" w:uiPriority="48"/>
+    <w:lsdException w:name="Grid Table 4" w:uiPriority="49"/>
+    <w:lsdException w:name="Grid Table 5 Dark" w:uiPriority="50"/>
+    <w:lsdException w:name="Grid Table 6 Colorful" w:uiPriority="51"/>
+    <w:lsdException w:name="Grid Table 7 Colorful" w:uiPriority="52"/>
+    <w:lsdException w:name="Grid Table 1 Light Accent 1" w:uiPriority="46"/>
+    <w:lsdException w:name="Grid Table 2 Accent 1" w:uiPriority="47"/>
+    <w:lsdException w:name="Grid Table 3 Accent 1" w:uiPriority="48"/>
+    <w:lsdException w:name="Grid Table 4 Accent 1" w:uiPriority="49"/>
+    <w:lsdException w:name="Grid Table 5 Dark Accent 1" w:uiPriority="50"/>
+    <w:lsdException w:name="Grid Table 6 Colorful Accent 1" w:uiPriority="51"/>
+    <w:lsdException w:name="Grid Table 7 Colorful Accent 1" w:uiPriority="52"/>
+    <w:lsdException w:name="Grid Table 1 Light Accent 2" w:uiPriority="46"/>
+    <w:lsdException w:name="Grid Table 2 Accent 2" w:uiPriority="47"/>
+    <w:lsdException w:name="Grid Table 3 Accent 2" w:uiPriority="48"/>
+    <w:lsdException w:name="Grid Table 4 Accent 2" w:uiPriority="49"/>
+    <w:lsdException w:name="Grid Table 5 Dark Accent 2" w:uiPriority="50"/>
+    <w:lsdException w:name="Grid Table 6 Colorful Accent 2" w:uiPriority="51"/>
+    <w:lsdException w:name="Grid Table 7 Colorful Accent 2" w:uiPriority="52"/>
+    <w:lsdException w:name="Grid Table 1 Light Accent 3" w:uiPriority="46"/>
+    <w:lsdException w:name="Grid Table 2 Accent 3" w:uiPriority="47"/>
+    <w:lsdException w:name="Grid Table 3 Accent 3" w:uiPriority="48"/>
+    <w:lsdException w:name="Grid Table 4 Accent 3" w:uiPriority="49"/>
+    <w:lsdException w:name="Grid Table 5 Dark Accent 3" w:uiPriority="50"/>
+    <w:lsdException w:name="Grid Table 6 Colorful Accent 3" w:uiPriority="51"/>
+    <w:lsdException w:name="Grid Table 7 Colorful Accent 3" w:uiPriority="52"/>
+    <w:lsdException w:name="Grid Table 1 Light Accent 4" w:uiPriority="46"/>
+    <w:lsdException w:name="Grid Table 2 Accent 4" w:uiPriority="47"/>
+    <w:lsdException w:name="Grid Table 3 Accent 4" w:uiPriority="48"/>
+    <w:lsdException w:name="Grid Table 4 Accent 4" w:uiPriority="49"/>
+    <w:lsdException w:name="Grid Table 5 Dark Accent 4" w:uiPriority="50"/>
+    <w:lsdException w:name="Grid Table 6 Colorful Accent 4" w:uiPriority="51"/>
+    <w:lsdException w:name="Grid Table 7 Colorful Accent 4" w:uiPriority="52"/>
+    <w:lsdException w:name="Grid Table 1 Light Accent 5" w:uiPriority="46"/>
+    <w:lsdException w:name="Grid Table 2 Accent 5" w:uiPriority="47"/>
+    <w:lsdException w:name="Grid Table 3 Accent 5" w:uiPriority="48"/>
+    <w:lsdException w:name="Grid Table 4 Accent 5" w:uiPriority="49"/>
+    <w:lsdException w:name="Grid Table 5 Dark Accent 5" w:uiPriority="50"/>
+    <w:lsdException w:name="Grid Table 6 Colorful Accent 5" w:uiPriority="51"/>
+    <w:lsdException w:name="Grid Table 7 Colorful Accent 5" w:uiPriority="52"/>
+    <w:lsdException w:name="Grid Table 1 Light Accent 6" w:uiPriority="46"/>
+    <w:lsdException w:name="Grid Table 2 Accent 6" w:uiPriority="47"/>
+    <w:lsdException w:name="Grid Table 3 Accent 6" w:uiPriority="48"/>
+    <w:lsdException w:name="Grid Table 4 Accent 6" w:uiPriority="49"/>
+    <w:lsdException w:name="Grid Table 5 Dark Accent 6" w:uiPriority="50"/>
+    <w:lsdException w:name="Grid Table 6 Colorful Accent 6" w:uiPriority="51"/>
+    <w:lsdException w:name="Grid Table 7 Colorful Accent 6" w:uiPriority="52"/>
+    <w:lsdException w:name="List Table 1 Light" w:uiPriority="46"/>
+    <w:lsdException w:name="List Table 2" w:uiPriority="47"/>
+    <w:lsdException w:name="List Table 3" w:uiPriority="48"/>
+    <w:lsdException w:name="List Table 4" w:uiPriority="49"/>
+    <w:lsdException w:name="List Table 5 Dark" w:uiPriority="50"/>
+    <w:lsdException w:name="List Table 6 Colorful" w:uiPriority="51"/>
+    <w:lsdException w:name="List Table 7 Colorful" w:uiPriority="52"/>
+    <w:lsdException w:name="List Table 1 Light Accent 1" w:uiPriority="46"/>
+    <w:lsdException w:name="List Table 2 Accent 1" w:uiPriority="47"/>
+    <w:lsdException w:name="List Table 3 Accent 1" w:uiPriority="48"/>
+    <w:lsdException w:name="List Table 4 Accent 1" w:uiPriority="49"/>
+    <w:lsdException w:name="List Table 5 Dark Accent 1" w:uiPriority="50"/>
+    <w:lsdException w:name="List Table 6 Colorful Accent 1" w:uiPriority="51"/>
+    <w:lsdException w:name="List Table 7 Colorful Accent 1" w:uiPriority="52"/>
+    <w:lsdException w:name="List Table 1 Light Accent 2" w:uiPriority="46"/>
+    <w:lsdException w:name="List Table 2 Accent 2" w:uiPriority="47"/>
+    <w:lsdException w:name="List Table 3 Accent 2" w:uiPriority="48"/>
+    <w:lsdException w:name="List Table 4 Accent 2" w:uiPriority="49"/>
+    <w:lsdException w:name="List Table 5 Dark Accent 2" w:uiPriority="50"/>
+    <w:lsdException w:name="List Table 6 Colorful Accent 2" w:uiPriority="51"/>
+    <w:lsdException w:name="List Table 7 Colorful Accent 2" w:uiPriority="52"/>
+    <w:lsdException w:name="List Table 1 Light Accent 3" w:uiPriority="46"/>
+    <w:lsdException w:name="List Table 2 Accent 3" w:uiPriority="47"/>
+    <w:lsdException w:name="List Table 3 Accent 3" w:uiPriority="48"/>
+    <w:lsdException w:name="List Table 4 Accent 3" w:uiPriority="49"/>
+    <w:lsdException w:name="List Table 5 Dark Accent 3" w:uiPriority="50"/>
+    <w:lsdException w:name="List Table 6 Colorful Accent 3" w:uiPriority="51"/>
+    <w:lsdException w:name="List Table 7 Colorful Accent 3" w:uiPriority="52"/>
+    <w:lsdException w:name="List Table 1 Light Accent 4" w:uiPriority="46"/>
+    <w:lsdException w:name="List Table 2 Accent 4" w:uiPriority="47"/>
+    <w:lsdException w:name="List Table 3 Accent 4" w:uiPriority="48"/>
+    <w:lsdException w:name="List Table 4 Accent 4" w:uiPriority="49"/>
+    <w:lsdException w:name="List Table 5 Dark Accent 4" w:uiPriority="50"/>
+    <w:lsdException w:name="List Table 6 Colorful Accent 4" w:uiPriority="51"/>
+    <w:lsdException w:name="List Table 7 Colorful Accent 4" w:uiPriority="52"/>
+    <w:lsdException w:name="List Table 1 Light Accent 5" w:uiPriority="46"/>
+    <w:lsdException w:name="List Table 2 Accent 5" w:uiPriority="47"/>
+    <w:lsdException w:name="List Table 3 Accent 5" w:uiPriority="48"/>
+    <w:lsdException w:name="List Table 4 Accent 5" w:uiPriority="49"/>
+    <w:lsdException w:name="List Table 5 Dark Accent 5" w:uiPriority="50"/>
+    <w:lsdException w:name="List Table 6 Colorful Accent 5" w:uiPriority="51"/>
+    <w:lsdException w:name="List Table 7 Colorful Accent 5" w:uiPriority="52"/>
+    <w:lsdException w:name="List Table 1 Light Accent 6" w:uiPriority="46"/>
+    <w:lsdException w:name="List Table 2 Accent 6" w:uiPriority="47"/>
+    <w:lsdException w:name="List Table 3 Accent 6" w:uiPriority="48"/>
+    <w:lsdException w:name="List Table 4 Accent 6" w:uiPriority="49"/>
+    <w:lsdException w:name="List Table 5 Dark Accent 6" w:uiPriority="50"/>
+    <w:lsdException w:name="List Table 6 Colorful Accent 6" w:uiPriority="51"/>
+    <w:lsdException w:name="List Table 7 Colorful Accent 6" w:uiPriority="52"/>
+  </w:latentStyles>
+  <w:style w:type="paragraph" w:default="1" w:styleId="Norml">
+    <w:name w:val="Normal"/>
+    <w:qFormat/>
+  </w:style>
+  <w:style w:type="character" w:default="1" w:styleId="Bekezdsalapbettpusa">
+    <w:name w:val="Default Paragraph Font"/>
+    <w:uiPriority w:val="1"/>
+    <w:semiHidden/>
+    <w:unhideWhenUsed/>
+  </w:style>
+  <w:style w:type="table" w:default="1" w:styleId="Normltblzat">
+    <w:name w:val="Normal Table"/>
+    <w:uiPriority w:val="99"/>
+    <w:semiHidden/>
+    <w:unhideWhenUsed/>
+    <w:tblPr>
+      <w:tblInd w:w="0" w:type="dxa"/>
+      <w:tblCellMar>
+        <w:top w:w="0" w:type="dxa"/>
+        <w:left w:w="108" w:type="dxa"/>
+        <w:bottom w:w="0" w:type="dxa"/>
+        <w:right w:w="108" w:type="dxa"/>
+      </w:tblCellMar>
+    </w:tblPr>
+  </w:style>
+  <w:style w:type="numbering" w:default="1" w:styleId="Nemlista">
+    <w:name w:val="No List"/>
+    <w:uiPriority w:val="99"/>
+    <w:semiHidden/>
+    <w:unhideWhenUsed/>
+  </w:style>
+  <w:style w:type="character" w:styleId="Helyrzszveg">
+    <w:name w:val="Placeholder Text"/>
+    <w:basedOn w:val="Bekezdsalapbettpusa"/>
+    <w:uiPriority w:val="99"/>
+    <w:semiHidden/>
+    <w:rsid w:val="00F62D56"/>
+    <w:rPr>
+      <w:color w:val="808080"/>
+    </w:rPr>
+  </w:style>
+</w:styles>
+</file>
+
+<file path=word/glossary/webSettings.xml><?xml version="1.0" encoding="utf-8"?>
+<w:webSettings xmlns:mc="http://schemas.openxmlformats.org/markup-compatibility/2006" xmlns:r="http://schemas.openxmlformats.org/officeDocument/2006/relationships" xmlns:w="http://schemas.openxmlformats.org/wordprocessingml/2006/main" xmlns:w14="http://schemas.microsoft.com/office/word/2010/wordml" xmlns:w15="http://schemas.microsoft.com/office/word/2012/wordml" mc:Ignorable="w14 w15">
+  <w:optimizeForBrowser/>
+  <w:allowPNG/>
+</w:webSettings>
+</file>
+
 <file path=word/theme/theme1.xml><?xml version="1.0" encoding="utf-8"?>
 <a:theme xmlns:a="http://schemas.openxmlformats.org/drawingml/2006/main" name="Office-téma">
   <a:themeElements>
@@ -11411,7 +12506,7 @@
 </file>
 
 <file path=customXml/itemProps1.xml><?xml version="1.0" encoding="utf-8"?>
-<ds:datastoreItem xmlns:ds="http://schemas.openxmlformats.org/officeDocument/2006/customXml" ds:itemID="{64C738C8-E2A0-43D7-9BEB-E3FB07DADFDD}">
+<ds:datastoreItem xmlns:ds="http://schemas.openxmlformats.org/officeDocument/2006/customXml" ds:itemID="{919A15B9-2F06-4E9A-8A2E-73C317251437}">
   <ds:schemaRefs>
     <ds:schemaRef ds:uri="http://schemas.openxmlformats.org/officeDocument/2006/bibliography"/>
   </ds:schemaRefs>

</xml_diff>

<commit_message>
headers and small fixes
</commit_message>
<xml_diff>
--- a/Documentation/Szakdolgozat_RozsenichBalázs.docx
+++ b/Documentation/Szakdolgozat_RozsenichBalázs.docx
@@ -74,8 +74,19 @@
           <w:sz w:val="24"/>
           <w:szCs w:val="24"/>
         </w:rPr>
-        <w:t>mérnökinformatikus BSc</w:t>
-      </w:r>
+        <w:t xml:space="preserve">mérnökinformatikus </w:t>
+      </w:r>
+      <w:proofErr w:type="spellStart"/>
+      <w:r>
+        <w:rPr>
+          <w:rFonts w:ascii="Times New Roman" w:hAnsi="Times New Roman" w:cs="Times New Roman"/>
+          <w:color w:val="000000"/>
+          <w:sz w:val="24"/>
+          <w:szCs w:val="24"/>
+        </w:rPr>
+        <w:t>BSc</w:t>
+      </w:r>
+      <w:proofErr w:type="spellEnd"/>
     </w:p>
     <w:p>
       <w:pPr>
@@ -114,13 +125,23 @@
           <w:szCs w:val="24"/>
         </w:rPr>
       </w:pPr>
+      <w:proofErr w:type="gramStart"/>
       <w:r>
         <w:rPr>
           <w:rFonts w:ascii="Times New Roman" w:hAnsi="Times New Roman" w:cs="Times New Roman"/>
           <w:sz w:val="24"/>
           <w:szCs w:val="24"/>
         </w:rPr>
-        <w:t xml:space="preserve">dolgozat címe </w:t>
+        <w:t>dolgozat</w:t>
+      </w:r>
+      <w:proofErr w:type="gramEnd"/>
+      <w:r>
+        <w:rPr>
+          <w:rFonts w:ascii="Times New Roman" w:hAnsi="Times New Roman" w:cs="Times New Roman"/>
+          <w:sz w:val="24"/>
+          <w:szCs w:val="24"/>
+        </w:rPr>
+        <w:t xml:space="preserve"> címe </w:t>
       </w:r>
     </w:p>
     <w:p>
@@ -166,7 +187,25 @@
           <w:sz w:val="24"/>
           <w:szCs w:val="24"/>
         </w:rPr>
-        <w:t>Témavezető: Frits Márton</w:t>
+        <w:t xml:space="preserve">Témavezető: </w:t>
+      </w:r>
+      <w:proofErr w:type="spellStart"/>
+      <w:r>
+        <w:rPr>
+          <w:rFonts w:ascii="Times New Roman" w:hAnsi="Times New Roman" w:cs="Times New Roman"/>
+          <w:sz w:val="24"/>
+          <w:szCs w:val="24"/>
+        </w:rPr>
+        <w:t>Frits</w:t>
+      </w:r>
+      <w:proofErr w:type="spellEnd"/>
+      <w:r>
+        <w:rPr>
+          <w:rFonts w:ascii="Times New Roman" w:hAnsi="Times New Roman" w:cs="Times New Roman"/>
+          <w:sz w:val="24"/>
+          <w:szCs w:val="24"/>
+        </w:rPr>
+        <w:t xml:space="preserve"> Márton</w:t>
       </w:r>
     </w:p>
     <w:p>
@@ -392,13 +431,23 @@
           <w:szCs w:val="24"/>
         </w:rPr>
       </w:pPr>
+      <w:proofErr w:type="gramStart"/>
       <w:r>
         <w:rPr>
           <w:rFonts w:ascii="Times New Roman" w:hAnsi="Times New Roman" w:cs="Times New Roman"/>
           <w:sz w:val="24"/>
           <w:szCs w:val="24"/>
         </w:rPr>
-        <w:t xml:space="preserve">dátum (Veszprém, 2008. február 31. formátummal) </w:t>
+        <w:t>dátum</w:t>
+      </w:r>
+      <w:proofErr w:type="gramEnd"/>
+      <w:r>
+        <w:rPr>
+          <w:rFonts w:ascii="Times New Roman" w:hAnsi="Times New Roman" w:cs="Times New Roman"/>
+          <w:sz w:val="24"/>
+          <w:szCs w:val="24"/>
+        </w:rPr>
+        <w:t xml:space="preserve"> (Veszprém, 2008. február 31. formátummal) </w:t>
       </w:r>
     </w:p>
     <w:p>
@@ -422,7 +471,25 @@
           <w:sz w:val="24"/>
           <w:szCs w:val="24"/>
         </w:rPr>
-        <w:t xml:space="preserve"> aláírás </w:t>
+        <w:t xml:space="preserve"> </w:t>
+      </w:r>
+      <w:proofErr w:type="gramStart"/>
+      <w:r>
+        <w:rPr>
+          <w:rFonts w:ascii="Times New Roman" w:hAnsi="Times New Roman" w:cs="Times New Roman"/>
+          <w:sz w:val="24"/>
+          <w:szCs w:val="24"/>
+        </w:rPr>
+        <w:t>aláírás</w:t>
+      </w:r>
+      <w:proofErr w:type="gramEnd"/>
+      <w:r>
+        <w:rPr>
+          <w:rFonts w:ascii="Times New Roman" w:hAnsi="Times New Roman" w:cs="Times New Roman"/>
+          <w:sz w:val="24"/>
+          <w:szCs w:val="24"/>
+        </w:rPr>
+        <w:t xml:space="preserve"> </w:t>
       </w:r>
     </w:p>
     <w:p>
@@ -448,6 +515,7 @@
         </w:rPr>
         <w:t xml:space="preserve">Alulírott </w:t>
       </w:r>
+      <w:proofErr w:type="spellStart"/>
       <w:r>
         <w:rPr>
           <w:rFonts w:ascii="Times New Roman" w:hAnsi="Times New Roman" w:cs="Times New Roman"/>
@@ -456,7 +524,18 @@
           <w:sz w:val="24"/>
           <w:szCs w:val="24"/>
         </w:rPr>
-        <w:t>Frits Márton</w:t>
+        <w:t>Frits</w:t>
+      </w:r>
+      <w:proofErr w:type="spellEnd"/>
+      <w:r>
+        <w:rPr>
+          <w:rFonts w:ascii="Times New Roman" w:hAnsi="Times New Roman" w:cs="Times New Roman"/>
+          <w:i/>
+          <w:iCs/>
+          <w:sz w:val="24"/>
+          <w:szCs w:val="24"/>
+        </w:rPr>
+        <w:t xml:space="preserve"> Márton</w:t>
       </w:r>
       <w:r>
         <w:rPr>
@@ -575,13 +654,23 @@
           <w:szCs w:val="24"/>
         </w:rPr>
       </w:pPr>
+      <w:proofErr w:type="gramStart"/>
       <w:r>
         <w:rPr>
           <w:rFonts w:ascii="Times New Roman" w:hAnsi="Times New Roman" w:cs="Times New Roman"/>
           <w:sz w:val="24"/>
           <w:szCs w:val="24"/>
         </w:rPr>
-        <w:t xml:space="preserve">dátum (Veszprém, 2008. február 31. formátummal)  </w:t>
+        <w:t>dátum</w:t>
+      </w:r>
+      <w:proofErr w:type="gramEnd"/>
+      <w:r>
+        <w:rPr>
+          <w:rFonts w:ascii="Times New Roman" w:hAnsi="Times New Roman" w:cs="Times New Roman"/>
+          <w:sz w:val="24"/>
+          <w:szCs w:val="24"/>
+        </w:rPr>
+        <w:t xml:space="preserve"> (Veszprém, 2008. február 31. formátummal)  </w:t>
       </w:r>
     </w:p>
     <w:p>
@@ -605,7 +694,25 @@
           <w:sz w:val="24"/>
           <w:szCs w:val="24"/>
         </w:rPr>
-        <w:t xml:space="preserve"> aláírás </w:t>
+        <w:t xml:space="preserve"> </w:t>
+      </w:r>
+      <w:proofErr w:type="gramStart"/>
+      <w:r>
+        <w:rPr>
+          <w:rFonts w:ascii="Times New Roman" w:hAnsi="Times New Roman" w:cs="Times New Roman"/>
+          <w:sz w:val="24"/>
+          <w:szCs w:val="24"/>
+        </w:rPr>
+        <w:t>aláírás</w:t>
+      </w:r>
+      <w:proofErr w:type="gramEnd"/>
+      <w:r>
+        <w:rPr>
+          <w:rFonts w:ascii="Times New Roman" w:hAnsi="Times New Roman" w:cs="Times New Roman"/>
+          <w:sz w:val="24"/>
+          <w:szCs w:val="24"/>
+        </w:rPr>
+        <w:t xml:space="preserve"> </w:t>
       </w:r>
     </w:p>
     <w:p>
@@ -704,7 +811,21 @@
         <w:rPr>
           <w:szCs w:val="24"/>
         </w:rPr>
-        <w:t xml:space="preserve">• téma megnevezése,  </w:t>
+        <w:t xml:space="preserve">• </w:t>
+      </w:r>
+      <w:proofErr w:type="gramStart"/>
+      <w:r>
+        <w:rPr>
+          <w:szCs w:val="24"/>
+        </w:rPr>
+        <w:t>téma</w:t>
+      </w:r>
+      <w:proofErr w:type="gramEnd"/>
+      <w:r>
+        <w:rPr>
+          <w:szCs w:val="24"/>
+        </w:rPr>
+        <w:t xml:space="preserve"> megnevezése,  </w:t>
       </w:r>
     </w:p>
     <w:p>
@@ -718,7 +839,21 @@
         <w:rPr>
           <w:szCs w:val="24"/>
         </w:rPr>
-        <w:t xml:space="preserve">• megoldott feladat megfogalmazása,  </w:t>
+        <w:t xml:space="preserve">• </w:t>
+      </w:r>
+      <w:proofErr w:type="gramStart"/>
+      <w:r>
+        <w:rPr>
+          <w:szCs w:val="24"/>
+        </w:rPr>
+        <w:t>megoldott</w:t>
+      </w:r>
+      <w:proofErr w:type="gramEnd"/>
+      <w:r>
+        <w:rPr>
+          <w:szCs w:val="24"/>
+        </w:rPr>
+        <w:t xml:space="preserve"> feladat megfogalmazása,  </w:t>
       </w:r>
     </w:p>
     <w:p>
@@ -732,7 +867,21 @@
         <w:rPr>
           <w:szCs w:val="24"/>
         </w:rPr>
-        <w:t xml:space="preserve">• megoldási mód, </w:t>
+        <w:t xml:space="preserve">• </w:t>
+      </w:r>
+      <w:proofErr w:type="gramStart"/>
+      <w:r>
+        <w:rPr>
+          <w:szCs w:val="24"/>
+        </w:rPr>
+        <w:t>megoldási</w:t>
+      </w:r>
+      <w:proofErr w:type="gramEnd"/>
+      <w:r>
+        <w:rPr>
+          <w:szCs w:val="24"/>
+        </w:rPr>
+        <w:t xml:space="preserve"> mód, </w:t>
       </w:r>
     </w:p>
     <w:p>
@@ -746,7 +895,21 @@
         <w:rPr>
           <w:szCs w:val="24"/>
         </w:rPr>
-        <w:t xml:space="preserve">• elért eredmények, </w:t>
+        <w:t xml:space="preserve">• </w:t>
+      </w:r>
+      <w:proofErr w:type="gramStart"/>
+      <w:r>
+        <w:rPr>
+          <w:szCs w:val="24"/>
+        </w:rPr>
+        <w:t>elért</w:t>
+      </w:r>
+      <w:proofErr w:type="gramEnd"/>
+      <w:r>
+        <w:rPr>
+          <w:szCs w:val="24"/>
+        </w:rPr>
+        <w:t xml:space="preserve"> eredmények, </w:t>
       </w:r>
     </w:p>
     <w:p>
@@ -809,6 +972,7 @@
         </w:rPr>
       </w:pPr>
       <w:bookmarkStart w:id="4" w:name="_Toc416185781"/>
+      <w:proofErr w:type="spellStart"/>
       <w:r>
         <w:rPr>
           <w:sz w:val="24"/>
@@ -818,6 +982,7 @@
         <w:t>Abstract</w:t>
       </w:r>
       <w:bookmarkEnd w:id="4"/>
+      <w:proofErr w:type="spellEnd"/>
     </w:p>
     <w:p>
       <w:pPr>
@@ -6205,15 +6370,17 @@
           <w:sz w:val="24"/>
           <w:szCs w:val="24"/>
         </w:rPr>
-      </w:pPr>
-      <w:r>
-        <w:rPr>
-          <w:rFonts w:ascii="Times New Roman" w:hAnsi="Times New Roman" w:cs="Times New Roman"/>
-          <w:sz w:val="24"/>
-          <w:szCs w:val="24"/>
-        </w:rPr>
-        <w:br w:type="page"/>
-      </w:r>
+        <w:sectPr>
+          <w:headerReference w:type="default" r:id="rId8"/>
+          <w:footerReference w:type="default" r:id="rId9"/>
+          <w:headerReference w:type="first" r:id="rId10"/>
+          <w:pgSz w:w="12240" w:h="15840"/>
+          <w:pgMar w:top="1701" w:right="1701" w:bottom="1701" w:left="0" w:header="709" w:footer="709" w:gutter="2268"/>
+          <w:cols w:space="708"/>
+          <w:titlePg/>
+          <w:docGrid w:linePitch="360"/>
+        </w:sectPr>
+      </w:pPr>
     </w:p>
     <w:p>
       <w:pPr>
@@ -6258,12 +6425,14 @@
       <w:r>
         <w:t xml:space="preserve"> szót választottam, amelyet a katalán </w:t>
       </w:r>
+      <w:proofErr w:type="spellStart"/>
       <w:r>
         <w:rPr>
           <w:i/>
         </w:rPr>
         <w:t>vaganto</w:t>
       </w:r>
+      <w:proofErr w:type="spellEnd"/>
       <w:r>
         <w:t xml:space="preserve"> </w:t>
       </w:r>
@@ -6318,7 +6487,37 @@
         <w:t xml:space="preserve">A csoportos turizmus jelentős </w:t>
       </w:r>
       <w:r>
-        <w:t>szereppel bír a turizmusban, gondoljunk csak a tavasszal és ősszel, százával kirándulni induló diákokra, a közös szórakozásra vágyó baráti társaságokra, vagy az egyéb, üzleti célból utazó társaságokra. Egy csoport számára, főleg szezonban kivételesen nehéz mind árban, mind távolságban megfelelő szálláshelyet találni, illetve gyakran előfordul, hogy egy szálláshely nem képes megfelelő számú kapacitást kínálni. A kapacitás korlátja lehet az aktuális foglaltság miatt, vagy, jellemzően kisebb településeken, a szálláshelyek alapvető szobakínálatának csekélysége. Ilyen helyzetekben az utazásszervező feladata az, hogy összegyűjtse a szálláshelyek ajánlatait és az idővel versengve kalkulációk útján kiválassza a megfelelő szálláshelyek megfelelő</w:t>
+        <w:t>szereppel bír a turizmusban, gondoljunk csak a tavasszal és ősszel, százával kirándulni induló diákokra, a közös szórakozásra vágyó baráti társaságokra, vagy az egyéb, üzleti célból utazó társaság</w:t>
+      </w:r>
+      <w:r>
+        <w:t>okra. Egy csoport számára, különösen</w:t>
+      </w:r>
+      <w:r>
+        <w:t xml:space="preserve"> </w:t>
+      </w:r>
+      <w:r>
+        <w:t>fő</w:t>
+      </w:r>
+      <w:r>
+        <w:t>szezonban kivételesen nehéz mind árban, mind távolságban megfelelő szálláshelyet találni, illetve gyakran előfordul, hogy egy szálláshely nem képes megfelelő számú kapacitást kínálni. A kapacitás korlátja leh</w:t>
+      </w:r>
+      <w:r>
+        <w:t>et az aktuális foglaltság, vagy</w:t>
+      </w:r>
+      <w:r>
+        <w:t xml:space="preserve"> </w:t>
+      </w:r>
+      <w:r>
+        <w:t xml:space="preserve">– jellemzően </w:t>
+      </w:r>
+      <w:r>
+        <w:t xml:space="preserve">kisebb </w:t>
+      </w:r>
+      <w:r>
+        <w:t xml:space="preserve">településeken – a </w:t>
+      </w:r>
+      <w:r>
+        <w:t>szálláshelyek alapvető szobakínálatának csekélysége. Ilyen helyzetekben az utazásszervező feladata az, hogy összegyűjtse a szálláshelyek ajánlatait és az idővel versengve kalkulációk útján kiválassza a megfelelő szálláshelyek megfelelő</w:t>
       </w:r>
       <w:r>
         <w:t xml:space="preserve"> szobáit.</w:t>
@@ -6329,7 +6528,13 @@
         <w:pStyle w:val="ThesisSzveg"/>
       </w:pPr>
       <w:r>
-        <w:t>A szálláshelyek kiválasztása után az utazásszervező szembesül a következő a problémával. Minden szálláshely egyedileg kezeli a foglalásokat, az utazásszervezőnek minden szálláshellyel külön-külön kell megegyeznie. Ez rengeteg, egymástól független ügyintézést és papírmunkát jelent és jelentősen megbonyolítja a folyamatot.</w:t>
+        <w:t>A szálláshelyek kiválasztása után az utazás</w:t>
+      </w:r>
+      <w:r>
+        <w:t>szervező szembesül a következő</w:t>
+      </w:r>
+      <w:r>
+        <w:t xml:space="preserve"> problémával. Minden szálláshely egyedileg kezeli a foglalásokat, az utazásszervezőnek minden szálláshellyel külön-külön kell megegyeznie. Ez rengeteg, egymástól független ügyintézést és papírmunkát jelent és jelentősen megbonyolítja a folyamatot.</w:t>
       </w:r>
     </w:p>
     <w:p>
@@ -6339,6 +6544,7 @@
       <w:r>
         <w:t xml:space="preserve">Az általam tervezett webalkalmazás a fent vázolt problémákat igyekszik feloldani és használható megoldást kínálni. A koncepció az, hogy a jelenleg szálláshely orientált piacot meg kell fordítani és a középpontba a szobákat kell helyezni. A szobának, csakúgy, mint a légkondicionálás vagy az ellátás, csak egy tulajdonsága az, hogy mely szálláshelyhez tartozik. A szálláshelyek adta kötöttségek feloldásával már könnyű elképzelni egy olyan portált, ami a szobákat, mint egy </w:t>
       </w:r>
+      <w:proofErr w:type="spellStart"/>
       <w:r>
         <w:rPr>
           <w:i/>
@@ -6348,6 +6554,7 @@
       <w:r>
         <w:t>-ban</w:t>
       </w:r>
+      <w:proofErr w:type="spellEnd"/>
       <w:r>
         <w:t xml:space="preserve">, </w:t>
       </w:r>
@@ -6370,6 +6577,13 @@
     <w:p>
       <w:pPr>
         <w:pStyle w:val="ThesisSzveg"/>
+        <w:sectPr>
+          <w:headerReference w:type="default" r:id="rId11"/>
+          <w:pgSz w:w="12240" w:h="15840"/>
+          <w:pgMar w:top="1701" w:right="1701" w:bottom="1701" w:left="0" w:header="709" w:footer="709" w:gutter="2268"/>
+          <w:cols w:space="708"/>
+          <w:docGrid w:linePitch="360"/>
+        </w:sectPr>
       </w:pPr>
       <w:r>
         <w:t>A s</w:t>
@@ -6390,7 +6604,15 @@
         <w:t xml:space="preserve"> </w:t>
       </w:r>
       <w:r>
-        <w:t>darabot. Az optimális megoldás kísérletezés útján kézzel is elvégezhető, azonban kimondottan időigényes feladat. A webalkalmazásnak tehát rendelkeznie kell egy olyan funkcióval, ahol a kényelmi szempontok és a csoport létszáma szerint egy ár, távolság illetve minőség szerint optimális megoldást kap az utazásszervező arról, hogy mely szobákat kell lefoglalnia.</w:t>
+        <w:t xml:space="preserve">darabot. Az optimális megoldás kísérletezés útján kézzel is elvégezhető, azonban kimondottan időigényes feladat. A </w:t>
+      </w:r>
+      <w:proofErr w:type="spellStart"/>
+      <w:r>
+        <w:t>webalkalmazásnak</w:t>
+      </w:r>
+      <w:proofErr w:type="spellEnd"/>
+      <w:r>
+        <w:t xml:space="preserve"> tehát rendelkeznie kell egy olyan funkcióval, ahol a kényelmi szempontok és a csoport létszáma szerint egy ár, távolság illetve minőség szerint optimális megoldást kap az utazásszervező arról, hogy mely szobákat kell lefoglalnia.</w:t>
       </w:r>
       <w:r>
         <w:t xml:space="preserve"> A felvázolt funkciót a rendszerben </w:t>
@@ -6411,6 +6633,7 @@
       </w:pPr>
       <w:bookmarkStart w:id="17" w:name="_Toc416185785"/>
       <w:r>
+        <w:lastRenderedPageBreak/>
         <w:t>Szálláskereső portálok</w:t>
       </w:r>
       <w:bookmarkEnd w:id="17"/>
@@ -6454,7 +6677,6 @@
       <w:bookmarkStart w:id="18" w:name="_Ref416178501"/>
       <w:bookmarkStart w:id="19" w:name="_Toc416185786"/>
       <w:r>
-        <w:lastRenderedPageBreak/>
         <w:t>Szallas.hu</w:t>
       </w:r>
       <w:bookmarkEnd w:id="18"/>
@@ -6519,7 +6741,39 @@
         <w:pStyle w:val="ThesisSzvegElsBekezds"/>
       </w:pPr>
       <w:r>
-        <w:t>A booking.com egy nemzetközi szálláskereső portál, amely 2011 lépett be a magyar szálláskereső piacra. A szallas.hu közvetlen riválisaként tekinthető, szolgáltatásaik megegyeznek. A szálláskeresők körében alacsonyabb népszerűséggel bír mint a szallas.hu.</w:t>
+        <w:t>A booking.com egy nemzetközi szálláskereső portál, amely 2011</w:t>
+      </w:r>
+      <w:r>
+        <w:t>-ben</w:t>
+      </w:r>
+      <w:r>
+        <w:t xml:space="preserve"> lépett be a magyar szálláskereső piacra. A </w:t>
+      </w:r>
+      <w:r>
+        <w:t>szallas.hu közvetlen riválisának</w:t>
+      </w:r>
+      <w:r>
+        <w:t xml:space="preserve"> tekinthető, szolgáltatásaik megegyeznek. </w:t>
+      </w:r>
+      <w:r>
+        <w:rPr>
+          <w:strike/>
+        </w:rPr>
+        <w:t xml:space="preserve">A szálláskeresők körében alacsonyabb népszerűséggel </w:t>
+      </w:r>
+      <w:proofErr w:type="gramStart"/>
+      <w:r>
+        <w:rPr>
+          <w:strike/>
+        </w:rPr>
+        <w:t>bír</w:t>
+      </w:r>
+      <w:proofErr w:type="gramEnd"/>
+      <w:r>
+        <w:rPr>
+          <w:strike/>
+        </w:rPr>
+        <w:t xml:space="preserve"> mint a szallas.hu.</w:t>
       </w:r>
     </w:p>
     <w:p>
@@ -6527,7 +6781,15 @@
         <w:pStyle w:val="ThesisSzveg"/>
       </w:pPr>
       <w:r>
-        <w:t>A szallas.hu-hoz hasonlóan ezen a portálon is részletesen lehet szűrni a szálláshelyek tulajdonságait. A találatok között szintén a szálláshelyek jelennek meg, amelyeknek részletes leírásában tekinthetők meg a szobák.</w:t>
+        <w:t xml:space="preserve">A </w:t>
+      </w:r>
+      <w:proofErr w:type="spellStart"/>
+      <w:r>
+        <w:t>szallas.hu-hoz</w:t>
+      </w:r>
+      <w:proofErr w:type="spellEnd"/>
+      <w:r>
+        <w:t xml:space="preserve"> hasonlóan ezen a portálon is részletesen lehet szűrni a szálláshelyek tulajdonságait. A találatok között szintén a szálláshelyek jelennek meg, amelyeknek részletes leírásában tekinthetők meg a szobák.</w:t>
       </w:r>
       <w:r>
         <w:t xml:space="preserve"> A foglalásban csak egy szálláshely szobái szerepelhetnek. A keresés során maximálisan 30 felnőtt és 10 gyerek választható.</w:t>
@@ -6538,6 +6800,7 @@
         <w:pStyle w:val="ThesisSzveg"/>
       </w:pPr>
       <w:r>
+        <w:lastRenderedPageBreak/>
         <w:t>A portál rendelkezik értékelési rendszerrel.</w:t>
       </w:r>
     </w:p>
@@ -6556,7 +6819,15 @@
         <w:pStyle w:val="ThesisSzvegElsBekezds"/>
       </w:pPr>
       <w:r>
-        <w:t xml:space="preserve">A trivago.hu a Trivago nemzetközi szálláskereső szolgáltatás Magyarországra készült változata. A működése eltér az </w:t>
+        <w:t xml:space="preserve">A trivago.hu a </w:t>
+      </w:r>
+      <w:proofErr w:type="spellStart"/>
+      <w:r>
+        <w:t>Trivago</w:t>
+      </w:r>
+      <w:proofErr w:type="spellEnd"/>
+      <w:r>
+        <w:t xml:space="preserve"> nemzetközi szálláskereső szolgáltatás Magyarországra készült változata. A működése eltér az </w:t>
       </w:r>
       <w:r>
         <w:fldChar w:fldCharType="begin"/>
@@ -6592,7 +6863,15 @@
         <w:fldChar w:fldCharType="end"/>
       </w:r>
       <w:r>
-        <w:t xml:space="preserve"> fejezetekben tárgyalt portálokétól, ugyanis a Trivago csak összegyűjti más szálláskereső portálok </w:t>
+        <w:t xml:space="preserve"> fejezetekben tárgyalt portálokétól, ugyanis a </w:t>
+      </w:r>
+      <w:proofErr w:type="spellStart"/>
+      <w:r>
+        <w:t>Trivago</w:t>
+      </w:r>
+      <w:proofErr w:type="spellEnd"/>
+      <w:r>
+        <w:t xml:space="preserve"> csak összegyűjti más szálláskereső portálok </w:t>
       </w:r>
       <w:r>
         <w:t>ajánlatait és azok közül keres.</w:t>
@@ -6603,134 +6882,164 @@
         <w:pStyle w:val="ThesisSzveg"/>
       </w:pPr>
       <w:r>
+        <w:t xml:space="preserve">A keresési feltételekkel nagyvonalúan bánik, nem lehet elég részletesen beállítani a kívánalmakat. Lehet szűrni a teljes </w:t>
+      </w:r>
+      <w:r>
+        <w:t>foglalás ára és a talált szállás</w:t>
+      </w:r>
+      <w:r>
+        <w:t>helyek városközponttól számított távolsága alapján. Az előző fejezetekben megvizsgált portálokhoz hasonlóan ez a rendszer sem képes a szobákat vegyesen ajánlani. A keresési találatok mindig egy-egy szálláshelyre vonatkoznak. A csoportos szálláskeresést csak korlátozottan támogatja. Az utazó személyek kiválasztásakor maximum 16 felnőtt és 16 gyerek választható.</w:t>
+      </w:r>
+    </w:p>
+    <w:p>
+      <w:pPr>
+        <w:pStyle w:val="Cmsor2"/>
+      </w:pPr>
+      <w:bookmarkStart w:id="23" w:name="_Toc416185789"/>
+      <w:r>
+        <w:t>Konklúzió</w:t>
+      </w:r>
+      <w:bookmarkEnd w:id="23"/>
+    </w:p>
+    <w:p>
+      <w:pPr>
+        <w:pStyle w:val="ThesisSzvegElsBekezds"/>
+      </w:pPr>
+      <w:r>
+        <w:t>A magyar szálláskereső piac portáljai jó felületet nyújtanak az egyéni utazók számára. A vizsgált portálok előnyben részesítik a szálláshelyeket és jellemzően egy szálláshelyre koncentrálják ajánlataikat. A keresési szempontokat mindhárom portál esetében kielégítőnek találtam. Az utazó személyek száma a keresés során mindenütt korlátozott. Egyik portál sem képes több szálláshelyről származó szobákat egy foglalásként kezelni.</w:t>
+      </w:r>
+    </w:p>
+    <w:p>
+      <w:pPr>
+        <w:pStyle w:val="ThesisSzveg"/>
+        <w:sectPr>
+          <w:headerReference w:type="default" r:id="rId12"/>
+          <w:pgSz w:w="12240" w:h="15840"/>
+          <w:pgMar w:top="1701" w:right="1701" w:bottom="1701" w:left="0" w:header="709" w:footer="709" w:gutter="2268"/>
+          <w:cols w:space="708"/>
+          <w:docGrid w:linePitch="360"/>
+        </w:sectPr>
+      </w:pPr>
+      <w:r>
+        <w:t xml:space="preserve">A </w:t>
+      </w:r>
+      <w:r>
+        <w:t>kutatásom</w:t>
+      </w:r>
+      <w:r>
+        <w:t xml:space="preserve"> során nem találtam olyan szálláskereső portált, amely funkcionalitásában közvetlen vetélytársa vagy alternatívája lehetne az általam felvázolt rendszernek.</w:t>
+      </w:r>
+    </w:p>
+    <w:p>
+      <w:pPr>
+        <w:pStyle w:val="Cmsor1"/>
+      </w:pPr>
+      <w:bookmarkStart w:id="24" w:name="_Toc416185790"/>
+      <w:r>
         <w:lastRenderedPageBreak/>
-        <w:t xml:space="preserve">A keresési feltételekkel nagyvonalúan bánik, nem lehet elég részletesen beállítani a kívánalmakat. Lehet szűrni a teljes </w:t>
-      </w:r>
-      <w:r>
-        <w:t>foglalás ára és a talált szállás</w:t>
-      </w:r>
-      <w:r>
-        <w:t>helyek városközponttól számított távolsága alapján. Az előző fejezetekben megvizsgált portálokhoz hasonlóan ez a rendszer sem képes a szobákat vegyesen ajánlani. A keresési találatok mindig egy-egy szálláshelyre vonatkoznak. A csoportos szálláskeresést csak korlátozottan támogatja. Az utazó személyek kiválasztásakor maximum 16 felnőtt és 16 gyerek választható.</w:t>
+        <w:t>Nemlineáris programozás</w:t>
+      </w:r>
+      <w:bookmarkEnd w:id="24"/>
+    </w:p>
+    <w:p>
+      <w:pPr>
+        <w:pStyle w:val="ThesisSzvegElsBekezds"/>
+        <w:sectPr>
+          <w:headerReference w:type="default" r:id="rId13"/>
+          <w:headerReference w:type="first" r:id="rId14"/>
+          <w:pgSz w:w="12240" w:h="15840"/>
+          <w:pgMar w:top="1701" w:right="1701" w:bottom="1701" w:left="0" w:header="709" w:footer="709" w:gutter="2268"/>
+          <w:cols w:space="708"/>
+          <w:docGrid w:linePitch="360"/>
+        </w:sectPr>
+      </w:pPr>
+    </w:p>
+    <w:p>
+      <w:pPr>
+        <w:pStyle w:val="Cmsor1"/>
+      </w:pPr>
+      <w:bookmarkStart w:id="25" w:name="_Toc416185791"/>
+      <w:r>
+        <w:lastRenderedPageBreak/>
+        <w:t>Ruby on Rails</w:t>
+      </w:r>
+      <w:bookmarkEnd w:id="25"/>
+    </w:p>
+    <w:p>
+      <w:pPr>
+        <w:pStyle w:val="ThesisSzvegElsBekezds"/>
+        <w:sectPr>
+          <w:headerReference w:type="default" r:id="rId15"/>
+          <w:pgSz w:w="12240" w:h="15840"/>
+          <w:pgMar w:top="1701" w:right="1701" w:bottom="1701" w:left="0" w:header="709" w:footer="709" w:gutter="2268"/>
+          <w:cols w:space="708"/>
+          <w:docGrid w:linePitch="360"/>
+        </w:sectPr>
+      </w:pPr>
+    </w:p>
+    <w:p>
+      <w:pPr>
+        <w:pStyle w:val="Cmsor1"/>
+      </w:pPr>
+      <w:bookmarkStart w:id="26" w:name="_Toc416185792"/>
+      <w:r>
+        <w:lastRenderedPageBreak/>
+        <w:t>Specifikáció</w:t>
+      </w:r>
+      <w:bookmarkEnd w:id="26"/>
+    </w:p>
+    <w:p>
+      <w:pPr>
+        <w:pStyle w:val="ThesisSzvegElsBekezds"/>
+      </w:pPr>
+      <w:r>
+        <w:t xml:space="preserve">A feladat teljesítéséhez egy webalkalmazás tervezése és implementálása volt a cél. A webes technológia választásának oka, hogy a már megszokott és ismert szálláskereső portálokhoz hasonuljon. Ezen kívül az internetes platformra való fejlesztéssel lehet a legolcsóbban és leggyorsabban a legszélesebb felhasználói kört elérni. A manapság rendelkezésre álló úgynevezett </w:t>
+      </w:r>
+      <w:proofErr w:type="spellStart"/>
+      <w:r>
+        <w:rPr>
+          <w:i/>
+        </w:rPr>
+        <w:t>responsive</w:t>
+      </w:r>
+      <w:proofErr w:type="spellEnd"/>
+      <w:r>
+        <w:t>, magyarul alkalmazkodó web design-ok alkalmassá tesznek egy weboldalt arra, hogy egyszerre legyen áttekinthető és kezelhető minden képernyőméreten.</w:t>
       </w:r>
     </w:p>
     <w:p>
       <w:pPr>
         <w:pStyle w:val="Cmsor2"/>
       </w:pPr>
-      <w:bookmarkStart w:id="23" w:name="_Toc416185789"/>
-      <w:r>
-        <w:t>Konklúzió</w:t>
-      </w:r>
-      <w:bookmarkEnd w:id="23"/>
+      <w:bookmarkStart w:id="27" w:name="_Toc416185793"/>
+      <w:r>
+        <w:t>Funkcionális</w:t>
+      </w:r>
+      <w:r>
+        <w:t xml:space="preserve"> </w:t>
+      </w:r>
+      <w:r>
+        <w:t>k</w:t>
+      </w:r>
+      <w:r>
+        <w:t>övetelmények</w:t>
+      </w:r>
+      <w:bookmarkEnd w:id="27"/>
     </w:p>
     <w:p>
       <w:pPr>
         <w:pStyle w:val="ThesisSzvegElsBekezds"/>
       </w:pPr>
       <w:r>
-        <w:t>A magyar szálláskereső piac portáljai jó felületet nyújtanak az egyéni utazók számára. A vizsgált portálok előnyben részesítik a szálláshelyeket és jellemzően egy szálláshelyre koncentrálják ajánlataikat. A keresési szempontokat mindhárom portál esetében kielégítőnek találtam. Az utazó személyek száma a keresés során mindenütt korlátozott. Egyik portál sem képes több szálláshelyről származó szobákat egy foglalásként kezelni.</w:t>
-      </w:r>
-    </w:p>
-    <w:p>
-      <w:pPr>
-        <w:pStyle w:val="ThesisSzveg"/>
-      </w:pPr>
-      <w:r>
-        <w:t xml:space="preserve">A </w:t>
-      </w:r>
-      <w:r>
-        <w:t>kutatásom</w:t>
-      </w:r>
-      <w:r>
-        <w:t xml:space="preserve"> során nem találtam olyan szálláskereső portált, amely funkcionalitásában közvetlen vetélytársa vagy alternatívája lehetne az általam felvázolt rendszernek.</w:t>
-      </w:r>
-    </w:p>
-    <w:p>
-      <w:pPr>
-        <w:pStyle w:val="Cmsor1"/>
-      </w:pPr>
-      <w:bookmarkStart w:id="24" w:name="_Toc416185790"/>
-      <w:r>
-        <w:t>Nemlineáris programozás</w:t>
-      </w:r>
-      <w:bookmarkEnd w:id="24"/>
-    </w:p>
-    <w:p>
-      <w:pPr>
-        <w:pStyle w:val="ThesisSzvegElsBekezds"/>
-      </w:pPr>
-    </w:p>
-    <w:p>
-      <w:pPr>
-        <w:pStyle w:val="Cmsor1"/>
-      </w:pPr>
-      <w:bookmarkStart w:id="25" w:name="_Toc416185791"/>
-      <w:r>
-        <w:t>Ruby on Rails</w:t>
-      </w:r>
-      <w:bookmarkEnd w:id="25"/>
-    </w:p>
-    <w:p>
-      <w:pPr>
-        <w:pStyle w:val="ThesisSzvegElsBekezds"/>
-      </w:pPr>
-    </w:p>
-    <w:p>
-      <w:pPr>
-        <w:pStyle w:val="Cmsor1"/>
-      </w:pPr>
-      <w:bookmarkStart w:id="26" w:name="_Toc416185792"/>
-      <w:r>
-        <w:t>Specifikáció</w:t>
-      </w:r>
-      <w:bookmarkEnd w:id="26"/>
-    </w:p>
-    <w:p>
-      <w:pPr>
-        <w:pStyle w:val="ThesisSzvegElsBekezds"/>
-      </w:pPr>
-      <w:r>
-        <w:t xml:space="preserve">A feladat teljesítéséhez egy webalkalmazás tervezése és implementálása volt a cél. A webes technológia választásának oka, hogy a már megszokott és ismert szálláskereső portálokhoz hasonuljon. Ezen kívül az internetes platformra való fejlesztéssel lehet a </w:t>
-      </w:r>
-      <w:r>
-        <w:lastRenderedPageBreak/>
-        <w:t xml:space="preserve">legolcsóbban és leggyorsabban a legszélesebb felhasználói kört elérni. A manapság rendelkezésre álló úgynevezett </w:t>
-      </w:r>
-      <w:r>
-        <w:rPr>
-          <w:i/>
-        </w:rPr>
-        <w:t>responsive</w:t>
-      </w:r>
-      <w:r>
-        <w:t>, magyarul alkalmazkodó web design-ok alkalmassá tesznek egy weboldalt arra, hogy egyszerre legyen áttekinthető és kezelhető minden képernyőméreten.</w:t>
-      </w:r>
-    </w:p>
-    <w:p>
-      <w:pPr>
-        <w:pStyle w:val="Cmsor2"/>
-      </w:pPr>
-      <w:bookmarkStart w:id="27" w:name="_Toc416185793"/>
-      <w:r>
-        <w:t>Funkcionális</w:t>
-      </w:r>
-      <w:r>
-        <w:t xml:space="preserve"> </w:t>
-      </w:r>
-      <w:r>
-        <w:t>k</w:t>
-      </w:r>
-      <w:r>
-        <w:t>övetelmények</w:t>
-      </w:r>
-      <w:bookmarkEnd w:id="27"/>
-    </w:p>
-    <w:p>
-      <w:pPr>
-        <w:pStyle w:val="ThesisSzvegElsBekezds"/>
-      </w:pPr>
-      <w:r>
-        <w:t>A fejezet a webalkalmazással szemben támasztott követelményeket és elvárásokat taglalja.</w:t>
+        <w:t xml:space="preserve">A fejezet a </w:t>
+      </w:r>
+      <w:proofErr w:type="spellStart"/>
+      <w:r>
+        <w:t>webalkalmazással</w:t>
+      </w:r>
+      <w:proofErr w:type="spellEnd"/>
+      <w:r>
+        <w:t xml:space="preserve"> szemben támasztott követelményeket és elvárásokat taglalja.</w:t>
       </w:r>
     </w:p>
     <w:p>
@@ -6857,6 +7166,7 @@
       </w:pPr>
       <w:bookmarkStart w:id="30" w:name="_Toc416185796"/>
       <w:r>
+        <w:lastRenderedPageBreak/>
         <w:t>Szobafoglalás</w:t>
       </w:r>
       <w:bookmarkEnd w:id="30"/>
@@ -6866,7 +7176,13 @@
         <w:pStyle w:val="ThesisSzvegElsBekezds"/>
       </w:pPr>
       <w:r>
-        <w:t xml:space="preserve">A szálláskereső csak a kiválasztott időszakban a rendszer által elérhetőként nyilvántartott szobákat foglalhatja le. </w:t>
+        <w:t>A szálláskereső csak a kiválasztott időszakban</w:t>
+      </w:r>
+      <w:r>
+        <w:t xml:space="preserve"> a rendszerben</w:t>
+      </w:r>
+      <w:r>
+        <w:t xml:space="preserve"> elérhetőként nyilvántartott szobákat foglalhatja le. </w:t>
       </w:r>
       <w:r>
         <w:t>A foglalás véglegesítése előtt a szálláskeresőnek minden vendég adatát meg kell adnia.</w:t>
@@ -6877,127 +7193,134 @@
         <w:pStyle w:val="ThesisSzveg"/>
       </w:pPr>
       <w:r>
-        <w:t xml:space="preserve">A szobafoglalásról minden szállásadónak egyénileg kell visszajelzést készítenie. A szobafoglalást el lehet fogadni és vissza lehet utasítani. Egy foglalás </w:t>
+        <w:t>A szobafoglalásról minden szállásadónak egyénileg kell visszajelzést készítenie. A szobafoglalást el lehet fogadni és vissza lehet utasítani. Egy foglalás akkor tekinthető teljesíthetőnek, ha minden szállásadó pozitív visszajelzést küldött. A foglalás nem teljesíthető, ha legalább egy szállásadó negatív visszajelzést küldött.</w:t>
+      </w:r>
+    </w:p>
+    <w:p>
+      <w:pPr>
+        <w:pStyle w:val="ThesisSzveg"/>
+      </w:pPr>
+      <w:r>
+        <w:t>A szobafoglalások a szálláskereső és a szállásadó részéről is bármikor visszakereshetők és megtekinthetők.</w:t>
+      </w:r>
+    </w:p>
+    <w:p>
+      <w:pPr>
+        <w:pStyle w:val="Cmsor3"/>
+      </w:pPr>
+      <w:bookmarkStart w:id="31" w:name="_Toc416185797"/>
+      <w:r>
+        <w:t>Értékelés</w:t>
+      </w:r>
+      <w:bookmarkEnd w:id="31"/>
+    </w:p>
+    <w:p>
+      <w:pPr>
+        <w:pStyle w:val="ThesisSzvegElsBekezds"/>
+      </w:pPr>
+      <w:r>
+        <w:t>A teljesült szobafoglalások esetén, az utazás befejező dátumát követően a szálláskereső értékelheti a meglátogatott szálláshelyeket.</w:t>
+      </w:r>
+    </w:p>
+    <w:p>
+      <w:pPr>
+        <w:pStyle w:val="Cmsor3"/>
+      </w:pPr>
+      <w:bookmarkStart w:id="32" w:name="_Toc416185798"/>
+      <w:r>
+        <w:t>Intelligens keresés</w:t>
+      </w:r>
+      <w:bookmarkEnd w:id="32"/>
+    </w:p>
+    <w:p>
+      <w:pPr>
+        <w:pStyle w:val="ThesisSzvegElsBekezds"/>
+      </w:pPr>
+      <w:r>
+        <w:t>Az intelligens keresés funkció ár és távolság, vagy ezek kombinációja szerint képes automatikus ajánlást készíteni. A választható szempontok mellett figyelembe kell vennie a szálláshelyek értékeléseit és törekednie kell a jobb értékelésűek ajánlására.</w:t>
+      </w:r>
+    </w:p>
+    <w:p>
+      <w:pPr>
+        <w:pStyle w:val="Cmsor3"/>
+      </w:pPr>
+      <w:bookmarkStart w:id="33" w:name="_Toc416185799"/>
+      <w:r>
+        <w:t>Törzsadatok</w:t>
+      </w:r>
+      <w:bookmarkEnd w:id="33"/>
+    </w:p>
+    <w:p>
+      <w:pPr>
+        <w:pStyle w:val="ThesisSzvegElsBekezds"/>
+      </w:pPr>
+      <w:r>
+        <w:t>Az adminisztrátornak a rendszerben megjelenő törzsadatokat tudnia kell szerkeszteni és bővíteni.</w:t>
+      </w:r>
+    </w:p>
+    <w:p>
+      <w:pPr>
+        <w:pStyle w:val="Cmsor3"/>
+      </w:pPr>
+      <w:bookmarkStart w:id="34" w:name="_Toc416185800"/>
+      <w:r>
+        <w:t>Tartós címek</w:t>
+      </w:r>
+      <w:bookmarkEnd w:id="34"/>
+    </w:p>
+    <w:p>
+      <w:pPr>
+        <w:pStyle w:val="ThesisSzvegElsBekezds"/>
+      </w:pPr>
+      <w:r>
+        <w:t>A rendszerben megjelenő oldalak címeit és a keresések eredményoldalaira mutató címeket úgy kell kialakítani, hogy azok bármikor újra meglátogathatóak és linkelhetőek legyenek.</w:t>
+      </w:r>
+    </w:p>
+    <w:p>
+      <w:pPr>
+        <w:pStyle w:val="Cmsor2"/>
+        <w:rPr>
+          <w:szCs w:val="24"/>
+        </w:rPr>
+      </w:pPr>
+      <w:bookmarkStart w:id="35" w:name="_Toc416185801"/>
+      <w:r>
+        <w:rPr>
+          <w:szCs w:val="24"/>
+        </w:rPr>
+        <w:t>Célcsoport</w:t>
+      </w:r>
+      <w:bookmarkEnd w:id="35"/>
+    </w:p>
+    <w:p>
+      <w:pPr>
+        <w:pStyle w:val="ThesisSzvegElsBekezds"/>
+        <w:sectPr>
+          <w:headerReference w:type="default" r:id="rId16"/>
+          <w:pgSz w:w="12240" w:h="15840"/>
+          <w:pgMar w:top="1701" w:right="1701" w:bottom="1701" w:left="0" w:header="709" w:footer="709" w:gutter="2268"/>
+          <w:cols w:space="708"/>
+          <w:docGrid w:linePitch="360"/>
+        </w:sectPr>
+      </w:pPr>
+      <w:r>
+        <w:t>A</w:t>
+      </w:r>
+      <w:r>
+        <w:t xml:space="preserve"> webalkal</w:t>
+      </w:r>
+      <w:r>
+        <w:t>m</w:t>
+      </w:r>
+      <w:r>
+        <w:t>a</w:t>
+      </w:r>
+      <w:r>
+        <w:t xml:space="preserve">zás felhasználói célcsoportjaként a szállásadó szerepkör részéről a jellemzően vidéki, alacsony kapacitású panziókat és apartmanokat azonosítottam. </w:t>
       </w:r>
       <w:r>
         <w:lastRenderedPageBreak/>
-        <w:t>akkor tekinthető teljesíthetőnek, ha minden szállásadó pozitív visszajelzést küldött. A foglalás nem teljesíthető, ha legalább egy szállásadó negatív visszajelzést küldött.</w:t>
-      </w:r>
-    </w:p>
-    <w:p>
-      <w:pPr>
-        <w:pStyle w:val="ThesisSzveg"/>
-      </w:pPr>
-      <w:r>
-        <w:t>A szobafoglalások a szálláskereső és a szállásadó részéről is bármikor visszakereshetők és megtekinthetők.</w:t>
-      </w:r>
-    </w:p>
-    <w:p>
-      <w:pPr>
-        <w:pStyle w:val="Cmsor3"/>
-      </w:pPr>
-      <w:bookmarkStart w:id="31" w:name="_Toc416185797"/>
-      <w:r>
-        <w:t>Értékelés</w:t>
-      </w:r>
-      <w:bookmarkEnd w:id="31"/>
-    </w:p>
-    <w:p>
-      <w:pPr>
-        <w:pStyle w:val="ThesisSzvegElsBekezds"/>
-      </w:pPr>
-      <w:r>
-        <w:t>A teljesült szobafoglalások esetén, az utazás befejező dátumát követően a szálláskereső értékelheti a meglátogatott szálláshelyeket.</w:t>
-      </w:r>
-    </w:p>
-    <w:p>
-      <w:pPr>
-        <w:pStyle w:val="Cmsor3"/>
-      </w:pPr>
-      <w:bookmarkStart w:id="32" w:name="_Toc416185798"/>
-      <w:r>
-        <w:t>Intelligens keresés</w:t>
-      </w:r>
-      <w:bookmarkEnd w:id="32"/>
-    </w:p>
-    <w:p>
-      <w:pPr>
-        <w:pStyle w:val="ThesisSzvegElsBekezds"/>
-      </w:pPr>
-      <w:r>
-        <w:t>Az intelligens keresés funkció ár és távolság, vagy ezek kombinációja szerint képes automatikus ajánlást készíteni. A választható szempontok mellett figyelembe kell vennie a szálláshelyek értékeléseit és törekednie kell a jobb értékelésűek ajánlására.</w:t>
-      </w:r>
-    </w:p>
-    <w:p>
-      <w:pPr>
-        <w:pStyle w:val="Cmsor3"/>
-      </w:pPr>
-      <w:bookmarkStart w:id="33" w:name="_Toc416185799"/>
-      <w:r>
-        <w:t>Törzsadatok</w:t>
-      </w:r>
-      <w:bookmarkEnd w:id="33"/>
-    </w:p>
-    <w:p>
-      <w:pPr>
-        <w:pStyle w:val="ThesisSzvegElsBekezds"/>
-      </w:pPr>
-      <w:r>
-        <w:t>A rendszerben megjelenő törzsadatokat az adminisztrátornak szerkesztenie és bővítenie kell tudnia.</w:t>
-      </w:r>
-    </w:p>
-    <w:p>
-      <w:pPr>
-        <w:pStyle w:val="Cmsor3"/>
-      </w:pPr>
-      <w:bookmarkStart w:id="34" w:name="_Toc416185800"/>
-      <w:r>
-        <w:t>Tartós címek</w:t>
-      </w:r>
-      <w:bookmarkEnd w:id="34"/>
-    </w:p>
-    <w:p>
-      <w:pPr>
-        <w:pStyle w:val="ThesisSzvegElsBekezds"/>
-      </w:pPr>
-      <w:r>
-        <w:t>A rendszerben megjelenő oldalak címeit és a keresések eredményoldalaira mutató címeket úgy kell kialakítani, hogy azok bármikor újra meglátogathatóak és linkelhetőek legyenek.</w:t>
-      </w:r>
-    </w:p>
-    <w:p>
-      <w:pPr>
-        <w:pStyle w:val="Cmsor2"/>
-        <w:rPr>
-          <w:szCs w:val="24"/>
-        </w:rPr>
-      </w:pPr>
-      <w:bookmarkStart w:id="35" w:name="_Toc416185801"/>
-      <w:r>
-        <w:rPr>
-          <w:szCs w:val="24"/>
-        </w:rPr>
-        <w:t>Célcsoport</w:t>
-      </w:r>
-      <w:bookmarkEnd w:id="35"/>
-    </w:p>
-    <w:p>
-      <w:pPr>
-        <w:pStyle w:val="ThesisSzvegElsBekezds"/>
-      </w:pPr>
-      <w:r>
-        <w:t>A</w:t>
-      </w:r>
-      <w:r>
-        <w:t xml:space="preserve"> webalkal</w:t>
-      </w:r>
-      <w:r>
-        <w:t>m</w:t>
-      </w:r>
-      <w:r>
-        <w:t>a</w:t>
-      </w:r>
-      <w:r>
-        <w:t>zás felhasználói célcsoportjaként a szállásadó szerepkör részéről a jellemzően vidéki, alacsony kapacitású panziókat és apartmanokat azonosítottam. Számukra a rendszer ugyanúgy a foglalások egyszerű kezelhetőségét nyújtja, mint a szálláskeresők számára. A szálláskereső szerepkör szempontjából a célcsoport tagjaiként az iskolai kirándulásokat szervező osztályfőnök, a baráti társaságok, illetve az üzleti célból szállást kereső szervezőket tekintem.</w:t>
+        <w:t>Számukra a rendszer ugyanúgy a foglalások egyszerű kezelhetőségét nyújtja, mint a szálláskeresők számára. A szálláskereső szerepkör szempontjából a célcsoport tagjaiként az iskolai kirándulásokat szervező osztályfőnök, a baráti társaságok, illetve az üzleti célból szállást kereső szervezőket tekintem.</w:t>
       </w:r>
     </w:p>
     <w:p>
@@ -7016,24 +7339,48 @@
         <w:pStyle w:val="ThesisSzvegElsBekezds"/>
       </w:pPr>
       <w:r>
-        <w:t>A fejezet a feladat megvalósításához szükséges tervezés eredményét mutatja be. A fejezet kitér az alkalmazásban megjelenő folyamatok tárgyalására, bemutatja az intelligens keresés működéséhez szükséges optimalizációs modelleket. A fejezet második felében a tervezett adatbázis entitásai és a megvalósítás során felhasznált technológiákról lesz szó.</w:t>
-      </w:r>
-      <w:bookmarkStart w:id="37" w:name="_GoBack"/>
+        <w:t xml:space="preserve">A fejezet a feladat megvalósításához szükséges tervezés eredményét mutatja be. A fejezet kitér az alkalmazásban megjelenő folyamatok tárgyalására, bemutatja az intelligens keresés működéséhez szükséges </w:t>
+      </w:r>
+      <w:proofErr w:type="spellStart"/>
+      <w:r>
+        <w:t>optimalizációs</w:t>
+      </w:r>
+      <w:proofErr w:type="spellEnd"/>
+      <w:r>
+        <w:t xml:space="preserve"> modelleket. A fejezet második felében a tervezett adatbázis entitásai és a megvalósítás során felhasznált technológiákról lesz szó.</w:t>
+      </w:r>
+    </w:p>
+    <w:p>
+      <w:pPr>
+        <w:pStyle w:val="Cmsor2"/>
+        <w:rPr>
+          <w:szCs w:val="24"/>
+        </w:rPr>
+      </w:pPr>
+      <w:bookmarkStart w:id="37" w:name="_Toc416185803"/>
+      <w:r>
+        <w:rPr>
+          <w:szCs w:val="24"/>
+        </w:rPr>
+        <w:t>A rendszerben megjelenő fő folyamatok</w:t>
+      </w:r>
       <w:bookmarkEnd w:id="37"/>
     </w:p>
     <w:p>
       <w:pPr>
-        <w:pStyle w:val="Cmsor2"/>
-        <w:rPr>
-          <w:szCs w:val="24"/>
-        </w:rPr>
-      </w:pPr>
-      <w:bookmarkStart w:id="38" w:name="_Toc416185803"/>
-      <w:r>
-        <w:rPr>
-          <w:szCs w:val="24"/>
-        </w:rPr>
-        <w:t>A rendszerben megjelenő fő folyamatok</w:t>
+        <w:pStyle w:val="ThesisSzvegElsBekezds"/>
+      </w:pPr>
+      <w:r>
+        <w:t>Ez a fejezet a rendszerben megjelenő fő interakciós és háttérfolyamatokat mutatja be.</w:t>
+      </w:r>
+    </w:p>
+    <w:p>
+      <w:pPr>
+        <w:pStyle w:val="Cmsor3"/>
+      </w:pPr>
+      <w:bookmarkStart w:id="38" w:name="_Toc416185804"/>
+      <w:r>
+        <w:t>Szobafoglalás</w:t>
       </w:r>
       <w:bookmarkEnd w:id="38"/>
     </w:p>
@@ -7042,28 +7389,18 @@
         <w:pStyle w:val="ThesisSzvegElsBekezds"/>
       </w:pPr>
       <w:r>
-        <w:t>Ez a fejezet a rendszerben megjelenő fő interakciós és háttérfolyamatokat mutatja be.</w:t>
-      </w:r>
-    </w:p>
-    <w:p>
-      <w:pPr>
-        <w:pStyle w:val="Cmsor3"/>
-      </w:pPr>
-      <w:bookmarkStart w:id="39" w:name="_Toc416185804"/>
-      <w:r>
-        <w:t>Szobafoglalás</w:t>
-      </w:r>
-      <w:bookmarkEnd w:id="39"/>
-    </w:p>
-    <w:p>
-      <w:pPr>
-        <w:pStyle w:val="ThesisSzvegElsBekezds"/>
-      </w:pPr>
-      <w:r>
         <w:t>A szobafoglalás folyamatában a bejelentkezett szálláskereső valamelyik keresési mechanizmust választva feltölti a virtuális kosarát a foglalni kívánt szobákkal. A kosár feltöltése után a szálláskereső véglegesíti a foglalását, megadja a foglalásban részt vevő vendégek adatait és a foglalást elküldi.</w:t>
       </w:r>
       <w:r>
-        <w:t xml:space="preserve"> Az alábbi ábra a folyamat lépéseit részeltesen mutatja be.</w:t>
+        <w:t xml:space="preserve"> Az alábbi ábra a folyamat lépéseit </w:t>
+      </w:r>
+      <w:proofErr w:type="spellStart"/>
+      <w:r>
+        <w:t>részeltesen</w:t>
+      </w:r>
+      <w:proofErr w:type="spellEnd"/>
+      <w:r>
+        <w:t xml:space="preserve"> mutatja be.</w:t>
       </w:r>
     </w:p>
     <w:p>
@@ -7094,9 +7431,9 @@
             <o:lock v:ext="edit" aspectratio="t"/>
           </v:shapetype>
           <v:shape id="_x0000_i1027" type="#_x0000_t75" style="width:405pt;height:345.75pt" o:ole="">
-            <v:imagedata r:id="rId8" o:title=""/>
+            <v:imagedata r:id="rId17" o:title=""/>
           </v:shape>
-          <o:OLEObject Type="Link" ProgID="Visio.Drawing.15" ShapeID="_x0000_i1027" DrawAspect="Content" r:id="rId9" UpdateMode="Always">
+          <o:OLEObject Type="Link" ProgID="Visio.Drawing.15" ShapeID="_x0000_i1027" DrawAspect="Content" r:id="rId18" UpdateMode="Always">
             <o:LinkType>EnhancedMetaFile</o:LinkType>
             <o:LockedField>false</o:LockedField>
             <o:FieldCodes>\f 0</o:FieldCodes>
@@ -7150,11 +7487,11 @@
       <w:pPr>
         <w:pStyle w:val="Cmsor3"/>
       </w:pPr>
-      <w:bookmarkStart w:id="40" w:name="_Toc416185805"/>
+      <w:bookmarkStart w:id="39" w:name="_Toc416185805"/>
       <w:r>
         <w:t>Foglalás visszaigazolás</w:t>
       </w:r>
-      <w:bookmarkEnd w:id="40"/>
+      <w:bookmarkEnd w:id="39"/>
     </w:p>
     <w:p>
       <w:pPr>
@@ -7176,9 +7513,9 @@
       <w:r>
         <w:object w:dxaOrig="7546" w:dyaOrig="7006">
           <v:shape id="_x0000_i1028" type="#_x0000_t75" style="width:377.25pt;height:350.25pt" o:ole="">
-            <v:imagedata r:id="rId10" o:title=""/>
+            <v:imagedata r:id="rId19" o:title=""/>
           </v:shape>
-          <o:OLEObject Type="Link" ProgID="Visio.Drawing.15" ShapeID="_x0000_i1028" DrawAspect="Content" r:id="rId11" UpdateMode="Always">
+          <o:OLEObject Type="Link" ProgID="Visio.Drawing.15" ShapeID="_x0000_i1028" DrawAspect="Content" r:id="rId20" UpdateMode="Always">
             <o:LinkType>EnhancedMetaFile</o:LinkType>
             <o:LockedField>false</o:LockedField>
             <o:FieldCodes>\f 0</o:FieldCodes>
@@ -7234,11 +7571,11 @@
       <w:pPr>
         <w:pStyle w:val="Cmsor3"/>
       </w:pPr>
-      <w:bookmarkStart w:id="41" w:name="_Toc416185806"/>
+      <w:bookmarkStart w:id="40" w:name="_Toc416185806"/>
       <w:r>
         <w:t>Intelligens keresés</w:t>
       </w:r>
-      <w:bookmarkEnd w:id="41"/>
+      <w:bookmarkEnd w:id="40"/>
     </w:p>
     <w:p>
       <w:pPr>
@@ -7257,9 +7594,9 @@
       <w:r>
         <w:object w:dxaOrig="9045" w:dyaOrig="4260">
           <v:shape id="_x0000_i1029" type="#_x0000_t75" style="width:405pt;height:190.5pt" o:ole="">
-            <v:imagedata r:id="rId12" o:title=""/>
+            <v:imagedata r:id="rId21" o:title=""/>
           </v:shape>
-          <o:OLEObject Type="Link" ProgID="Visio.Drawing.15" ShapeID="_x0000_i1029" DrawAspect="Content" r:id="rId13" UpdateMode="Always">
+          <o:OLEObject Type="Link" ProgID="Visio.Drawing.15" ShapeID="_x0000_i1029" DrawAspect="Content" r:id="rId22" UpdateMode="Always">
             <o:LinkType>EnhancedMetaFile</o:LinkType>
             <o:LockedField>false</o:LockedField>
             <o:FieldCodes>\f 0</o:FieldCodes>
@@ -7306,7 +7643,15 @@
         <w:pStyle w:val="ThesisSzveg"/>
       </w:pPr>
       <w:r>
-        <w:t>A rendszer nem tud közvetlenül kommunikálni a nemlineáris megoldóval ezért előbb a szűrési feltételek szerint kiválogatott szobák alapján elkészíti az optimalizációhoz szükséges adatmodellt és azt, az adatbázisból kiolvasott modellel együtt fájlba írja. Ezután parancssorból végzi a nemlineáris megoldó futását és az eredmények kiolvasását.</w:t>
+        <w:t xml:space="preserve">A rendszer nem tud közvetlenül kommunikálni a nemlineáris megoldóval ezért előbb a szűrési feltételek szerint kiválogatott szobák alapján elkészíti az </w:t>
+      </w:r>
+      <w:proofErr w:type="spellStart"/>
+      <w:r>
+        <w:t>optimalizációhoz</w:t>
+      </w:r>
+      <w:proofErr w:type="spellEnd"/>
+      <w:r>
+        <w:t xml:space="preserve"> szükséges adatmodellt és azt, az adatbázisból kiolvasott modellel együtt fájlba írja. Ezután parancssorból végzi a nemlineáris megoldó futását és az eredmények kiolvasását.</w:t>
       </w:r>
     </w:p>
     <w:p>
@@ -7316,14 +7661,14 @@
           <w:szCs w:val="24"/>
         </w:rPr>
       </w:pPr>
-      <w:bookmarkStart w:id="42" w:name="_Toc416185807"/>
+      <w:bookmarkStart w:id="41" w:name="_Toc416185807"/>
       <w:r>
         <w:rPr>
           <w:szCs w:val="24"/>
         </w:rPr>
         <w:t>Nemlineáris programozási model</w:t>
       </w:r>
-      <w:bookmarkEnd w:id="42"/>
+      <w:bookmarkEnd w:id="41"/>
       <w:r>
         <w:rPr>
           <w:szCs w:val="24"/>
@@ -7344,7 +7689,25 @@
         <w:pStyle w:val="ThesisSzveg"/>
       </w:pPr>
       <w:r>
-        <w:t>A nemlineáris optimalizáció során a cél az, hogy ár, távolság, illetve minőség szempontjából optimális megoldást kell találni. A minőség, vagyis a szobák a szálláshelytől örökölt értékelése minden modellben megjelenik, hiszen cél az is, hogy a szálláskereső számára nem csak racionálisan, de emocionálisan is elfogadható megoldást kínáljon a rendszer. Az ár és a távolság választható külön-külön és együttesen is. Tehát három különféle modellt kellett kialakítanom.</w:t>
+        <w:t xml:space="preserve">A nemlineáris optimalizáció során a cél az, hogy </w:t>
+      </w:r>
+      <w:r>
+        <w:t xml:space="preserve">az </w:t>
+      </w:r>
+      <w:r>
+        <w:t>ár,</w:t>
+      </w:r>
+      <w:r>
+        <w:t xml:space="preserve"> a</w:t>
+      </w:r>
+      <w:r>
+        <w:t xml:space="preserve"> távolság, illetve</w:t>
+      </w:r>
+      <w:r>
+        <w:t xml:space="preserve"> a</w:t>
+      </w:r>
+      <w:r>
+        <w:t xml:space="preserve"> minőség szempontjából optimális megoldást kell találni. A minőség, vagyis a szobák a szálláshelytől örökölt értékelése minden modellben megjelenik, hiszen cél az is, hogy a szálláskereső számára nem csak racionálisan, de emocionálisan is elfogadható megoldást kínáljon a rendszer. Az ár és a távolság választható külön-külön és együttesen is. Tehát három különféle modellt kellett kialakítanom.</w:t>
       </w:r>
     </w:p>
     <w:p>
@@ -7379,9 +7742,9 @@
       <w:r>
         <w:object w:dxaOrig="9796" w:dyaOrig="600">
           <v:shape id="_x0000_i1025" type="#_x0000_t75" style="width:405pt;height:24.75pt" o:ole="">
-            <v:imagedata r:id="rId14" o:title=""/>
+            <v:imagedata r:id="rId23" o:title=""/>
           </v:shape>
-          <o:OLEObject Type="Embed" ProgID="Visio.Drawing.15" ShapeID="_x0000_i1025" DrawAspect="Content" ObjectID="_1489947901" r:id="rId15"/>
+          <o:OLEObject Type="Embed" ProgID="Visio.Drawing.15" ShapeID="_x0000_i1025" DrawAspect="Content" ObjectID="_1489953903" r:id="rId24"/>
         </w:object>
       </w:r>
     </w:p>
@@ -7442,9 +7805,9 @@
       <w:r>
         <w:object w:dxaOrig="6901" w:dyaOrig="600">
           <v:shape id="_x0000_i1026" type="#_x0000_t75" style="width:276pt;height:24pt" o:ole="">
-            <v:imagedata r:id="rId16" o:title=""/>
+            <v:imagedata r:id="rId25" o:title=""/>
           </v:shape>
-          <o:OLEObject Type="Embed" ProgID="Visio.Drawing.15" ShapeID="_x0000_i1026" DrawAspect="Content" ObjectID="_1489947902" r:id="rId17"/>
+          <o:OLEObject Type="Embed" ProgID="Visio.Drawing.15" ShapeID="_x0000_i1026" DrawAspect="Content" ObjectID="_1489953904" r:id="rId26"/>
         </w:object>
       </w:r>
     </w:p>
@@ -7512,6 +7875,7 @@
       <w:r>
         <w:t xml:space="preserve">tív szórási képletet mutatja be, ahol </w:t>
       </w:r>
+      <w:proofErr w:type="spellStart"/>
       <w:r>
         <w:rPr>
           <w:i/>
@@ -7525,9 +7889,11 @@
         </w:rPr>
         <w:t>i</w:t>
       </w:r>
+      <w:proofErr w:type="spellEnd"/>
       <w:r>
         <w:t xml:space="preserve"> a vizsgált sokaság egy értéke, </w:t>
       </w:r>
+      <w:proofErr w:type="spellStart"/>
       <w:r>
         <w:rPr>
           <w:i/>
@@ -7541,9 +7907,11 @@
         </w:rPr>
         <w:t>i</w:t>
       </w:r>
+      <w:proofErr w:type="spellEnd"/>
       <w:r>
         <w:t xml:space="preserve"> a bináris súly, </w:t>
       </w:r>
+      <w:proofErr w:type="spellStart"/>
       <w:r>
         <w:rPr>
           <w:i/>
@@ -7557,6 +7925,7 @@
         </w:rPr>
         <w:t>min</w:t>
       </w:r>
+      <w:proofErr w:type="spellEnd"/>
       <w:r>
         <w:rPr>
           <w:i/>
@@ -7879,8 +8248,8 @@
         </m:oMath>
       </m:oMathPara>
     </w:p>
-    <w:bookmarkStart w:id="43" w:name="_Ref416195882"/>
-    <w:bookmarkStart w:id="44" w:name="_Ref416195890"/>
+    <w:bookmarkStart w:id="42" w:name="_Ref416195882"/>
+    <w:bookmarkStart w:id="43" w:name="_Ref416195890"/>
     <w:p>
       <w:pPr>
         <w:pStyle w:val="ThesisKpalrs"/>
@@ -7914,7 +8283,7 @@
           <w:t>1</w:t>
         </w:r>
       </w:fldSimple>
-      <w:bookmarkEnd w:id="44"/>
+      <w:bookmarkEnd w:id="43"/>
       <w:r>
         <w:t xml:space="preserve"> </w:t>
       </w:r>
@@ -7924,7 +8293,7 @@
       <w:r>
         <w:t>Speciális relatív szórás képlet</w:t>
       </w:r>
-      <w:bookmarkEnd w:id="43"/>
+      <w:bookmarkEnd w:id="42"/>
     </w:p>
     <w:p>
       <w:pPr>
@@ -7986,7 +8355,15 @@
         <w:t xml:space="preserve"> ábrán bemutatott képlet</w:t>
       </w:r>
       <w:r>
-        <w:t xml:space="preserve"> miatt szükséges, hogy az optimalizációt nemlineáris megoldóval végezze a rendszer. A linearitást a bináris súllyal – ami változóként szerepel a modellben – </w:t>
+        <w:t xml:space="preserve"> miatt szükséges, hogy az </w:t>
+      </w:r>
+      <w:proofErr w:type="spellStart"/>
+      <w:r>
+        <w:t>optimalizációt</w:t>
+      </w:r>
+      <w:proofErr w:type="spellEnd"/>
+      <w:r>
+        <w:t xml:space="preserve"> nemlineáris megoldóval végezze a rendszer. A linearitást a bináris súllyal – ami változóként szerepel a modellben – </w:t>
       </w:r>
       <w:r>
         <w:t xml:space="preserve">való szorzással </w:t>
@@ -8039,9 +8416,9 @@
       <w:r>
         <w:object w:dxaOrig="4081" w:dyaOrig="1095">
           <v:shape id="_x0000_i1030" type="#_x0000_t75" style="width:204pt;height:54.75pt" o:ole="">
-            <v:imagedata r:id="rId18" o:title=""/>
+            <v:imagedata r:id="rId27" o:title=""/>
           </v:shape>
-          <o:OLEObject Type="Link" ProgID="Visio.Drawing.15" ShapeID="_x0000_i1030" DrawAspect="Content" r:id="rId19" UpdateMode="Always">
+          <o:OLEObject Type="Link" ProgID="Visio.Drawing.15" ShapeID="_x0000_i1030" DrawAspect="Content" r:id="rId28" UpdateMode="Always">
             <o:LinkType>EnhancedMetaFile</o:LinkType>
             <o:LockedField>false</o:LockedField>
             <o:FieldCodes>\f 0</o:FieldCodes>
@@ -8207,7 +8584,7 @@
         </m:oMath>
       </m:oMathPara>
     </w:p>
-    <w:bookmarkStart w:id="45" w:name="_Toc416185808"/>
+    <w:bookmarkStart w:id="44" w:name="_Toc416185808"/>
     <w:p>
       <w:pPr>
         <w:pStyle w:val="ThesisKpalrs"/>
@@ -8274,6 +8651,7 @@
       <w:r>
         <w:t xml:space="preserve"> bináris változó, </w:t>
       </w:r>
+      <w:proofErr w:type="spellStart"/>
       <w:r>
         <w:rPr>
           <w:i/>
@@ -8287,9 +8665,11 @@
         </w:rPr>
         <w:t>i</w:t>
       </w:r>
+      <w:proofErr w:type="spellEnd"/>
       <w:r>
         <w:t xml:space="preserve"> az </w:t>
       </w:r>
+      <w:proofErr w:type="spellStart"/>
       <w:r>
         <w:rPr>
           <w:i/>
@@ -8297,7 +8677,11 @@
         <w:t>i</w:t>
       </w:r>
       <w:r>
-        <w:t xml:space="preserve">-edik szoba kapacitása, </w:t>
+        <w:t>-edik</w:t>
+      </w:r>
+      <w:proofErr w:type="spellEnd"/>
+      <w:r>
+        <w:t xml:space="preserve"> szoba kapacitása, </w:t>
       </w:r>
       <w:r>
         <w:rPr>
@@ -8319,15 +8703,15 @@
       <w:pPr>
         <w:pStyle w:val="Cmsor3"/>
       </w:pPr>
-      <w:bookmarkStart w:id="46" w:name="_Ref416201495"/>
+      <w:bookmarkStart w:id="45" w:name="_Ref416201495"/>
       <w:r>
         <w:t xml:space="preserve">Olcsó </w:t>
       </w:r>
+      <w:bookmarkEnd w:id="44"/>
+      <w:r>
+        <w:t>modell</w:t>
+      </w:r>
       <w:bookmarkEnd w:id="45"/>
-      <w:r>
-        <w:t>modell</w:t>
-      </w:r>
-      <w:bookmarkEnd w:id="46"/>
     </w:p>
     <w:p>
       <w:pPr>
@@ -8352,9 +8736,9 @@
       <w:r>
         <w:object w:dxaOrig="5415" w:dyaOrig="1095">
           <v:shape id="_x0000_i1031" type="#_x0000_t75" style="width:270.75pt;height:54.75pt" o:ole="">
-            <v:imagedata r:id="rId20" o:title=""/>
+            <v:imagedata r:id="rId29" o:title=""/>
           </v:shape>
-          <o:OLEObject Type="Link" ProgID="Visio.Drawing.15" ShapeID="_x0000_i1031" DrawAspect="Content" r:id="rId21" UpdateMode="Always">
+          <o:OLEObject Type="Link" ProgID="Visio.Drawing.15" ShapeID="_x0000_i1031" DrawAspect="Content" r:id="rId30" UpdateMode="Always">
             <o:LinkType>EnhancedMetaFile</o:LinkType>
             <o:LockedField>false</o:LockedField>
             <o:FieldCodes>\f 0 \* MERGEFORMAT</o:FieldCodes>
@@ -8394,7 +8778,13 @@
         <w:pStyle w:val="ThesisSzveg"/>
       </w:pPr>
       <w:r>
-        <w:t>Ahogy azt a fenti ábra is mutatja, ehhez a modellhez a szoba halmaz paraméterlistáját ki kell egészíteni az szobák árával.</w:t>
+        <w:t>Ahogy azt a fenti ábra is mutatja, ehhez a modellhez a szoba halmaz paramét</w:t>
+      </w:r>
+      <w:r>
+        <w:t>erlistáját ki kell egészíteni a</w:t>
+      </w:r>
+      <w:r>
+        <w:t xml:space="preserve"> szobák árával.</w:t>
       </w:r>
     </w:p>
     <w:p>
@@ -9043,8 +9433,17 @@
         <w:t xml:space="preserve"> </w:t>
       </w:r>
       <w:r>
-        <w:t xml:space="preserve">az i-edik szoba ára, </w:t>
-      </w:r>
+        <w:t xml:space="preserve">az </w:t>
+      </w:r>
+      <w:proofErr w:type="spellStart"/>
+      <w:r>
+        <w:t>i-edik</w:t>
+      </w:r>
+      <w:proofErr w:type="spellEnd"/>
+      <w:r>
+        <w:t xml:space="preserve"> szoba ára, </w:t>
+      </w:r>
+      <w:proofErr w:type="spellStart"/>
       <w:r>
         <w:rPr>
           <w:i/>
@@ -9058,9 +9457,11 @@
         </w:rPr>
         <w:t>min</w:t>
       </w:r>
+      <w:proofErr w:type="spellEnd"/>
       <w:r>
         <w:t xml:space="preserve"> a legalacsonyabb szobaár a sokaságban, </w:t>
       </w:r>
+      <w:proofErr w:type="spellStart"/>
       <w:r>
         <w:rPr>
           <w:i/>
@@ -9074,9 +9475,19 @@
         </w:rPr>
         <w:t>i</w:t>
       </w:r>
-      <w:r>
-        <w:t xml:space="preserve"> az i-edik szoba átlagos értékelése </w:t>
-      </w:r>
+      <w:proofErr w:type="spellEnd"/>
+      <w:r>
+        <w:t xml:space="preserve"> az </w:t>
+      </w:r>
+      <w:proofErr w:type="spellStart"/>
+      <w:r>
+        <w:t>i-edik</w:t>
+      </w:r>
+      <w:proofErr w:type="spellEnd"/>
+      <w:r>
+        <w:t xml:space="preserve"> szoba átlagos értékelése </w:t>
+      </w:r>
+      <w:proofErr w:type="spellStart"/>
       <w:r>
         <w:rPr>
           <w:i/>
@@ -9090,6 +9501,7 @@
         </w:rPr>
         <w:t>max</w:t>
       </w:r>
+      <w:proofErr w:type="spellEnd"/>
       <w:r>
         <w:t xml:space="preserve"> pedig a lehetséges legmagasabb értékelés.</w:t>
       </w:r>
@@ -9098,17 +9510,17 @@
       <w:pPr>
         <w:pStyle w:val="Cmsor3"/>
       </w:pPr>
-      <w:bookmarkStart w:id="47" w:name="_Toc416185809"/>
-      <w:bookmarkStart w:id="48" w:name="_Ref416201499"/>
+      <w:bookmarkStart w:id="46" w:name="_Toc416185809"/>
+      <w:bookmarkStart w:id="47" w:name="_Ref416201499"/>
       <w:r>
         <w:lastRenderedPageBreak/>
         <w:t xml:space="preserve">Közeli </w:t>
       </w:r>
+      <w:bookmarkEnd w:id="46"/>
+      <w:r>
+        <w:t>modell</w:t>
+      </w:r>
       <w:bookmarkEnd w:id="47"/>
-      <w:r>
-        <w:t>modell</w:t>
-      </w:r>
-      <w:bookmarkEnd w:id="48"/>
     </w:p>
     <w:p>
       <w:pPr>
@@ -9136,9 +9548,9 @@
       <w:r>
         <w:object w:dxaOrig="6436" w:dyaOrig="1051">
           <v:shape id="_x0000_i1032" type="#_x0000_t75" style="width:321.75pt;height:52.5pt" o:ole="">
-            <v:imagedata r:id="rId22" o:title=""/>
+            <v:imagedata r:id="rId31" o:title=""/>
           </v:shape>
-          <o:OLEObject Type="Link" ProgID="Visio.Drawing.15" ShapeID="_x0000_i1032" DrawAspect="Content" r:id="rId23" UpdateMode="Always">
+          <o:OLEObject Type="Link" ProgID="Visio.Drawing.15" ShapeID="_x0000_i1032" DrawAspect="Content" r:id="rId32" UpdateMode="Always">
             <o:LinkType>EnhancedMetaFile</o:LinkType>
             <o:LockedField>false</o:LockedField>
             <o:FieldCodes>\f 0 \* MERGEFORMAT</o:FieldCodes>
@@ -9866,6 +10278,7 @@
       <w:r>
         <w:t xml:space="preserve">A modell célfüggvényét a következő ábra mutatja be, ahol </w:t>
       </w:r>
+      <w:proofErr w:type="spellStart"/>
       <w:r>
         <w:rPr>
           <w:i/>
@@ -9879,9 +10292,27 @@
         </w:rPr>
         <w:t>ij</w:t>
       </w:r>
-      <w:r>
-        <w:t xml:space="preserve"> az i-edik és j-edik szoba távolsága, </w:t>
-      </w:r>
+      <w:proofErr w:type="spellEnd"/>
+      <w:r>
+        <w:t xml:space="preserve"> az </w:t>
+      </w:r>
+      <w:proofErr w:type="spellStart"/>
+      <w:r>
+        <w:t>i-edik</w:t>
+      </w:r>
+      <w:proofErr w:type="spellEnd"/>
+      <w:r>
+        <w:t xml:space="preserve"> és </w:t>
+      </w:r>
+      <w:proofErr w:type="spellStart"/>
+      <w:r>
+        <w:t>j-edik</w:t>
+      </w:r>
+      <w:proofErr w:type="spellEnd"/>
+      <w:r>
+        <w:t xml:space="preserve"> szoba távolsága, </w:t>
+      </w:r>
+      <w:proofErr w:type="spellStart"/>
       <w:r>
         <w:rPr>
           <w:i/>
@@ -9895,9 +10326,11 @@
         </w:rPr>
         <w:t>min</w:t>
       </w:r>
+      <w:proofErr w:type="spellEnd"/>
       <w:r>
         <w:t xml:space="preserve"> a legalacsonyabb távolság a sokaságban, </w:t>
       </w:r>
+      <w:proofErr w:type="spellStart"/>
       <w:r>
         <w:rPr>
           <w:i/>
@@ -9911,9 +10344,19 @@
         </w:rPr>
         <w:t>i</w:t>
       </w:r>
-      <w:r>
-        <w:t xml:space="preserve"> az i-edik szoba átlagos értékelése </w:t>
-      </w:r>
+      <w:proofErr w:type="spellEnd"/>
+      <w:r>
+        <w:t xml:space="preserve"> az </w:t>
+      </w:r>
+      <w:proofErr w:type="spellStart"/>
+      <w:r>
+        <w:t>i-edik</w:t>
+      </w:r>
+      <w:proofErr w:type="spellEnd"/>
+      <w:r>
+        <w:t xml:space="preserve"> szoba átlagos értékelése </w:t>
+      </w:r>
+      <w:proofErr w:type="spellStart"/>
       <w:r>
         <w:rPr>
           <w:i/>
@@ -9927,6 +10370,7 @@
         </w:rPr>
         <w:t>max</w:t>
       </w:r>
+      <w:proofErr w:type="spellEnd"/>
       <w:r>
         <w:t xml:space="preserve"> pedig a lehetséges legmagasabb értékelés.</w:t>
       </w:r>
@@ -9935,11 +10379,11 @@
       <w:pPr>
         <w:pStyle w:val="Cmsor3"/>
       </w:pPr>
-      <w:bookmarkStart w:id="49" w:name="_Toc416185810"/>
+      <w:bookmarkStart w:id="48" w:name="_Toc416185810"/>
       <w:r>
         <w:t xml:space="preserve">Olcsó és közeli </w:t>
       </w:r>
-      <w:bookmarkEnd w:id="49"/>
+      <w:bookmarkEnd w:id="48"/>
       <w:r>
         <w:t>modell</w:t>
       </w:r>
@@ -9997,9 +10441,9 @@
       <w:r>
         <w:object w:dxaOrig="7575" w:dyaOrig="1051">
           <v:shape id="_x0000_i1033" type="#_x0000_t75" style="width:387pt;height:54.75pt" o:ole="">
-            <v:imagedata r:id="rId24" o:title=""/>
+            <v:imagedata r:id="rId33" o:title=""/>
           </v:shape>
-          <o:OLEObject Type="Link" ProgID="Visio.Drawing.15" ShapeID="_x0000_i1033" DrawAspect="Content" r:id="rId25" UpdateMode="Always">
+          <o:OLEObject Type="Link" ProgID="Visio.Drawing.15" ShapeID="_x0000_i1033" DrawAspect="Content" r:id="rId34" UpdateMode="Always">
             <o:LinkType>EnhancedMetaFile</o:LinkType>
             <o:LockedField>false</o:LockedField>
             <o:FieldCodes>\f 0 \* MERGEFORMAT</o:FieldCodes>
@@ -11006,6 +11450,7 @@
       <w:r>
         <w:t xml:space="preserve">Az egyesített célfüggvényt mutatja a fenti ábra, ahol </w:t>
       </w:r>
+      <w:proofErr w:type="spellStart"/>
       <w:r>
         <w:rPr>
           <w:i/>
@@ -11019,9 +11464,27 @@
         </w:rPr>
         <w:t>ij</w:t>
       </w:r>
-      <w:r>
-        <w:t xml:space="preserve"> az i-edik és j-edik szoba távolsága, </w:t>
-      </w:r>
+      <w:proofErr w:type="spellEnd"/>
+      <w:r>
+        <w:t xml:space="preserve"> az </w:t>
+      </w:r>
+      <w:proofErr w:type="spellStart"/>
+      <w:r>
+        <w:t>i-edik</w:t>
+      </w:r>
+      <w:proofErr w:type="spellEnd"/>
+      <w:r>
+        <w:t xml:space="preserve"> és </w:t>
+      </w:r>
+      <w:proofErr w:type="spellStart"/>
+      <w:r>
+        <w:t>j-edik</w:t>
+      </w:r>
+      <w:proofErr w:type="spellEnd"/>
+      <w:r>
+        <w:t xml:space="preserve"> szoba távolsága, </w:t>
+      </w:r>
+      <w:proofErr w:type="spellStart"/>
       <w:r>
         <w:rPr>
           <w:i/>
@@ -11035,6 +11498,7 @@
         </w:rPr>
         <w:t>min</w:t>
       </w:r>
+      <w:proofErr w:type="spellEnd"/>
       <w:r>
         <w:t xml:space="preserve"> a legalacsonyabb távolság a sokaságban,</w:t>
       </w:r>
@@ -11064,8 +11528,17 @@
         <w:t xml:space="preserve"> </w:t>
       </w:r>
       <w:r>
-        <w:t xml:space="preserve">az i-edik szoba ára, </w:t>
-      </w:r>
+        <w:t xml:space="preserve">az </w:t>
+      </w:r>
+      <w:proofErr w:type="spellStart"/>
+      <w:r>
+        <w:t>i-edik</w:t>
+      </w:r>
+      <w:proofErr w:type="spellEnd"/>
+      <w:r>
+        <w:t xml:space="preserve"> szoba ára, </w:t>
+      </w:r>
+      <w:proofErr w:type="spellStart"/>
       <w:r>
         <w:rPr>
           <w:i/>
@@ -11079,9 +11552,17 @@
         </w:rPr>
         <w:t>min</w:t>
       </w:r>
-      <w:r>
-        <w:t xml:space="preserve"> a legalacsonyabb szobaár a sokaságban </w:t>
-      </w:r>
+      <w:proofErr w:type="spellEnd"/>
+      <w:r>
+        <w:t xml:space="preserve"> a legalacsonyabb szobaár a sokaságban</w:t>
+      </w:r>
+      <w:r>
+        <w:t>,</w:t>
+      </w:r>
+      <w:r>
+        <w:t xml:space="preserve"> </w:t>
+      </w:r>
+      <w:proofErr w:type="spellStart"/>
       <w:r>
         <w:rPr>
           <w:i/>
@@ -11095,9 +11576,19 @@
         </w:rPr>
         <w:t>i</w:t>
       </w:r>
-      <w:r>
-        <w:t xml:space="preserve"> az i-edik szoba átlagos értékelése </w:t>
-      </w:r>
+      <w:proofErr w:type="spellEnd"/>
+      <w:r>
+        <w:t xml:space="preserve"> az </w:t>
+      </w:r>
+      <w:proofErr w:type="spellStart"/>
+      <w:r>
+        <w:t>i-edik</w:t>
+      </w:r>
+      <w:proofErr w:type="spellEnd"/>
+      <w:r>
+        <w:t xml:space="preserve"> szoba átlagos értékelése </w:t>
+      </w:r>
+      <w:proofErr w:type="spellStart"/>
       <w:r>
         <w:rPr>
           <w:i/>
@@ -11111,6 +11602,7 @@
         </w:rPr>
         <w:t>max</w:t>
       </w:r>
+      <w:proofErr w:type="spellEnd"/>
       <w:r>
         <w:t xml:space="preserve"> pedig a lehetséges legmagasabb értékelés.</w:t>
       </w:r>
@@ -11122,13 +11614,34 @@
           <w:szCs w:val="24"/>
         </w:rPr>
       </w:pPr>
-      <w:bookmarkStart w:id="50" w:name="_Toc416185811"/>
+      <w:bookmarkStart w:id="49" w:name="_Toc416185811"/>
       <w:r>
         <w:rPr>
           <w:szCs w:val="24"/>
         </w:rPr>
         <w:t>Adatbázis tervezet</w:t>
       </w:r>
+      <w:bookmarkEnd w:id="49"/>
+    </w:p>
+    <w:p>
+      <w:pPr>
+        <w:pStyle w:val="ThesisSzvegElsBekezds"/>
+      </w:pPr>
+    </w:p>
+    <w:p>
+      <w:pPr>
+        <w:pStyle w:val="Cmsor2"/>
+        <w:rPr>
+          <w:szCs w:val="24"/>
+        </w:rPr>
+      </w:pPr>
+      <w:bookmarkStart w:id="50" w:name="_Toc416185812"/>
+      <w:r>
+        <w:rPr>
+          <w:szCs w:val="24"/>
+        </w:rPr>
+        <w:t>Technológia</w:t>
+      </w:r>
       <w:bookmarkEnd w:id="50"/>
     </w:p>
     <w:p>
@@ -11138,17 +11651,11 @@
     </w:p>
     <w:p>
       <w:pPr>
-        <w:pStyle w:val="Cmsor2"/>
-        <w:rPr>
-          <w:szCs w:val="24"/>
-        </w:rPr>
-      </w:pPr>
-      <w:bookmarkStart w:id="51" w:name="_Toc416185812"/>
-      <w:r>
-        <w:rPr>
-          <w:szCs w:val="24"/>
-        </w:rPr>
-        <w:t>Technológia</w:t>
+        <w:pStyle w:val="Cmsor3"/>
+      </w:pPr>
+      <w:bookmarkStart w:id="51" w:name="_Toc416185813"/>
+      <w:r>
+        <w:t>Ruby on Rails</w:t>
       </w:r>
       <w:bookmarkEnd w:id="51"/>
     </w:p>
@@ -11161,9 +11668,9 @@
       <w:pPr>
         <w:pStyle w:val="Cmsor3"/>
       </w:pPr>
-      <w:bookmarkStart w:id="52" w:name="_Toc416185813"/>
-      <w:r>
-        <w:t>Ruby on Rails</w:t>
+      <w:bookmarkStart w:id="52" w:name="_Toc416185814"/>
+      <w:r>
+        <w:t>PostgreSQL</w:t>
       </w:r>
       <w:bookmarkEnd w:id="52"/>
     </w:p>
@@ -11176,9 +11683,9 @@
       <w:pPr>
         <w:pStyle w:val="Cmsor3"/>
       </w:pPr>
-      <w:bookmarkStart w:id="53" w:name="_Toc416185814"/>
-      <w:r>
-        <w:t>PostgreSQL</w:t>
+      <w:bookmarkStart w:id="53" w:name="_Toc416185815"/>
+      <w:r>
+        <w:t>AMPL</w:t>
       </w:r>
       <w:bookmarkEnd w:id="53"/>
     </w:p>
@@ -11191,11 +11698,13 @@
       <w:pPr>
         <w:pStyle w:val="Cmsor3"/>
       </w:pPr>
-      <w:bookmarkStart w:id="54" w:name="_Toc416185815"/>
-      <w:r>
-        <w:t>AMPL</w:t>
+      <w:bookmarkStart w:id="54" w:name="_Toc416185816"/>
+      <w:proofErr w:type="spellStart"/>
+      <w:r>
+        <w:t>Bonmin</w:t>
       </w:r>
       <w:bookmarkEnd w:id="54"/>
+      <w:proofErr w:type="spellEnd"/>
     </w:p>
     <w:p>
       <w:pPr>
@@ -11206,11 +11715,16 @@
       <w:pPr>
         <w:pStyle w:val="Cmsor3"/>
       </w:pPr>
-      <w:bookmarkStart w:id="55" w:name="_Toc416185816"/>
-      <w:r>
-        <w:t>Bonmin</w:t>
+      <w:bookmarkStart w:id="55" w:name="_Toc416185817"/>
+      <w:r>
+        <w:t xml:space="preserve">HTML, CSS, </w:t>
+      </w:r>
+      <w:proofErr w:type="spellStart"/>
+      <w:r>
+        <w:t>Javascript</w:t>
       </w:r>
       <w:bookmarkEnd w:id="55"/>
+      <w:proofErr w:type="spellEnd"/>
     </w:p>
     <w:p>
       <w:pPr>
@@ -11221,9 +11735,14 @@
       <w:pPr>
         <w:pStyle w:val="Cmsor3"/>
       </w:pPr>
-      <w:bookmarkStart w:id="56" w:name="_Toc416185817"/>
-      <w:r>
-        <w:t>HTML, CSS, Javascript</w:t>
+      <w:bookmarkStart w:id="56" w:name="_Toc416185818"/>
+      <w:proofErr w:type="spellStart"/>
+      <w:r>
+        <w:t>Gems</w:t>
+      </w:r>
+      <w:proofErr w:type="spellEnd"/>
+      <w:r>
+        <w:t>…</w:t>
       </w:r>
       <w:bookmarkEnd w:id="56"/>
     </w:p>
@@ -11234,18 +11753,22 @@
     </w:p>
     <w:p>
       <w:pPr>
-        <w:pStyle w:val="Cmsor3"/>
-      </w:pPr>
-      <w:bookmarkStart w:id="57" w:name="_Toc416185818"/>
-      <w:r>
-        <w:t>Gems…</w:t>
-      </w:r>
+        <w:pStyle w:val="ThesisSzveg"/>
+      </w:pPr>
+    </w:p>
+    <w:p>
+      <w:pPr>
+        <w:pStyle w:val="ThesisSzveg"/>
+        <w:sectPr>
+          <w:headerReference w:type="default" r:id="rId35"/>
+          <w:pgSz w:w="12240" w:h="15840"/>
+          <w:pgMar w:top="1701" w:right="1701" w:bottom="1701" w:left="0" w:header="709" w:footer="709" w:gutter="2268"/>
+          <w:cols w:space="708"/>
+          <w:docGrid w:linePitch="360"/>
+        </w:sectPr>
+      </w:pPr>
+      <w:bookmarkStart w:id="57" w:name="_GoBack"/>
       <w:bookmarkEnd w:id="57"/>
-    </w:p>
-    <w:p>
-      <w:pPr>
-        <w:pStyle w:val="ThesisSzvegElsBekezds"/>
-      </w:pPr>
     </w:p>
     <w:p>
       <w:pPr>
@@ -11269,9 +11792,14 @@
       </w:pPr>
       <w:bookmarkStart w:id="59" w:name="_Toc416185820"/>
       <w:r>
-        <w:t>Autentikáció és autorizáció</w:t>
+        <w:t xml:space="preserve">Autentikáció és </w:t>
+      </w:r>
+      <w:proofErr w:type="spellStart"/>
+      <w:r>
+        <w:t>autorizáció</w:t>
       </w:r>
       <w:bookmarkEnd w:id="59"/>
+      <w:proofErr w:type="spellEnd"/>
     </w:p>
     <w:p>
       <w:pPr>
@@ -11349,10 +11877,28 @@
     </w:p>
     <w:p>
       <w:pPr>
+        <w:pStyle w:val="ThesisSzveg"/>
+      </w:pPr>
+    </w:p>
+    <w:p>
+      <w:pPr>
+        <w:pStyle w:val="ThesisSzveg"/>
+        <w:sectPr>
+          <w:headerReference w:type="default" r:id="rId36"/>
+          <w:pgSz w:w="12240" w:h="15840"/>
+          <w:pgMar w:top="1701" w:right="1701" w:bottom="1701" w:left="0" w:header="709" w:footer="709" w:gutter="2268"/>
+          <w:cols w:space="708"/>
+          <w:docGrid w:linePitch="360"/>
+        </w:sectPr>
+      </w:pPr>
+    </w:p>
+    <w:p>
+      <w:pPr>
         <w:pStyle w:val="Cmsor1"/>
       </w:pPr>
       <w:bookmarkStart w:id="63" w:name="_Toc416185824"/>
       <w:r>
+        <w:lastRenderedPageBreak/>
         <w:t>Felületek és használat</w:t>
       </w:r>
       <w:bookmarkEnd w:id="63"/>
@@ -11479,10 +12025,53 @@
         <w:rPr>
           <w:szCs w:val="24"/>
         </w:rPr>
+        <w:t>Kosár</w:t>
+      </w:r>
+      <w:bookmarkEnd w:id="69"/>
+    </w:p>
+    <w:p>
+      <w:pPr>
+        <w:pStyle w:val="ThesisSzvegElsBekezds"/>
+      </w:pPr>
+    </w:p>
+    <w:p>
+      <w:pPr>
+        <w:pStyle w:val="Cmsor2"/>
+        <w:rPr>
+          <w:szCs w:val="24"/>
+        </w:rPr>
+      </w:pPr>
+      <w:bookmarkStart w:id="70" w:name="_Toc416185831"/>
+      <w:r>
+        <w:rPr>
+          <w:szCs w:val="24"/>
+        </w:rPr>
+        <w:t>Adminisztrációs felületek</w:t>
+      </w:r>
+      <w:bookmarkEnd w:id="70"/>
+    </w:p>
+    <w:p>
+      <w:pPr>
+        <w:pStyle w:val="ThesisSzvegElsBekezds"/>
+        <w:sectPr>
+          <w:headerReference w:type="default" r:id="rId37"/>
+          <w:pgSz w:w="12240" w:h="15840"/>
+          <w:pgMar w:top="1701" w:right="1701" w:bottom="1701" w:left="0" w:header="709" w:footer="709" w:gutter="2268"/>
+          <w:cols w:space="708"/>
+          <w:docGrid w:linePitch="360"/>
+        </w:sectPr>
+      </w:pPr>
+    </w:p>
+    <w:p>
+      <w:pPr>
+        <w:pStyle w:val="Cmsor1"/>
+      </w:pPr>
+      <w:bookmarkStart w:id="71" w:name="_Toc416185832"/>
+      <w:r>
         <w:lastRenderedPageBreak/>
-        <w:t>Kosár</w:t>
-      </w:r>
-      <w:bookmarkEnd w:id="69"/>
+        <w:t>Tesztelés</w:t>
+      </w:r>
+      <w:bookmarkEnd w:id="71"/>
     </w:p>
     <w:p>
       <w:pPr>
@@ -11496,14 +12085,14 @@
           <w:szCs w:val="24"/>
         </w:rPr>
       </w:pPr>
-      <w:bookmarkStart w:id="70" w:name="_Toc416185831"/>
-      <w:r>
-        <w:rPr>
-          <w:szCs w:val="24"/>
-        </w:rPr>
-        <w:t>Adminisztrációs felületek</w:t>
-      </w:r>
-      <w:bookmarkEnd w:id="70"/>
+      <w:bookmarkStart w:id="72" w:name="_Toc416185833"/>
+      <w:r>
+        <w:rPr>
+          <w:szCs w:val="24"/>
+        </w:rPr>
+        <w:t>Tesztelési környezet</w:t>
+      </w:r>
+      <w:bookmarkEnd w:id="72"/>
     </w:p>
     <w:p>
       <w:pPr>
@@ -11512,88 +12101,60 @@
     </w:p>
     <w:p>
       <w:pPr>
+        <w:pStyle w:val="Cmsor2"/>
+        <w:rPr>
+          <w:szCs w:val="24"/>
+        </w:rPr>
+      </w:pPr>
+      <w:bookmarkStart w:id="73" w:name="_Toc416185834"/>
+      <w:r>
+        <w:rPr>
+          <w:szCs w:val="24"/>
+        </w:rPr>
+        <w:t>Teszt adatok</w:t>
+      </w:r>
+      <w:bookmarkEnd w:id="73"/>
+    </w:p>
+    <w:p>
+      <w:pPr>
+        <w:pStyle w:val="ThesisSzvegElsBekezds"/>
+      </w:pPr>
+    </w:p>
+    <w:p>
+      <w:pPr>
+        <w:pStyle w:val="Cmsor2"/>
+        <w:rPr>
+          <w:szCs w:val="24"/>
+        </w:rPr>
+      </w:pPr>
+      <w:bookmarkStart w:id="74" w:name="_Toc416185835"/>
+      <w:r>
+        <w:rPr>
+          <w:szCs w:val="24"/>
+        </w:rPr>
+        <w:t>Teszt eredmények</w:t>
+      </w:r>
+      <w:bookmarkEnd w:id="74"/>
+    </w:p>
+    <w:p>
+      <w:pPr>
+        <w:pStyle w:val="ThesisSzvegElsBekezds"/>
+        <w:sectPr>
+          <w:headerReference w:type="default" r:id="rId38"/>
+          <w:pgSz w:w="12240" w:h="15840"/>
+          <w:pgMar w:top="1701" w:right="1701" w:bottom="1701" w:left="0" w:header="709" w:footer="709" w:gutter="2268"/>
+          <w:cols w:space="708"/>
+          <w:docGrid w:linePitch="360"/>
+        </w:sectPr>
+      </w:pPr>
+    </w:p>
+    <w:p>
+      <w:pPr>
         <w:pStyle w:val="Cmsor1"/>
       </w:pPr>
-      <w:bookmarkStart w:id="71" w:name="_Toc416185832"/>
-      <w:r>
-        <w:t>Tesztelés</w:t>
-      </w:r>
-      <w:bookmarkEnd w:id="71"/>
-    </w:p>
-    <w:p>
-      <w:pPr>
-        <w:pStyle w:val="ThesisSzvegElsBekezds"/>
-      </w:pPr>
-    </w:p>
-    <w:p>
-      <w:pPr>
-        <w:pStyle w:val="Cmsor2"/>
-        <w:rPr>
-          <w:szCs w:val="24"/>
-        </w:rPr>
-      </w:pPr>
-      <w:bookmarkStart w:id="72" w:name="_Toc416185833"/>
-      <w:r>
-        <w:rPr>
-          <w:szCs w:val="24"/>
-        </w:rPr>
-        <w:t>Tesztelési környezet</w:t>
-      </w:r>
-      <w:bookmarkEnd w:id="72"/>
-    </w:p>
-    <w:p>
-      <w:pPr>
-        <w:pStyle w:val="ThesisSzvegElsBekezds"/>
-      </w:pPr>
-    </w:p>
-    <w:p>
-      <w:pPr>
-        <w:pStyle w:val="Cmsor2"/>
-        <w:rPr>
-          <w:szCs w:val="24"/>
-        </w:rPr>
-      </w:pPr>
-      <w:bookmarkStart w:id="73" w:name="_Toc416185834"/>
-      <w:r>
-        <w:rPr>
-          <w:szCs w:val="24"/>
-        </w:rPr>
-        <w:t>Teszt adatok</w:t>
-      </w:r>
-      <w:bookmarkEnd w:id="73"/>
-    </w:p>
-    <w:p>
-      <w:pPr>
-        <w:pStyle w:val="ThesisSzvegElsBekezds"/>
-      </w:pPr>
-    </w:p>
-    <w:p>
-      <w:pPr>
-        <w:pStyle w:val="Cmsor2"/>
-        <w:rPr>
-          <w:szCs w:val="24"/>
-        </w:rPr>
-      </w:pPr>
-      <w:bookmarkStart w:id="74" w:name="_Toc416185835"/>
-      <w:r>
-        <w:rPr>
-          <w:szCs w:val="24"/>
-        </w:rPr>
-        <w:t>Teszt eredmények</w:t>
-      </w:r>
-      <w:bookmarkEnd w:id="74"/>
-    </w:p>
-    <w:p>
-      <w:pPr>
-        <w:pStyle w:val="ThesisSzvegElsBekezds"/>
-      </w:pPr>
-    </w:p>
-    <w:p>
-      <w:pPr>
-        <w:pStyle w:val="Cmsor1"/>
-      </w:pPr>
       <w:bookmarkStart w:id="75" w:name="_Toc416185836"/>
       <w:r>
+        <w:lastRenderedPageBreak/>
         <w:t>Összefoglalás</w:t>
       </w:r>
       <w:bookmarkEnd w:id="75"/>
@@ -11608,19 +12169,26 @@
     </w:p>
     <w:p>
       <w:pPr>
-        <w:rPr>
-          <w:rFonts w:ascii="Times New Roman" w:hAnsi="Times New Roman"/>
-          <w:sz w:val="24"/>
-          <w:szCs w:val="24"/>
-        </w:rPr>
-      </w:pPr>
-      <w:r>
-        <w:rPr>
-          <w:sz w:val="24"/>
-          <w:szCs w:val="24"/>
-        </w:rPr>
-        <w:br w:type="page"/>
-      </w:r>
+        <w:pStyle w:val="ThesisSzveg"/>
+        <w:rPr>
+          <w:szCs w:val="24"/>
+        </w:rPr>
+      </w:pPr>
+    </w:p>
+    <w:p>
+      <w:pPr>
+        <w:pStyle w:val="ThesisSzveg"/>
+        <w:rPr>
+          <w:szCs w:val="24"/>
+        </w:rPr>
+        <w:sectPr>
+          <w:headerReference w:type="default" r:id="rId39"/>
+          <w:pgSz w:w="12240" w:h="15840"/>
+          <w:pgMar w:top="1701" w:right="1701" w:bottom="1701" w:left="0" w:header="709" w:footer="709" w:gutter="2268"/>
+          <w:cols w:space="708"/>
+          <w:docGrid w:linePitch="360"/>
+        </w:sectPr>
+      </w:pPr>
     </w:p>
     <w:p>
       <w:pPr>
@@ -11664,7 +12232,21 @@
         <w:rPr>
           <w:szCs w:val="24"/>
         </w:rPr>
-        <w:t xml:space="preserve">NASH, L., SMIDTH, G. (1999). The Alpha-Clustering. </w:t>
+        <w:t xml:space="preserve">NASH, L., SMIDTH, G. (1999). The </w:t>
+      </w:r>
+      <w:proofErr w:type="spellStart"/>
+      <w:r>
+        <w:rPr>
+          <w:szCs w:val="24"/>
+        </w:rPr>
+        <w:t>Alpha-Clustering</w:t>
+      </w:r>
+      <w:proofErr w:type="spellEnd"/>
+      <w:r>
+        <w:rPr>
+          <w:szCs w:val="24"/>
+        </w:rPr>
+        <w:t xml:space="preserve">. </w:t>
       </w:r>
       <w:r>
         <w:rPr>
@@ -11672,55 +12254,23 @@
           <w:iCs/>
           <w:szCs w:val="24"/>
         </w:rPr>
-        <w:t>Journal of Computing</w:t>
-      </w:r>
-      <w:r>
-        <w:rPr>
-          <w:szCs w:val="24"/>
-        </w:rPr>
-        <w:t xml:space="preserve">. 5(2): 17-29. </w:t>
-      </w:r>
-    </w:p>
-    <w:p>
-      <w:pPr>
-        <w:pStyle w:val="ThesisSzvegElsBekezds"/>
-        <w:rPr>
-          <w:szCs w:val="24"/>
-        </w:rPr>
-      </w:pPr>
-      <w:r>
-        <w:rPr>
-          <w:szCs w:val="24"/>
-        </w:rPr>
-        <w:t xml:space="preserve">Könyv: </w:t>
-      </w:r>
-    </w:p>
-    <w:p>
-      <w:pPr>
-        <w:pStyle w:val="ThesisSzvegElsBekezds"/>
-        <w:rPr>
-          <w:szCs w:val="24"/>
-        </w:rPr>
-      </w:pPr>
-      <w:r>
-        <w:rPr>
-          <w:szCs w:val="24"/>
-        </w:rPr>
-        <w:t xml:space="preserve">KIMT, G. (1998). </w:t>
-      </w:r>
+        <w:t xml:space="preserve">Journal of </w:t>
+      </w:r>
+      <w:proofErr w:type="spellStart"/>
       <w:r>
         <w:rPr>
           <w:i/>
           <w:iCs/>
           <w:szCs w:val="24"/>
         </w:rPr>
-        <w:t>A Fuzzy Logic Method In Window Design</w:t>
-      </w:r>
-      <w:r>
-        <w:rPr>
-          <w:szCs w:val="24"/>
-        </w:rPr>
-        <w:t xml:space="preserve">. Springer, Berlin Heidelberg New York. </w:t>
+        <w:t>Computing</w:t>
+      </w:r>
+      <w:proofErr w:type="spellEnd"/>
+      <w:r>
+        <w:rPr>
+          <w:szCs w:val="24"/>
+        </w:rPr>
+        <w:t xml:space="preserve">. 5(2): 17-29. </w:t>
       </w:r>
     </w:p>
     <w:p>
@@ -11734,7 +12284,7 @@
         <w:rPr>
           <w:szCs w:val="24"/>
         </w:rPr>
-        <w:t xml:space="preserve">Fejezet (könyvben vagy proceedings-ben): </w:t>
+        <w:t xml:space="preserve">Könyv: </w:t>
       </w:r>
     </w:p>
     <w:p>
@@ -11748,7 +12298,7 @@
         <w:rPr>
           <w:szCs w:val="24"/>
         </w:rPr>
-        <w:t xml:space="preserve">HINTON, H. (1997). The Heavens are Falling. In: Rosenberg, K. (ed.): </w:t>
+        <w:t xml:space="preserve">KIMT, G. (1998). </w:t>
       </w:r>
       <w:r>
         <w:rPr>
@@ -11756,8 +12306,216 @@
           <w:iCs/>
           <w:szCs w:val="24"/>
         </w:rPr>
-        <w:t>Random Thoughts</w:t>
-      </w:r>
+        <w:t xml:space="preserve">A Fuzzy </w:t>
+      </w:r>
+      <w:proofErr w:type="spellStart"/>
+      <w:r>
+        <w:rPr>
+          <w:i/>
+          <w:iCs/>
+          <w:szCs w:val="24"/>
+        </w:rPr>
+        <w:t>Logic</w:t>
+      </w:r>
+      <w:proofErr w:type="spellEnd"/>
+      <w:r>
+        <w:rPr>
+          <w:i/>
+          <w:iCs/>
+          <w:szCs w:val="24"/>
+        </w:rPr>
+        <w:t xml:space="preserve"> </w:t>
+      </w:r>
+      <w:proofErr w:type="spellStart"/>
+      <w:r>
+        <w:rPr>
+          <w:i/>
+          <w:iCs/>
+          <w:szCs w:val="24"/>
+        </w:rPr>
+        <w:t>Method</w:t>
+      </w:r>
+      <w:proofErr w:type="spellEnd"/>
+      <w:r>
+        <w:rPr>
+          <w:i/>
+          <w:iCs/>
+          <w:szCs w:val="24"/>
+        </w:rPr>
+        <w:t xml:space="preserve"> </w:t>
+      </w:r>
+      <w:proofErr w:type="spellStart"/>
+      <w:r>
+        <w:rPr>
+          <w:i/>
+          <w:iCs/>
+          <w:szCs w:val="24"/>
+        </w:rPr>
+        <w:t>In</w:t>
+      </w:r>
+      <w:proofErr w:type="spellEnd"/>
+      <w:r>
+        <w:rPr>
+          <w:i/>
+          <w:iCs/>
+          <w:szCs w:val="24"/>
+        </w:rPr>
+        <w:t xml:space="preserve"> </w:t>
+      </w:r>
+      <w:proofErr w:type="spellStart"/>
+      <w:r>
+        <w:rPr>
+          <w:i/>
+          <w:iCs/>
+          <w:szCs w:val="24"/>
+        </w:rPr>
+        <w:t>Window</w:t>
+      </w:r>
+      <w:proofErr w:type="spellEnd"/>
+      <w:r>
+        <w:rPr>
+          <w:i/>
+          <w:iCs/>
+          <w:szCs w:val="24"/>
+        </w:rPr>
+        <w:t xml:space="preserve"> Design</w:t>
+      </w:r>
+      <w:r>
+        <w:rPr>
+          <w:szCs w:val="24"/>
+        </w:rPr>
+        <w:t xml:space="preserve">. Springer, Berlin Heidelberg New York. </w:t>
+      </w:r>
+    </w:p>
+    <w:p>
+      <w:pPr>
+        <w:pStyle w:val="ThesisSzvegElsBekezds"/>
+        <w:rPr>
+          <w:szCs w:val="24"/>
+        </w:rPr>
+      </w:pPr>
+      <w:r>
+        <w:rPr>
+          <w:szCs w:val="24"/>
+        </w:rPr>
+        <w:t xml:space="preserve">Fejezet (könyvben vagy </w:t>
+      </w:r>
+      <w:proofErr w:type="spellStart"/>
+      <w:r>
+        <w:rPr>
+          <w:szCs w:val="24"/>
+        </w:rPr>
+        <w:t>proceedings-ben</w:t>
+      </w:r>
+      <w:proofErr w:type="spellEnd"/>
+      <w:r>
+        <w:rPr>
+          <w:szCs w:val="24"/>
+        </w:rPr>
+        <w:t xml:space="preserve">): </w:t>
+      </w:r>
+    </w:p>
+    <w:p>
+      <w:pPr>
+        <w:pStyle w:val="ThesisSzvegElsBekezds"/>
+        <w:rPr>
+          <w:szCs w:val="24"/>
+        </w:rPr>
+      </w:pPr>
+      <w:r>
+        <w:rPr>
+          <w:szCs w:val="24"/>
+        </w:rPr>
+        <w:t xml:space="preserve">HINTON, H. (1997). The </w:t>
+      </w:r>
+      <w:proofErr w:type="spellStart"/>
+      <w:r>
+        <w:rPr>
+          <w:szCs w:val="24"/>
+        </w:rPr>
+        <w:t>Heavens</w:t>
+      </w:r>
+      <w:proofErr w:type="spellEnd"/>
+      <w:r>
+        <w:rPr>
+          <w:szCs w:val="24"/>
+        </w:rPr>
+        <w:t xml:space="preserve"> </w:t>
+      </w:r>
+      <w:proofErr w:type="spellStart"/>
+      <w:r>
+        <w:rPr>
+          <w:szCs w:val="24"/>
+        </w:rPr>
+        <w:t>are</w:t>
+      </w:r>
+      <w:proofErr w:type="spellEnd"/>
+      <w:r>
+        <w:rPr>
+          <w:szCs w:val="24"/>
+        </w:rPr>
+        <w:t xml:space="preserve"> </w:t>
+      </w:r>
+      <w:proofErr w:type="spellStart"/>
+      <w:r>
+        <w:rPr>
+          <w:szCs w:val="24"/>
+        </w:rPr>
+        <w:t>Falling</w:t>
+      </w:r>
+      <w:proofErr w:type="spellEnd"/>
+      <w:r>
+        <w:rPr>
+          <w:szCs w:val="24"/>
+        </w:rPr>
+        <w:t xml:space="preserve">. </w:t>
+      </w:r>
+      <w:proofErr w:type="spellStart"/>
+      <w:r>
+        <w:rPr>
+          <w:szCs w:val="24"/>
+        </w:rPr>
+        <w:t>In</w:t>
+      </w:r>
+      <w:proofErr w:type="spellEnd"/>
+      <w:r>
+        <w:rPr>
+          <w:szCs w:val="24"/>
+        </w:rPr>
+        <w:t>: Rosenberg, K. (</w:t>
+      </w:r>
+      <w:proofErr w:type="spellStart"/>
+      <w:r>
+        <w:rPr>
+          <w:szCs w:val="24"/>
+        </w:rPr>
+        <w:t>ed</w:t>
+      </w:r>
+      <w:proofErr w:type="spellEnd"/>
+      <w:r>
+        <w:rPr>
+          <w:szCs w:val="24"/>
+        </w:rPr>
+        <w:t xml:space="preserve">.): </w:t>
+      </w:r>
+      <w:r>
+        <w:rPr>
+          <w:i/>
+          <w:iCs/>
+          <w:szCs w:val="24"/>
+        </w:rPr>
+        <w:t xml:space="preserve">Random </w:t>
+      </w:r>
+      <w:proofErr w:type="spellStart"/>
+      <w:r>
+        <w:rPr>
+          <w:i/>
+          <w:iCs/>
+          <w:szCs w:val="24"/>
+        </w:rPr>
+        <w:t>Thoughts</w:t>
+      </w:r>
+      <w:proofErr w:type="spellEnd"/>
       <w:r>
         <w:rPr>
           <w:szCs w:val="24"/>
@@ -11785,7 +12543,21 @@
         <w:rPr>
           <w:szCs w:val="24"/>
         </w:rPr>
-        <w:t xml:space="preserve">Internetes hivatkozás (CD-n beadnadó) </w:t>
+        <w:t xml:space="preserve">Internetes hivatkozás (CD-n </w:t>
+      </w:r>
+      <w:proofErr w:type="spellStart"/>
+      <w:r>
+        <w:rPr>
+          <w:szCs w:val="24"/>
+        </w:rPr>
+        <w:t>beadnadó</w:t>
+      </w:r>
+      <w:proofErr w:type="spellEnd"/>
+      <w:r>
+        <w:rPr>
+          <w:szCs w:val="24"/>
+        </w:rPr>
+        <w:t xml:space="preserve">) </w:t>
       </w:r>
     </w:p>
     <w:p>
@@ -11795,7 +12567,7 @@
           <w:szCs w:val="24"/>
         </w:rPr>
       </w:pPr>
-      <w:hyperlink r:id="rId26" w:history="1">
+      <w:hyperlink r:id="rId40" w:history="1">
         <w:r>
           <w:rPr>
             <w:szCs w:val="24"/>
@@ -11913,20 +12685,60 @@
           <w:szCs w:val="24"/>
         </w:rPr>
       </w:pPr>
+      <w:proofErr w:type="gramStart"/>
       <w:r>
         <w:rPr>
           <w:rFonts w:cs="Times New Roman"/>
           <w:szCs w:val="24"/>
         </w:rPr>
-        <w:t>dolgozat (pdf-ben és az eredeti szerkeszthető formában is), internetes hivatkozások letöltött anyagai, összes elkészített saját munka (pl programkód, fénykép stb.)</w:t>
+        <w:t>dolgozat</w:t>
+      </w:r>
+      <w:proofErr w:type="gramEnd"/>
+      <w:r>
+        <w:rPr>
+          <w:rFonts w:cs="Times New Roman"/>
+          <w:szCs w:val="24"/>
+        </w:rPr>
+        <w:t xml:space="preserve"> (</w:t>
+      </w:r>
+      <w:proofErr w:type="spellStart"/>
+      <w:r>
+        <w:rPr>
+          <w:rFonts w:cs="Times New Roman"/>
+          <w:szCs w:val="24"/>
+        </w:rPr>
+        <w:t>pdf-ben</w:t>
+      </w:r>
+      <w:proofErr w:type="spellEnd"/>
+      <w:r>
+        <w:rPr>
+          <w:rFonts w:cs="Times New Roman"/>
+          <w:szCs w:val="24"/>
+        </w:rPr>
+        <w:t xml:space="preserve"> és az eredeti szerkeszthető formában is), internetes hivatkozások letöltött anyagai, összes elkészített saját munka (</w:t>
+      </w:r>
+      <w:proofErr w:type="spellStart"/>
+      <w:r>
+        <w:rPr>
+          <w:rFonts w:cs="Times New Roman"/>
+          <w:szCs w:val="24"/>
+        </w:rPr>
+        <w:t>pl</w:t>
+      </w:r>
+      <w:proofErr w:type="spellEnd"/>
+      <w:r>
+        <w:rPr>
+          <w:rFonts w:cs="Times New Roman"/>
+          <w:szCs w:val="24"/>
+        </w:rPr>
+        <w:t xml:space="preserve"> programkód, fénykép stb.)</w:t>
       </w:r>
     </w:p>
     <w:sectPr>
-      <w:footerReference w:type="default" r:id="rId27"/>
+      <w:headerReference w:type="default" r:id="rId41"/>
       <w:pgSz w:w="12240" w:h="15840"/>
       <w:pgMar w:top="1701" w:right="1701" w:bottom="1701" w:left="0" w:header="709" w:footer="709" w:gutter="2268"/>
       <w:cols w:space="708"/>
-      <w:titlePg/>
       <w:docGrid w:linePitch="360"/>
     </w:sectPr>
   </w:body>
@@ -11987,7 +12799,7 @@
           <w:rPr>
             <w:noProof/>
           </w:rPr>
-          <w:t>25</w:t>
+          <w:t>26</w:t>
         </w:r>
         <w:r>
           <w:fldChar w:fldCharType="end"/>
@@ -12026,6 +12838,213 @@
     </w:p>
   </w:footnote>
 </w:footnotes>
+</file>
+
+<file path=word/header1.xml><?xml version="1.0" encoding="utf-8"?>
+<w:hdr xmlns:wpc="http://schemas.microsoft.com/office/word/2010/wordprocessingCanvas" xmlns:mc="http://schemas.openxmlformats.org/markup-compatibility/2006" xmlns:o="urn:schemas-microsoft-com:office:office" xmlns:r="http://schemas.openxmlformats.org/officeDocument/2006/relationships" xmlns:m="http://schemas.openxmlformats.org/officeDocument/2006/math" xmlns:v="urn:schemas-microsoft-com:vml" xmlns:wp14="http://schemas.microsoft.com/office/word/2010/wordprocessingDrawing" xmlns:wp="http://schemas.openxmlformats.org/drawingml/2006/wordprocessingDrawing" xmlns:w10="urn:schemas-microsoft-com:office:word" xmlns:w="http://schemas.openxmlformats.org/wordprocessingml/2006/main" xmlns:w14="http://schemas.microsoft.com/office/word/2010/wordml" xmlns:w15="http://schemas.microsoft.com/office/word/2012/wordml" xmlns:wpg="http://schemas.microsoft.com/office/word/2010/wordprocessingGroup" xmlns:wpi="http://schemas.microsoft.com/office/word/2010/wordprocessingInk" xmlns:wne="http://schemas.microsoft.com/office/word/2006/wordml" xmlns:wps="http://schemas.microsoft.com/office/word/2010/wordprocessingShape" mc:Ignorable="w14 w15 wp14">
+  <w:p>
+    <w:pPr>
+      <w:pStyle w:val="lfej"/>
+      <w:jc w:val="center"/>
+    </w:pPr>
+  </w:p>
+</w:hdr>
+</file>
+
+<file path=word/header10.xml><?xml version="1.0" encoding="utf-8"?>
+<w:hdr xmlns:wpc="http://schemas.microsoft.com/office/word/2010/wordprocessingCanvas" xmlns:mc="http://schemas.openxmlformats.org/markup-compatibility/2006" xmlns:o="urn:schemas-microsoft-com:office:office" xmlns:r="http://schemas.openxmlformats.org/officeDocument/2006/relationships" xmlns:m="http://schemas.openxmlformats.org/officeDocument/2006/math" xmlns:v="urn:schemas-microsoft-com:vml" xmlns:wp14="http://schemas.microsoft.com/office/word/2010/wordprocessingDrawing" xmlns:wp="http://schemas.openxmlformats.org/drawingml/2006/wordprocessingDrawing" xmlns:w10="urn:schemas-microsoft-com:office:word" xmlns:w="http://schemas.openxmlformats.org/wordprocessingml/2006/main" xmlns:w14="http://schemas.microsoft.com/office/word/2010/wordml" xmlns:w15="http://schemas.microsoft.com/office/word/2012/wordml" xmlns:wpg="http://schemas.microsoft.com/office/word/2010/wordprocessingGroup" xmlns:wpi="http://schemas.microsoft.com/office/word/2010/wordprocessingInk" xmlns:wne="http://schemas.microsoft.com/office/word/2006/wordml" xmlns:wps="http://schemas.microsoft.com/office/word/2010/wordprocessingShape" mc:Ignorable="w14 w15 wp14">
+  <w:p>
+    <w:pPr>
+      <w:pStyle w:val="lfej"/>
+      <w:spacing w:line="360" w:lineRule="auto"/>
+      <w:jc w:val="center"/>
+    </w:pPr>
+    <w:r>
+      <w:t>7 Megvalósítás</w:t>
+    </w:r>
+  </w:p>
+</w:hdr>
+</file>
+
+<file path=word/header11.xml><?xml version="1.0" encoding="utf-8"?>
+<w:hdr xmlns:wpc="http://schemas.microsoft.com/office/word/2010/wordprocessingCanvas" xmlns:mc="http://schemas.openxmlformats.org/markup-compatibility/2006" xmlns:o="urn:schemas-microsoft-com:office:office" xmlns:r="http://schemas.openxmlformats.org/officeDocument/2006/relationships" xmlns:m="http://schemas.openxmlformats.org/officeDocument/2006/math" xmlns:v="urn:schemas-microsoft-com:vml" xmlns:wp14="http://schemas.microsoft.com/office/word/2010/wordprocessingDrawing" xmlns:wp="http://schemas.openxmlformats.org/drawingml/2006/wordprocessingDrawing" xmlns:w10="urn:schemas-microsoft-com:office:word" xmlns:w="http://schemas.openxmlformats.org/wordprocessingml/2006/main" xmlns:w14="http://schemas.microsoft.com/office/word/2010/wordml" xmlns:w15="http://schemas.microsoft.com/office/word/2012/wordml" xmlns:wpg="http://schemas.microsoft.com/office/word/2010/wordprocessingGroup" xmlns:wpi="http://schemas.microsoft.com/office/word/2010/wordprocessingInk" xmlns:wne="http://schemas.microsoft.com/office/word/2006/wordml" xmlns:wps="http://schemas.microsoft.com/office/word/2010/wordprocessingShape" mc:Ignorable="w14 w15 wp14">
+  <w:p>
+    <w:pPr>
+      <w:pStyle w:val="lfej"/>
+      <w:spacing w:line="360" w:lineRule="auto"/>
+      <w:jc w:val="center"/>
+    </w:pPr>
+    <w:r>
+      <w:t>8 Felületek és használat</w:t>
+    </w:r>
+  </w:p>
+</w:hdr>
+</file>
+
+<file path=word/header12.xml><?xml version="1.0" encoding="utf-8"?>
+<w:hdr xmlns:wpc="http://schemas.microsoft.com/office/word/2010/wordprocessingCanvas" xmlns:mc="http://schemas.openxmlformats.org/markup-compatibility/2006" xmlns:o="urn:schemas-microsoft-com:office:office" xmlns:r="http://schemas.openxmlformats.org/officeDocument/2006/relationships" xmlns:m="http://schemas.openxmlformats.org/officeDocument/2006/math" xmlns:v="urn:schemas-microsoft-com:vml" xmlns:wp14="http://schemas.microsoft.com/office/word/2010/wordprocessingDrawing" xmlns:wp="http://schemas.openxmlformats.org/drawingml/2006/wordprocessingDrawing" xmlns:w10="urn:schemas-microsoft-com:office:word" xmlns:w="http://schemas.openxmlformats.org/wordprocessingml/2006/main" xmlns:w14="http://schemas.microsoft.com/office/word/2010/wordml" xmlns:w15="http://schemas.microsoft.com/office/word/2012/wordml" xmlns:wpg="http://schemas.microsoft.com/office/word/2010/wordprocessingGroup" xmlns:wpi="http://schemas.microsoft.com/office/word/2010/wordprocessingInk" xmlns:wne="http://schemas.microsoft.com/office/word/2006/wordml" xmlns:wps="http://schemas.microsoft.com/office/word/2010/wordprocessingShape" mc:Ignorable="w14 w15 wp14">
+  <w:p>
+    <w:pPr>
+      <w:pStyle w:val="lfej"/>
+      <w:spacing w:line="360" w:lineRule="auto"/>
+      <w:jc w:val="center"/>
+    </w:pPr>
+    <w:r>
+      <w:t>9 Tesztelés</w:t>
+    </w:r>
+  </w:p>
+</w:hdr>
+</file>
+
+<file path=word/header13.xml><?xml version="1.0" encoding="utf-8"?>
+<w:hdr xmlns:wpc="http://schemas.microsoft.com/office/word/2010/wordprocessingCanvas" xmlns:mc="http://schemas.openxmlformats.org/markup-compatibility/2006" xmlns:o="urn:schemas-microsoft-com:office:office" xmlns:r="http://schemas.openxmlformats.org/officeDocument/2006/relationships" xmlns:m="http://schemas.openxmlformats.org/officeDocument/2006/math" xmlns:v="urn:schemas-microsoft-com:vml" xmlns:wp14="http://schemas.microsoft.com/office/word/2010/wordprocessingDrawing" xmlns:wp="http://schemas.openxmlformats.org/drawingml/2006/wordprocessingDrawing" xmlns:w10="urn:schemas-microsoft-com:office:word" xmlns:w="http://schemas.openxmlformats.org/wordprocessingml/2006/main" xmlns:w14="http://schemas.microsoft.com/office/word/2010/wordml" xmlns:w15="http://schemas.microsoft.com/office/word/2012/wordml" xmlns:wpg="http://schemas.microsoft.com/office/word/2010/wordprocessingGroup" xmlns:wpi="http://schemas.microsoft.com/office/word/2010/wordprocessingInk" xmlns:wne="http://schemas.microsoft.com/office/word/2006/wordml" xmlns:wps="http://schemas.microsoft.com/office/word/2010/wordprocessingShape" mc:Ignorable="w14 w15 wp14">
+  <w:p>
+    <w:pPr>
+      <w:pStyle w:val="lfej"/>
+      <w:spacing w:line="360" w:lineRule="auto"/>
+      <w:jc w:val="center"/>
+    </w:pPr>
+    <w:r>
+      <w:t>10 Összefoglalás</w:t>
+    </w:r>
+  </w:p>
+</w:hdr>
+</file>
+
+<file path=word/header14.xml><?xml version="1.0" encoding="utf-8"?>
+<w:hdr xmlns:wpc="http://schemas.microsoft.com/office/word/2010/wordprocessingCanvas" xmlns:mc="http://schemas.openxmlformats.org/markup-compatibility/2006" xmlns:o="urn:schemas-microsoft-com:office:office" xmlns:r="http://schemas.openxmlformats.org/officeDocument/2006/relationships" xmlns:m="http://schemas.openxmlformats.org/officeDocument/2006/math" xmlns:v="urn:schemas-microsoft-com:vml" xmlns:wp14="http://schemas.microsoft.com/office/word/2010/wordprocessingDrawing" xmlns:wp="http://schemas.openxmlformats.org/drawingml/2006/wordprocessingDrawing" xmlns:w10="urn:schemas-microsoft-com:office:word" xmlns:w="http://schemas.openxmlformats.org/wordprocessingml/2006/main" xmlns:w14="http://schemas.microsoft.com/office/word/2010/wordml" xmlns:w15="http://schemas.microsoft.com/office/word/2012/wordml" xmlns:wpg="http://schemas.microsoft.com/office/word/2010/wordprocessingGroup" xmlns:wpi="http://schemas.microsoft.com/office/word/2010/wordprocessingInk" xmlns:wne="http://schemas.microsoft.com/office/word/2006/wordml" xmlns:wps="http://schemas.microsoft.com/office/word/2010/wordprocessingShape" mc:Ignorable="w14 w15 wp14">
+  <w:p>
+    <w:pPr>
+      <w:pStyle w:val="lfej"/>
+      <w:spacing w:line="360" w:lineRule="auto"/>
+      <w:jc w:val="center"/>
+    </w:pPr>
+  </w:p>
+</w:hdr>
+</file>
+
+<file path=word/header2.xml><?xml version="1.0" encoding="utf-8"?>
+<w:hdr xmlns:wpc="http://schemas.microsoft.com/office/word/2010/wordprocessingCanvas" xmlns:mc="http://schemas.openxmlformats.org/markup-compatibility/2006" xmlns:o="urn:schemas-microsoft-com:office:office" xmlns:r="http://schemas.openxmlformats.org/officeDocument/2006/relationships" xmlns:m="http://schemas.openxmlformats.org/officeDocument/2006/math" xmlns:v="urn:schemas-microsoft-com:vml" xmlns:wp14="http://schemas.microsoft.com/office/word/2010/wordprocessingDrawing" xmlns:wp="http://schemas.openxmlformats.org/drawingml/2006/wordprocessingDrawing" xmlns:w10="urn:schemas-microsoft-com:office:word" xmlns:w="http://schemas.openxmlformats.org/wordprocessingml/2006/main" xmlns:w14="http://schemas.microsoft.com/office/word/2010/wordml" xmlns:w15="http://schemas.microsoft.com/office/word/2012/wordml" xmlns:wpg="http://schemas.microsoft.com/office/word/2010/wordprocessingGroup" xmlns:wpi="http://schemas.microsoft.com/office/word/2010/wordprocessingInk" xmlns:wne="http://schemas.microsoft.com/office/word/2006/wordml" xmlns:wps="http://schemas.microsoft.com/office/word/2010/wordprocessingShape" mc:Ignorable="w14 w15 wp14">
+  <w:p>
+    <w:pPr>
+      <w:pStyle w:val="lfej"/>
+      <w:jc w:val="center"/>
+    </w:pPr>
+    <w:r>
+      <w:t>2 Szálláskereső portálok</w:t>
+    </w:r>
+  </w:p>
+  <w:p>
+    <w:pPr>
+      <w:pStyle w:val="lfej"/>
+    </w:pPr>
+  </w:p>
+</w:hdr>
+</file>
+
+<file path=word/header3.xml><?xml version="1.0" encoding="utf-8"?>
+<w:hdr xmlns:wpc="http://schemas.microsoft.com/office/word/2010/wordprocessingCanvas" xmlns:mc="http://schemas.openxmlformats.org/markup-compatibility/2006" xmlns:o="urn:schemas-microsoft-com:office:office" xmlns:r="http://schemas.openxmlformats.org/officeDocument/2006/relationships" xmlns:m="http://schemas.openxmlformats.org/officeDocument/2006/math" xmlns:v="urn:schemas-microsoft-com:vml" xmlns:wp14="http://schemas.microsoft.com/office/word/2010/wordprocessingDrawing" xmlns:wp="http://schemas.openxmlformats.org/drawingml/2006/wordprocessingDrawing" xmlns:w10="urn:schemas-microsoft-com:office:word" xmlns:w="http://schemas.openxmlformats.org/wordprocessingml/2006/main" xmlns:w14="http://schemas.microsoft.com/office/word/2010/wordml" xmlns:w15="http://schemas.microsoft.com/office/word/2012/wordml" xmlns:wpg="http://schemas.microsoft.com/office/word/2010/wordprocessingGroup" xmlns:wpi="http://schemas.microsoft.com/office/word/2010/wordprocessingInk" xmlns:wne="http://schemas.microsoft.com/office/word/2006/wordml" xmlns:wps="http://schemas.microsoft.com/office/word/2010/wordprocessingShape" mc:Ignorable="w14 w15 wp14">
+  <w:p>
+    <w:pPr>
+      <w:pStyle w:val="lfej"/>
+      <w:jc w:val="center"/>
+    </w:pPr>
+    <w:r>
+      <w:t>1 Bevezetés</w:t>
+    </w:r>
+  </w:p>
+</w:hdr>
+</file>
+
+<file path=word/header4.xml><?xml version="1.0" encoding="utf-8"?>
+<w:hdr xmlns:wpc="http://schemas.microsoft.com/office/word/2010/wordprocessingCanvas" xmlns:mc="http://schemas.openxmlformats.org/markup-compatibility/2006" xmlns:o="urn:schemas-microsoft-com:office:office" xmlns:r="http://schemas.openxmlformats.org/officeDocument/2006/relationships" xmlns:m="http://schemas.openxmlformats.org/officeDocument/2006/math" xmlns:v="urn:schemas-microsoft-com:vml" xmlns:wp14="http://schemas.microsoft.com/office/word/2010/wordprocessingDrawing" xmlns:wp="http://schemas.openxmlformats.org/drawingml/2006/wordprocessingDrawing" xmlns:w10="urn:schemas-microsoft-com:office:word" xmlns:w="http://schemas.openxmlformats.org/wordprocessingml/2006/main" xmlns:w14="http://schemas.microsoft.com/office/word/2010/wordml" xmlns:w15="http://schemas.microsoft.com/office/word/2012/wordml" xmlns:wpg="http://schemas.microsoft.com/office/word/2010/wordprocessingGroup" xmlns:wpi="http://schemas.microsoft.com/office/word/2010/wordprocessingInk" xmlns:wne="http://schemas.microsoft.com/office/word/2006/wordml" xmlns:wps="http://schemas.microsoft.com/office/word/2010/wordprocessingShape" mc:Ignorable="w14 w15 wp14">
+  <w:p>
+    <w:pPr>
+      <w:pStyle w:val="lfej"/>
+      <w:jc w:val="center"/>
+    </w:pPr>
+    <w:r>
+      <w:t>2 Szálláskereső portálok</w:t>
+    </w:r>
+  </w:p>
+</w:hdr>
+</file>
+
+<file path=word/header5.xml><?xml version="1.0" encoding="utf-8"?>
+<w:hdr xmlns:wpc="http://schemas.microsoft.com/office/word/2010/wordprocessingCanvas" xmlns:mc="http://schemas.openxmlformats.org/markup-compatibility/2006" xmlns:o="urn:schemas-microsoft-com:office:office" xmlns:r="http://schemas.openxmlformats.org/officeDocument/2006/relationships" xmlns:m="http://schemas.openxmlformats.org/officeDocument/2006/math" xmlns:v="urn:schemas-microsoft-com:vml" xmlns:wp14="http://schemas.microsoft.com/office/word/2010/wordprocessingDrawing" xmlns:wp="http://schemas.openxmlformats.org/drawingml/2006/wordprocessingDrawing" xmlns:w10="urn:schemas-microsoft-com:office:word" xmlns:w="http://schemas.openxmlformats.org/wordprocessingml/2006/main" xmlns:w14="http://schemas.microsoft.com/office/word/2010/wordml" xmlns:w15="http://schemas.microsoft.com/office/word/2012/wordml" xmlns:wpg="http://schemas.microsoft.com/office/word/2010/wordprocessingGroup" xmlns:wpi="http://schemas.microsoft.com/office/word/2010/wordprocessingInk" xmlns:wne="http://schemas.microsoft.com/office/word/2006/wordml" xmlns:wps="http://schemas.microsoft.com/office/word/2010/wordprocessingShape" mc:Ignorable="w14 w15 wp14">
+  <w:p>
+    <w:pPr>
+      <w:pStyle w:val="lfej"/>
+      <w:jc w:val="center"/>
+    </w:pPr>
+    <w:r>
+      <w:t>3 Nemlineáris programozás</w:t>
+    </w:r>
+  </w:p>
+</w:hdr>
+</file>
+
+<file path=word/header6.xml><?xml version="1.0" encoding="utf-8"?>
+<w:hdr xmlns:wpc="http://schemas.microsoft.com/office/word/2010/wordprocessingCanvas" xmlns:mc="http://schemas.openxmlformats.org/markup-compatibility/2006" xmlns:o="urn:schemas-microsoft-com:office:office" xmlns:r="http://schemas.openxmlformats.org/officeDocument/2006/relationships" xmlns:m="http://schemas.openxmlformats.org/officeDocument/2006/math" xmlns:v="urn:schemas-microsoft-com:vml" xmlns:wp14="http://schemas.microsoft.com/office/word/2010/wordprocessingDrawing" xmlns:wp="http://schemas.openxmlformats.org/drawingml/2006/wordprocessingDrawing" xmlns:w10="urn:schemas-microsoft-com:office:word" xmlns:w="http://schemas.openxmlformats.org/wordprocessingml/2006/main" xmlns:w14="http://schemas.microsoft.com/office/word/2010/wordml" xmlns:w15="http://schemas.microsoft.com/office/word/2012/wordml" xmlns:wpg="http://schemas.microsoft.com/office/word/2010/wordprocessingGroup" xmlns:wpi="http://schemas.microsoft.com/office/word/2010/wordprocessingInk" xmlns:wne="http://schemas.microsoft.com/office/word/2006/wordml" xmlns:wps="http://schemas.microsoft.com/office/word/2010/wordprocessingShape" mc:Ignorable="w14 w15 wp14">
+  <w:p>
+    <w:pPr>
+      <w:pStyle w:val="lfej"/>
+      <w:jc w:val="center"/>
+    </w:pPr>
+    <w:r>
+      <w:t>3 Nemlineáris programozás</w:t>
+    </w:r>
+  </w:p>
+  <w:p>
+    <w:pPr>
+      <w:pStyle w:val="lfej"/>
+    </w:pPr>
+  </w:p>
+</w:hdr>
+</file>
+
+<file path=word/header7.xml><?xml version="1.0" encoding="utf-8"?>
+<w:hdr xmlns:wpc="http://schemas.microsoft.com/office/word/2010/wordprocessingCanvas" xmlns:mc="http://schemas.openxmlformats.org/markup-compatibility/2006" xmlns:o="urn:schemas-microsoft-com:office:office" xmlns:r="http://schemas.openxmlformats.org/officeDocument/2006/relationships" xmlns:m="http://schemas.openxmlformats.org/officeDocument/2006/math" xmlns:v="urn:schemas-microsoft-com:vml" xmlns:wp14="http://schemas.microsoft.com/office/word/2010/wordprocessingDrawing" xmlns:wp="http://schemas.openxmlformats.org/drawingml/2006/wordprocessingDrawing" xmlns:w10="urn:schemas-microsoft-com:office:word" xmlns:w="http://schemas.openxmlformats.org/wordprocessingml/2006/main" xmlns:w14="http://schemas.microsoft.com/office/word/2010/wordml" xmlns:w15="http://schemas.microsoft.com/office/word/2012/wordml" xmlns:wpg="http://schemas.microsoft.com/office/word/2010/wordprocessingGroup" xmlns:wpi="http://schemas.microsoft.com/office/word/2010/wordprocessingInk" xmlns:wne="http://schemas.microsoft.com/office/word/2006/wordml" xmlns:wps="http://schemas.microsoft.com/office/word/2010/wordprocessingShape" mc:Ignorable="w14 w15 wp14">
+  <w:p>
+    <w:pPr>
+      <w:pStyle w:val="lfej"/>
+      <w:jc w:val="center"/>
+    </w:pPr>
+    <w:r>
+      <w:t>4 Ruby on Rails</w:t>
+    </w:r>
+  </w:p>
+</w:hdr>
+</file>
+
+<file path=word/header8.xml><?xml version="1.0" encoding="utf-8"?>
+<w:hdr xmlns:wpc="http://schemas.microsoft.com/office/word/2010/wordprocessingCanvas" xmlns:mc="http://schemas.openxmlformats.org/markup-compatibility/2006" xmlns:o="urn:schemas-microsoft-com:office:office" xmlns:r="http://schemas.openxmlformats.org/officeDocument/2006/relationships" xmlns:m="http://schemas.openxmlformats.org/officeDocument/2006/math" xmlns:v="urn:schemas-microsoft-com:vml" xmlns:wp14="http://schemas.microsoft.com/office/word/2010/wordprocessingDrawing" xmlns:wp="http://schemas.openxmlformats.org/drawingml/2006/wordprocessingDrawing" xmlns:w10="urn:schemas-microsoft-com:office:word" xmlns:w="http://schemas.openxmlformats.org/wordprocessingml/2006/main" xmlns:w14="http://schemas.microsoft.com/office/word/2010/wordml" xmlns:w15="http://schemas.microsoft.com/office/word/2012/wordml" xmlns:wpg="http://schemas.microsoft.com/office/word/2010/wordprocessingGroup" xmlns:wpi="http://schemas.microsoft.com/office/word/2010/wordprocessingInk" xmlns:wne="http://schemas.microsoft.com/office/word/2006/wordml" xmlns:wps="http://schemas.microsoft.com/office/word/2010/wordprocessingShape" mc:Ignorable="w14 w15 wp14">
+  <w:p>
+    <w:pPr>
+      <w:pStyle w:val="lfej"/>
+      <w:spacing w:line="360" w:lineRule="auto"/>
+      <w:jc w:val="center"/>
+    </w:pPr>
+    <w:r>
+      <w:t>5 Specifikáció</w:t>
+    </w:r>
+  </w:p>
+</w:hdr>
+</file>
+
+<file path=word/header9.xml><?xml version="1.0" encoding="utf-8"?>
+<w:hdr xmlns:wpc="http://schemas.microsoft.com/office/word/2010/wordprocessingCanvas" xmlns:mc="http://schemas.openxmlformats.org/markup-compatibility/2006" xmlns:o="urn:schemas-microsoft-com:office:office" xmlns:r="http://schemas.openxmlformats.org/officeDocument/2006/relationships" xmlns:m="http://schemas.openxmlformats.org/officeDocument/2006/math" xmlns:v="urn:schemas-microsoft-com:vml" xmlns:wp14="http://schemas.microsoft.com/office/word/2010/wordprocessingDrawing" xmlns:wp="http://schemas.openxmlformats.org/drawingml/2006/wordprocessingDrawing" xmlns:w10="urn:schemas-microsoft-com:office:word" xmlns:w="http://schemas.openxmlformats.org/wordprocessingml/2006/main" xmlns:w14="http://schemas.microsoft.com/office/word/2010/wordml" xmlns:w15="http://schemas.microsoft.com/office/word/2012/wordml" xmlns:wpg="http://schemas.microsoft.com/office/word/2010/wordprocessingGroup" xmlns:wpi="http://schemas.microsoft.com/office/word/2010/wordprocessingInk" xmlns:wne="http://schemas.microsoft.com/office/word/2006/wordml" xmlns:wps="http://schemas.microsoft.com/office/word/2010/wordprocessingShape" mc:Ignorable="w14 w15 wp14">
+  <w:p>
+    <w:pPr>
+      <w:pStyle w:val="lfej"/>
+      <w:spacing w:line="360" w:lineRule="auto"/>
+      <w:jc w:val="center"/>
+    </w:pPr>
+    <w:r>
+      <w:t>6 Tervezés</w:t>
+    </w:r>
+  </w:p>
+</w:hdr>
 </file>
 
 <file path=word/numbering.xml><?xml version="1.0" encoding="utf-8"?>
@@ -14589,6 +15608,14 @@
       <w:color w:val="808080"/>
     </w:rPr>
   </w:style>
+  <w:style w:type="paragraph" w:customStyle="1" w:styleId="E7F6FA5E298F461CA1F406723B917EDD">
+    <w:name w:val="E7F6FA5E298F461CA1F406723B917EDD"/>
+    <w:rsid w:val="00F62D56"/>
+  </w:style>
+  <w:style w:type="paragraph" w:customStyle="1" w:styleId="EC4934A95EC9434FB124248D2949195E">
+    <w:name w:val="EC4934A95EC9434FB124248D2949195E"/>
+    <w:rsid w:val="00F62D56"/>
+  </w:style>
 </w:styles>
 </file>
 
@@ -14865,7 +15892,7 @@
 </file>
 
 <file path=customXml/itemProps1.xml><?xml version="1.0" encoding="utf-8"?>
-<ds:datastoreItem xmlns:ds="http://schemas.openxmlformats.org/officeDocument/2006/customXml" ds:itemID="{D4D44F87-BAFE-4EBE-83CB-3C3F3DB41138}">
+<ds:datastoreItem xmlns:ds="http://schemas.openxmlformats.org/officeDocument/2006/customXml" ds:itemID="{BD3B5635-8553-4DE3-8E5A-04F3ECF8EEA9}">
   <ds:schemaRefs>
     <ds:schemaRef ds:uri="http://schemas.openxmlformats.org/officeDocument/2006/bibliography"/>
   </ds:schemaRefs>

</xml_diff>